<commit_message>
Completed add command for help
Including some modifications to the developer guide
</commit_message>
<xml_diff>
--- a/CS2101_DevGuide.docx
+++ b/CS2101_DevGuide.docx
@@ -44,10 +44,24 @@
         <w:t>TDT</w:t>
       </w:r>
       <w:r>
-        <w:t xml:space="preserve"> is a simple and reusable task manager which allows users to keep track of their daily tasks effectively. </w:t>
-      </w:r>
-      <w:r>
-        <w:t xml:space="preserve">CRUD (Create, Read, Update, Delete) and functions such as search and undo are integrated with high flexibility, catering for a larger variety of user inputs. TDT is fully functional even without a mouse and no internet connection is required. </w:t>
+        <w:t xml:space="preserve"> is a simple and reusable</w:t>
+      </w:r>
+      <w:r>
+        <w:t xml:space="preserve"> desktop</w:t>
+      </w:r>
+      <w:r>
+        <w:t xml:space="preserve"> task manager which allows users to keep track of their daily tasks effectively. </w:t>
+      </w:r>
+      <w:r>
+        <w:t xml:space="preserve">CRUD (Create, Read, Update, </w:t>
+      </w:r>
+      <w:proofErr w:type="gramStart"/>
+      <w:r>
+        <w:t>Delete</w:t>
+      </w:r>
+      <w:proofErr w:type="gramEnd"/>
+      <w:r>
+        <w:t xml:space="preserve">) and functions such as search and undo are integrated with high flexibility, catering for a larger variety of user inputs. TDT is fully functional even without a mouse and no internet connection is required. </w:t>
       </w:r>
     </w:p>
     <w:p>
@@ -116,8 +130,6 @@
       <w:r>
         <w:t xml:space="preserve">are </w:t>
       </w:r>
-      <w:bookmarkStart w:id="0" w:name="_GoBack"/>
-      <w:bookmarkEnd w:id="0"/>
       <w:r>
         <w:t>and how to decode them.</w:t>
       </w:r>
@@ -125,16 +137,423 @@
     <w:p/>
     <w:p>
       <w:r>
-        <w:t>E</w:t>
-      </w:r>
-      <w:r>
-        <w:t>xecution environment</w:t>
-      </w:r>
-      <w:r>
-        <w:t>?</w:t>
-      </w:r>
+        <w:rPr>
+          <w:b/>
+          <w:u w:val="single"/>
+        </w:rPr>
+        <w:t>Preface</w:t>
+      </w:r>
+    </w:p>
+    <w:p>
+      <w:pPr>
+        <w:rPr>
+          <w:b/>
+        </w:rPr>
+      </w:pPr>
+      <w:r>
+        <w:rPr>
+          <w:b/>
+        </w:rPr>
+        <w:t>Team v</w:t>
+      </w:r>
+      <w:r>
+        <w:rPr>
+          <w:b/>
+        </w:rPr>
+        <w:t>ision</w:t>
+      </w:r>
+      <w:r>
+        <w:rPr>
+          <w:b/>
+        </w:rPr>
+        <w:t xml:space="preserve"> / Team e</w:t>
+      </w:r>
+      <w:r>
+        <w:rPr>
+          <w:b/>
+        </w:rPr>
+        <w:t>xpectations</w:t>
+      </w:r>
+    </w:p>
+    <w:p>
+      <w:pPr>
+        <w:jc w:val="center"/>
+        <w:rPr>
+          <w:i/>
+        </w:rPr>
+      </w:pPr>
+      <w:r>
+        <w:rPr>
+          <w:i/>
+        </w:rPr>
+        <w:t>Productivity through basics. Organise and achieve. Great day, any day!</w:t>
+      </w:r>
+    </w:p>
+    <w:p>
+      <w:r>
+        <w:t xml:space="preserve">Team </w:t>
+      </w:r>
+      <w:proofErr w:type="spellStart"/>
+      <w:r>
+        <w:t>Newbee</w:t>
+      </w:r>
+      <w:proofErr w:type="spellEnd"/>
+      <w:r>
+        <w:t xml:space="preserve"> strives to pro</w:t>
+      </w:r>
+      <w:r>
+        <w:t>vide an alternative solution for users who focus on keyboard usage.</w:t>
+      </w:r>
+    </w:p>
+    <w:p>
+      <w:r>
+        <w:rPr>
+          <w:b/>
+        </w:rPr>
+        <w:t>Initial plan</w:t>
+      </w:r>
+      <w:r>
+        <w:rPr>
+          <w:b/>
+        </w:rPr>
+        <w:t xml:space="preserve"> / Modifications</w:t>
+      </w:r>
+    </w:p>
+    <w:p>
+      <w:r>
+        <w:t>We wanted to focus on the flexibility of TDT as it is our special feature. Previously comma</w:t>
+      </w:r>
+      <w:r>
+        <w:t>nds had to be typed in full so</w:t>
+      </w:r>
+      <w:r>
+        <w:t xml:space="preserve"> that TDT would be able to understand.</w:t>
+      </w:r>
+      <w:r>
+        <w:t xml:space="preserve"> Fortunately, we decided to implement auto complete to aid users in typing commands. Currently, users are only required to key in the first two keywords of the command and TDT will complete the rest of it. Auto complete is also implemented for the editing of tasks and previously added task details will be displayed. For added flexibility, shortcuts have been created for commands such as undo, redo and several others. The </w:t>
+      </w:r>
+      <w:r>
+        <w:lastRenderedPageBreak/>
+        <w:t xml:space="preserve">initial idea to have a sort command was also removed, and the task manager is sorted simultaneously as tasks are added. </w:t>
+      </w:r>
+    </w:p>
+    <w:p>
+      <w:r>
+        <w:rPr>
+          <w:b/>
+        </w:rPr>
+        <w:t>How to launch</w:t>
+      </w:r>
+    </w:p>
+    <w:p>
       <w:r>
         <w:t xml:space="preserve"> </w:t>
+      </w:r>
+      <w:r>
+        <w:t>Simply double click the To-Do-This java application located on your desktop.</w:t>
+      </w:r>
+    </w:p>
+    <w:p/>
+    <w:p>
+      <w:pPr>
+        <w:rPr>
+          <w:b/>
+          <w:u w:val="single"/>
+        </w:rPr>
+      </w:pPr>
+      <w:r>
+        <w:rPr>
+          <w:b/>
+          <w:u w:val="single"/>
+        </w:rPr>
+        <w:t>Product Design</w:t>
+      </w:r>
+    </w:p>
+    <w:p>
+      <w:pPr>
+        <w:rPr>
+          <w:b/>
+        </w:rPr>
+      </w:pPr>
+      <w:r>
+        <w:rPr>
+          <w:b/>
+        </w:rPr>
+        <w:t>Overall architecture</w:t>
+      </w:r>
+    </w:p>
+    <w:p>
+      <w:r>
+        <w:t>This is the high-level architecture design of the components involved in To-Do-This. Under this section, you will understand how each component interacts with one another.</w:t>
+      </w:r>
+    </w:p>
+    <w:p>
+      <w:r>
+        <w:rPr>
+          <w:noProof/>
+          <w:lang w:eastAsia="en-SG"/>
+        </w:rPr>
+        <mc:AlternateContent>
+          <mc:Choice Requires="wps">
+            <w:drawing>
+              <wp:anchor distT="0" distB="0" distL="114300" distR="114300" simplePos="0" relativeHeight="251659264" behindDoc="0" locked="0" layoutInCell="1" allowOverlap="1" wp14:anchorId="5A67F11B" wp14:editId="60998501">
+                <wp:simplePos x="0" y="0"/>
+                <wp:positionH relativeFrom="column">
+                  <wp:posOffset>27305</wp:posOffset>
+                </wp:positionH>
+                <wp:positionV relativeFrom="paragraph">
+                  <wp:posOffset>251402</wp:posOffset>
+                </wp:positionV>
+                <wp:extent cx="4744720" cy="449580"/>
+                <wp:effectExtent l="0" t="0" r="17780" b="26670"/>
+                <wp:wrapSquare wrapText="bothSides"/>
+                <wp:docPr id="1" name="Rectangle 1"/>
+                <wp:cNvGraphicFramePr/>
+                <a:graphic xmlns:a="http://schemas.openxmlformats.org/drawingml/2006/main">
+                  <a:graphicData uri="http://schemas.microsoft.com/office/word/2010/wordprocessingShape">
+                    <wps:wsp>
+                      <wps:cNvSpPr/>
+                      <wps:spPr>
+                        <a:xfrm>
+                          <a:off x="0" y="0"/>
+                          <a:ext cx="4744720" cy="449580"/>
+                        </a:xfrm>
+                        <a:prstGeom prst="rect">
+                          <a:avLst/>
+                        </a:prstGeom>
+                        <a:solidFill>
+                          <a:srgbClr val="770D72"/>
+                        </a:solidFill>
+                        <a:ln>
+                          <a:solidFill>
+                            <a:schemeClr val="tx1"/>
+                          </a:solidFill>
+                        </a:ln>
+                      </wps:spPr>
+                      <wps:style>
+                        <a:lnRef idx="2">
+                          <a:schemeClr val="accent6"/>
+                        </a:lnRef>
+                        <a:fillRef idx="1">
+                          <a:schemeClr val="lt1"/>
+                        </a:fillRef>
+                        <a:effectRef idx="0">
+                          <a:schemeClr val="accent6"/>
+                        </a:effectRef>
+                        <a:fontRef idx="minor">
+                          <a:schemeClr val="dk1"/>
+                        </a:fontRef>
+                      </wps:style>
+                      <wps:txbx>
+                        <w:txbxContent>
+                          <w:p>
+                            <w:pPr>
+                              <w:jc w:val="center"/>
+                              <w:rPr>
+                                <w:color w:val="8EAADB" w:themeColor="accent5" w:themeTint="99"/>
+                              </w:rPr>
+                            </w:pPr>
+                            <w:proofErr w:type="spellStart"/>
+                            <w:r>
+                              <w:rPr>
+                                <w:color w:val="8EAADB" w:themeColor="accent5" w:themeTint="99"/>
+                              </w:rPr>
+                              <w:t>ToDoThis</w:t>
+                            </w:r>
+                            <w:proofErr w:type="spellEnd"/>
+                            <w:r>
+                              <w:rPr>
+                                <w:color w:val="8EAADB" w:themeColor="accent5" w:themeTint="99"/>
+                              </w:rPr>
+                              <w:t xml:space="preserve"> Commons</w:t>
+                            </w:r>
+                          </w:p>
+                        </w:txbxContent>
+                      </wps:txbx>
+                      <wps:bodyPr rot="0" spcFirstLastPara="0" vertOverflow="overflow" horzOverflow="overflow" vert="horz" wrap="square" lIns="91440" tIns="45720" rIns="91440" bIns="45720" numCol="1" spcCol="0" rtlCol="0" fromWordArt="0" anchor="ctr" anchorCtr="0" forceAA="0" compatLnSpc="1">
+                        <a:prstTxWarp prst="textNoShape">
+                          <a:avLst/>
+                        </a:prstTxWarp>
+                        <a:noAutofit/>
+                      </wps:bodyPr>
+                    </wps:wsp>
+                  </a:graphicData>
+                </a:graphic>
+                <wp14:sizeRelH relativeFrom="margin">
+                  <wp14:pctWidth>0</wp14:pctWidth>
+                </wp14:sizeRelH>
+              </wp:anchor>
+            </w:drawing>
+          </mc:Choice>
+          <mc:Fallback>
+            <w:pict>
+              <v:rect w14:anchorId="5A67F11B" id="Rectangle 1" o:spid="_x0000_s1026" style="position:absolute;margin-left:2.15pt;margin-top:19.8pt;width:373.6pt;height:35.4pt;z-index:251659264;visibility:visible;mso-wrap-style:square;mso-width-percent:0;mso-wrap-distance-left:9pt;mso-wrap-distance-top:0;mso-wrap-distance-right:9pt;mso-wrap-distance-bottom:0;mso-position-horizontal:absolute;mso-position-horizontal-relative:text;mso-position-vertical:absolute;mso-position-vertical-relative:text;mso-width-percent:0;mso-width-relative:margin;v-text-anchor:middle" o:gfxdata="UEsDBBQABgAIAAAAIQC2gziS/gAAAOEBAAATAAAAW0NvbnRlbnRfVHlwZXNdLnhtbJSRQU7DMBBF&#10;90jcwfIWJU67QAgl6YK0S0CoHGBkTxKLZGx5TGhvj5O2G0SRWNoz/78nu9wcxkFMGNg6quQqL6RA&#10;0s5Y6ir5vt9lD1JwBDIwOMJKHpHlpr69KfdHjyxSmriSfYz+USnWPY7AufNIadK6MEJMx9ApD/oD&#10;OlTrorhX2lFEilmcO2RdNtjC5xDF9pCuTyYBB5bi6bQ4syoJ3g9WQ0ymaiLzg5KdCXlKLjvcW893&#10;SUOqXwnz5DrgnHtJTxOsQfEKIT7DmDSUCaxw7Rqn8787ZsmRM9e2VmPeBN4uqYvTtW7jvijg9N/y&#10;JsXecLq0q+WD6m8AAAD//wMAUEsDBBQABgAIAAAAIQA4/SH/1gAAAJQBAAALAAAAX3JlbHMvLnJl&#10;bHOkkMFqwzAMhu+DvYPRfXGawxijTi+j0GvpHsDYimMaW0Yy2fr2M4PBMnrbUb/Q94l/f/hMi1qR&#10;JVI2sOt6UJgd+ZiDgffL8ekFlFSbvV0oo4EbChzGx4f9GRdb25HMsYhqlCwG5lrLq9biZkxWOiqY&#10;22YiTra2kYMu1l1tQD30/bPm3wwYN0x18gb45AdQl1tp5j/sFB2T0FQ7R0nTNEV3j6o9feQzro1i&#10;OWA14Fm+Q8a1a8+Bvu/d/dMb2JY5uiPbhG/ktn4cqGU/er3pcvwCAAD//wMAUEsDBBQABgAIAAAA&#10;IQD+CGOwkQIAAJEFAAAOAAAAZHJzL2Uyb0RvYy54bWysVMtu2zAQvBfoPxC8N7INJU6MyIGRIEWB&#10;IAniFDnTFGkLpbjskrbkfn2XlKy8fCp6oUhxZx/D2b28amvDdgp9Bbbg45MRZ8pKKCu7LvjP59tv&#10;55z5IGwpDFhV8L3y/Gr+9ctl42ZqAhswpUJGTqyfNa7gmxDcLMu83Kha+BNwytKlBqxFoCOusxJF&#10;Q95rk01Go7OsASwdglTe09+b7pLPk3+tlQwPWnsVmCk45RbSimldxTWbX4rZGoXbVLJPQ/xDFrWo&#10;LAUdXN2IINgWq0+u6koieNDhREKdgdaVVKkGqmY8+lDNciOcSrUQOd4NNPn/51be7x6RVSW9HWdW&#10;1PRET0SasGuj2DjS0zg/I6ule8T+5Gkba2011vFLVbA2UbofKFVtYJJ+5tM8n06IeUl3eX5xep44&#10;z17RDn34rqBmcVNwpOiJSbG784EikunBJAbzYKrytjImHXC9ujbIdoKedzod3UwnMWWCvDMz9jMy&#10;CkwN2NCmWt8D6RSRWWSgqzntwt6o6M/YJ6WJOqpykjJOon31KaRUNpz1CSXrCNOU+wAcHwOacEim&#10;t40wlcQ8AEfHgO8jDogUFWwYwHVlAY85KH8NkTv7Q/VdzbH80K7aXgcrKPckHoSuq7yTtxW94Z3w&#10;4VEgtRE9O42G8ECLNtAUHPodZxvAP8f+R3tSN91y1lBbFtz/3gpUnJkflnR/Mc7z2MfpkJ8maeHb&#10;m9XbG7utr4GkQdqm7NKWwBjMYasR6heaIIsYla6ElRS74DLg4XAdunFBM0iqxSKZUe86Ee7s0sno&#10;PBIcNfrcvgh0vZADtcA9HFpYzD7oubONSAuLbQBdJbFHijtee+qp75Og+xkVB8vbc7J6naTzvwAA&#10;AP//AwBQSwMEFAAGAAgAAAAhAIfgx6bdAAAACAEAAA8AAABkcnMvZG93bnJldi54bWxMj0FPg0AQ&#10;he8m/ofNmHizC5ZSRZYGm3gw8dJqGo9TGIHIziK7LfjvHU96nLwv732Tb2bbqzONvnNsIF5EoIgr&#10;V3fcGHh7fbq5A+UDco29YzLwTR42xeVFjlntJt7ReR8aJSXsMzTQhjBkWvuqJYt+4QZiyT7caDHI&#10;OTa6HnGSctvr2yhKtcWOZaHFgbYtVZ/7k5Xd5zJt4uFrN71gcnhnLh95OxlzfTWXD6ACzeEPhl99&#10;UYdCnI7uxLVXvYFkKaCB5X0KSuL1Kl6BOgoXRwnoItf/Hyh+AAAA//8DAFBLAQItABQABgAIAAAA&#10;IQC2gziS/gAAAOEBAAATAAAAAAAAAAAAAAAAAAAAAABbQ29udGVudF9UeXBlc10ueG1sUEsBAi0A&#10;FAAGAAgAAAAhADj9If/WAAAAlAEAAAsAAAAAAAAAAAAAAAAALwEAAF9yZWxzLy5yZWxzUEsBAi0A&#10;FAAGAAgAAAAhAP4IY7CRAgAAkQUAAA4AAAAAAAAAAAAAAAAALgIAAGRycy9lMm9Eb2MueG1sUEsB&#10;Ai0AFAAGAAgAAAAhAIfgx6bdAAAACAEAAA8AAAAAAAAAAAAAAAAA6wQAAGRycy9kb3ducmV2Lnht&#10;bFBLBQYAAAAABAAEAPMAAAD1BQAAAAA=&#10;" fillcolor="#770d72" strokecolor="black [3213]" strokeweight="1pt">
+                <v:textbox>
+                  <w:txbxContent>
+                    <w:p>
+                      <w:pPr>
+                        <w:jc w:val="center"/>
+                        <w:rPr>
+                          <w:color w:val="8EAADB" w:themeColor="accent5" w:themeTint="99"/>
+                        </w:rPr>
+                      </w:pPr>
+                      <w:proofErr w:type="spellStart"/>
+                      <w:r>
+                        <w:rPr>
+                          <w:color w:val="8EAADB" w:themeColor="accent5" w:themeTint="99"/>
+                        </w:rPr>
+                        <w:t>ToDoThis</w:t>
+                      </w:r>
+                      <w:proofErr w:type="spellEnd"/>
+                      <w:r>
+                        <w:rPr>
+                          <w:color w:val="8EAADB" w:themeColor="accent5" w:themeTint="99"/>
+                        </w:rPr>
+                        <w:t xml:space="preserve"> Commons</w:t>
+                      </w:r>
+                    </w:p>
+                  </w:txbxContent>
+                </v:textbox>
+                <w10:wrap type="square"/>
+              </v:rect>
+            </w:pict>
+          </mc:Fallback>
+        </mc:AlternateContent>
+      </w:r>
+    </w:p>
+    <w:p/>
+    <w:p/>
+    <w:p>
+      <w:r>
+        <w:rPr>
+          <w:noProof/>
+          <w:lang w:eastAsia="en-SG"/>
+        </w:rPr>
+        <mc:AlternateContent>
+          <mc:Choice Requires="wps">
+            <w:drawing>
+              <wp:anchor distT="0" distB="0" distL="114300" distR="114300" simplePos="0" relativeHeight="251669504" behindDoc="0" locked="0" layoutInCell="1" allowOverlap="1" wp14:anchorId="57B91901" wp14:editId="73012EC0">
+                <wp:simplePos x="0" y="0"/>
+                <wp:positionH relativeFrom="margin">
+                  <wp:posOffset>0</wp:posOffset>
+                </wp:positionH>
+                <wp:positionV relativeFrom="page">
+                  <wp:posOffset>4265757</wp:posOffset>
+                </wp:positionV>
+                <wp:extent cx="1242060" cy="1066800"/>
+                <wp:effectExtent l="0" t="0" r="15240" b="19050"/>
+                <wp:wrapSquare wrapText="bothSides"/>
+                <wp:docPr id="6" name="Rectangle 6"/>
+                <wp:cNvGraphicFramePr/>
+                <a:graphic xmlns:a="http://schemas.openxmlformats.org/drawingml/2006/main">
+                  <a:graphicData uri="http://schemas.microsoft.com/office/word/2010/wordprocessingShape">
+                    <wps:wsp>
+                      <wps:cNvSpPr/>
+                      <wps:spPr>
+                        <a:xfrm>
+                          <a:off x="0" y="0"/>
+                          <a:ext cx="1242060" cy="1066800"/>
+                        </a:xfrm>
+                        <a:prstGeom prst="rect">
+                          <a:avLst/>
+                        </a:prstGeom>
+                        <a:solidFill>
+                          <a:schemeClr val="tx2">
+                            <a:lumMod val="40000"/>
+                            <a:lumOff val="60000"/>
+                          </a:schemeClr>
+                        </a:solidFill>
+                        <a:ln>
+                          <a:solidFill>
+                            <a:schemeClr val="tx1"/>
+                          </a:solidFill>
+                        </a:ln>
+                      </wps:spPr>
+                      <wps:style>
+                        <a:lnRef idx="2">
+                          <a:schemeClr val="accent6"/>
+                        </a:lnRef>
+                        <a:fillRef idx="1">
+                          <a:schemeClr val="lt1"/>
+                        </a:fillRef>
+                        <a:effectRef idx="0">
+                          <a:schemeClr val="accent6"/>
+                        </a:effectRef>
+                        <a:fontRef idx="minor">
+                          <a:schemeClr val="dk1"/>
+                        </a:fontRef>
+                      </wps:style>
+                      <wps:txbx>
+                        <w:txbxContent>
+                          <w:p>
+                            <w:pPr>
+                              <w:jc w:val="center"/>
+                              <w:rPr>
+                                <w:lang w:val="en-US"/>
+                              </w:rPr>
+                            </w:pPr>
+                            <w:r>
+                              <w:rPr>
+                                <w:lang w:val="en-US"/>
+                              </w:rPr>
+                              <w:t>GUI</w:t>
+                            </w:r>
+                            <w:r>
+                              <w:rPr>
+                                <w:lang w:val="en-US"/>
+                              </w:rPr>
+                              <w:t xml:space="preserve"> </w:t>
+                            </w:r>
+                          </w:p>
+                        </w:txbxContent>
+                      </wps:txbx>
+                      <wps:bodyPr rot="0" spcFirstLastPara="0" vertOverflow="overflow" horzOverflow="overflow" vert="horz" wrap="square" lIns="91440" tIns="45720" rIns="91440" bIns="45720" numCol="1" spcCol="0" rtlCol="0" fromWordArt="0" anchor="ctr" anchorCtr="0" forceAA="0" compatLnSpc="1">
+                        <a:prstTxWarp prst="textNoShape">
+                          <a:avLst/>
+                        </a:prstTxWarp>
+                        <a:noAutofit/>
+                      </wps:bodyPr>
+                    </wps:wsp>
+                  </a:graphicData>
+                </a:graphic>
+                <wp14:sizeRelV relativeFrom="margin">
+                  <wp14:pctHeight>0</wp14:pctHeight>
+                </wp14:sizeRelV>
+              </wp:anchor>
+            </w:drawing>
+          </mc:Choice>
+          <mc:Fallback>
+            <w:pict>
+              <v:rect w14:anchorId="57B91901" id="Rectangle 6" o:spid="_x0000_s1027" style="position:absolute;margin-left:0;margin-top:335.9pt;width:97.8pt;height:84pt;z-index:251669504;visibility:visible;mso-wrap-style:square;mso-height-percent:0;mso-wrap-distance-left:9pt;mso-wrap-distance-top:0;mso-wrap-distance-right:9pt;mso-wrap-distance-bottom:0;mso-position-horizontal:absolute;mso-position-horizontal-relative:margin;mso-position-vertical:absolute;mso-position-vertical-relative:page;mso-height-percent:0;mso-height-relative:margin;v-text-anchor:middle" o:gfxdata="UEsDBBQABgAIAAAAIQC2gziS/gAAAOEBAAATAAAAW0NvbnRlbnRfVHlwZXNdLnhtbJSRQU7DMBBF&#10;90jcwfIWJU67QAgl6YK0S0CoHGBkTxKLZGx5TGhvj5O2G0SRWNoz/78nu9wcxkFMGNg6quQqL6RA&#10;0s5Y6ir5vt9lD1JwBDIwOMJKHpHlpr69KfdHjyxSmriSfYz+USnWPY7AufNIadK6MEJMx9ApD/oD&#10;OlTrorhX2lFEilmcO2RdNtjC5xDF9pCuTyYBB5bi6bQ4syoJ3g9WQ0ymaiLzg5KdCXlKLjvcW893&#10;SUOqXwnz5DrgnHtJTxOsQfEKIT7DmDSUCaxw7Rqn8787ZsmRM9e2VmPeBN4uqYvTtW7jvijg9N/y&#10;JsXecLq0q+WD6m8AAAD//wMAUEsDBBQABgAIAAAAIQA4/SH/1gAAAJQBAAALAAAAX3JlbHMvLnJl&#10;bHOkkMFqwzAMhu+DvYPRfXGawxijTi+j0GvpHsDYimMaW0Yy2fr2M4PBMnrbUb/Q94l/f/hMi1qR&#10;JVI2sOt6UJgd+ZiDgffL8ekFlFSbvV0oo4EbChzGx4f9GRdb25HMsYhqlCwG5lrLq9biZkxWOiqY&#10;22YiTra2kYMu1l1tQD30/bPm3wwYN0x18gb45AdQl1tp5j/sFB2T0FQ7R0nTNEV3j6o9feQzro1i&#10;OWA14Fm+Q8a1a8+Bvu/d/dMb2JY5uiPbhG/ktn4cqGU/er3pcvwCAAD//wMAUEsDBBQABgAIAAAA&#10;IQDTzqgerAIAANMFAAAOAAAAZHJzL2Uyb0RvYy54bWysVE1v2zAMvQ/YfxB0X20HmdcFdYqgRYcB&#10;XVu0HXpWZCkxJomapMTOfv0o+SNtV2DAsBwUkSIfyWeSZ+edVmQvnG/AVLQ4ySkRhkPdmE1Fvz9e&#10;fTilxAdmaqbAiIoehKfny/fvzlq7EDPYgqqFIwhi/KK1Fd2GYBdZ5vlWaOZPwAqDjxKcZgFFt8lq&#10;x1pE1yqb5XmZteBq64AL71F72T/SZcKXUvBwK6UXgaiKYm4hnS6d63hmyzO22Dhmtw0f0mD/kIVm&#10;jcGgE9QlC4zsXPMHlG64Aw8ynHDQGUjZcJFqwGqK/FU1D1tmRaoFyfF2osn/P1h+s79zpKkrWlJi&#10;mMZPdI+kMbNRgpSRntb6BVo92Ds3SB6vsdZOOh3/sQrSJUoPE6WiC4SjspjNZ3mJzHN8K/KyPM0T&#10;6dnR3TofvgjQJF4q6jB8opLtr33AkGg6msRoHlRTXzVKJSH2ibhQjuwZfuHQzZKr2ulvUPe6eY6/&#10;/jujGruhV5ejGuFTt0WUFOxFAGX+HrOI6BHmmBlK0TOL5PV0pVs4KBHxlLkXEllHgvqEpwz65Bjn&#10;woREf0JC6+gmserJsUiVvnJUYUxmsI1uIs3B5Ji/5fgy4uSRooIJk7NuDLi3AOofU+Tefqy+rzmW&#10;H7p1l1otWUbNGuoDtp+Dfi695VcNNsE18+GOORxEbBxcLuEWD6mgrSgMN0q24H69pY/2OB/4SkmL&#10;g11R/3PHnKBEfTU4OZ+L+TxugiTMP36aoeCev6yfv5idvgDsrALXmOXpGu2DGq/SgX7CHbSKUfGJ&#10;GY6xK8qDG4WL0C8c3GJcrFbJDKffsnBtHiyP4JHn2OSP3RNzdpiEgEN0A+MSYItXA9HbRk8Dq10A&#10;2aRpOfI6fAHcHKk9hy0XV9NzOVkdd/HyNwAAAP//AwBQSwMEFAAGAAgAAAAhAKZP6sTeAAAACAEA&#10;AA8AAABkcnMvZG93bnJldi54bWxMj8tqwzAQRfeF/oOYQneNnIT4FcshFAqlUEoem+wm1tQ2tUbG&#10;Uhz376usmuVwh3vPKTaT6cRIg2stK5jPIhDEldUt1wqOh7eXFITzyBo7y6TglxxsyseHAnNtr7yj&#10;ce9rEUrY5aig8b7PpXRVQwbdzPbEIfu2g0EfzqGWesBrKDedXERRLA22HBYa7Om1oepnfzEK9Puq&#10;2o1xclwmpwNFXxN+Yvah1PPTtF2D8DT5/2e44Qd0KAPT2V5YO9EpCCJeQZzMg8AtzlYxiLOCdJml&#10;IMtC3guUfwAAAP//AwBQSwECLQAUAAYACAAAACEAtoM4kv4AAADhAQAAEwAAAAAAAAAAAAAAAAAA&#10;AAAAW0NvbnRlbnRfVHlwZXNdLnhtbFBLAQItABQABgAIAAAAIQA4/SH/1gAAAJQBAAALAAAAAAAA&#10;AAAAAAAAAC8BAABfcmVscy8ucmVsc1BLAQItABQABgAIAAAAIQDTzqgerAIAANMFAAAOAAAAAAAA&#10;AAAAAAAAAC4CAABkcnMvZTJvRG9jLnhtbFBLAQItABQABgAIAAAAIQCmT+rE3gAAAAgBAAAPAAAA&#10;AAAAAAAAAAAAAAYFAABkcnMvZG93bnJldi54bWxQSwUGAAAAAAQABADzAAAAEQYAAAAA&#10;" fillcolor="#acb9ca [1311]" strokecolor="black [3213]" strokeweight="1pt">
+                <v:textbox>
+                  <w:txbxContent>
+                    <w:p>
+                      <w:pPr>
+                        <w:jc w:val="center"/>
+                        <w:rPr>
+                          <w:lang w:val="en-US"/>
+                        </w:rPr>
+                      </w:pPr>
+                      <w:r>
+                        <w:rPr>
+                          <w:lang w:val="en-US"/>
+                        </w:rPr>
+                        <w:t>GUI</w:t>
+                      </w:r>
+                      <w:r>
+                        <w:rPr>
+                          <w:lang w:val="en-US"/>
+                        </w:rPr>
+                        <w:t xml:space="preserve"> </w:t>
+                      </w:r>
+                    </w:p>
+                  </w:txbxContent>
+                </v:textbox>
+                <w10:wrap type="square" anchorx="margin" anchory="page"/>
+              </v:rect>
+            </w:pict>
+          </mc:Fallback>
+        </mc:AlternateContent>
       </w:r>
     </w:p>
     <w:p/>
@@ -142,9 +561,1704 @@
     <w:p/>
     <w:p/>
     <w:p/>
-    <w:p/>
-    <w:p/>
-    <w:p/>
+    <w:p>
+      <w:pPr>
+        <w:pStyle w:val="ListParagraph"/>
+        <w:numPr>
+          <w:ilvl w:val="0"/>
+          <w:numId w:val="1"/>
+        </w:numPr>
+      </w:pPr>
+      <w:r>
+        <w:rPr>
+          <w:noProof/>
+          <w:lang w:eastAsia="en-SG"/>
+        </w:rPr>
+        <mc:AlternateContent>
+          <mc:Choice Requires="wps">
+            <w:drawing>
+              <wp:anchor distT="0" distB="0" distL="114300" distR="114300" simplePos="0" relativeHeight="251667456" behindDoc="0" locked="0" layoutInCell="1" allowOverlap="1" wp14:anchorId="47FD655B" wp14:editId="5F263BD5">
+                <wp:simplePos x="0" y="0"/>
+                <wp:positionH relativeFrom="column">
+                  <wp:posOffset>3312432</wp:posOffset>
+                </wp:positionH>
+                <wp:positionV relativeFrom="page">
+                  <wp:posOffset>4632325</wp:posOffset>
+                </wp:positionV>
+                <wp:extent cx="1242060" cy="449580"/>
+                <wp:effectExtent l="0" t="0" r="15240" b="26670"/>
+                <wp:wrapSquare wrapText="bothSides"/>
+                <wp:docPr id="5" name="Rectangle 5"/>
+                <wp:cNvGraphicFramePr/>
+                <a:graphic xmlns:a="http://schemas.openxmlformats.org/drawingml/2006/main">
+                  <a:graphicData uri="http://schemas.microsoft.com/office/word/2010/wordprocessingShape">
+                    <wps:wsp>
+                      <wps:cNvSpPr/>
+                      <wps:spPr>
+                        <a:xfrm>
+                          <a:off x="0" y="0"/>
+                          <a:ext cx="1242060" cy="449580"/>
+                        </a:xfrm>
+                        <a:prstGeom prst="rect">
+                          <a:avLst/>
+                        </a:prstGeom>
+                        <a:solidFill>
+                          <a:srgbClr val="00B0F0"/>
+                        </a:solidFill>
+                        <a:ln>
+                          <a:solidFill>
+                            <a:schemeClr val="tx1"/>
+                          </a:solidFill>
+                        </a:ln>
+                      </wps:spPr>
+                      <wps:style>
+                        <a:lnRef idx="2">
+                          <a:schemeClr val="accent6"/>
+                        </a:lnRef>
+                        <a:fillRef idx="1">
+                          <a:schemeClr val="lt1"/>
+                        </a:fillRef>
+                        <a:effectRef idx="0">
+                          <a:schemeClr val="accent6"/>
+                        </a:effectRef>
+                        <a:fontRef idx="minor">
+                          <a:schemeClr val="dk1"/>
+                        </a:fontRef>
+                      </wps:style>
+                      <wps:txbx>
+                        <w:txbxContent>
+                          <w:p>
+                            <w:pPr>
+                              <w:jc w:val="center"/>
+                              <w:rPr>
+                                <w:lang w:val="en-US"/>
+                              </w:rPr>
+                            </w:pPr>
+                            <w:r>
+                              <w:rPr>
+                                <w:lang w:val="en-US"/>
+                              </w:rPr>
+                              <w:t>Storage</w:t>
+                            </w:r>
+                          </w:p>
+                        </w:txbxContent>
+                      </wps:txbx>
+                      <wps:bodyPr rot="0" spcFirstLastPara="0" vertOverflow="overflow" horzOverflow="overflow" vert="horz" wrap="square" lIns="91440" tIns="45720" rIns="91440" bIns="45720" numCol="1" spcCol="0" rtlCol="0" fromWordArt="0" anchor="ctr" anchorCtr="0" forceAA="0" compatLnSpc="1">
+                        <a:prstTxWarp prst="textNoShape">
+                          <a:avLst/>
+                        </a:prstTxWarp>
+                        <a:noAutofit/>
+                      </wps:bodyPr>
+                    </wps:wsp>
+                  </a:graphicData>
+                </a:graphic>
+              </wp:anchor>
+            </w:drawing>
+          </mc:Choice>
+          <mc:Fallback>
+            <w:pict>
+              <v:rect w14:anchorId="47FD655B" id="Rectangle 5" o:spid="_x0000_s1028" style="position:absolute;left:0;text-align:left;margin-left:260.8pt;margin-top:364.75pt;width:97.8pt;height:35.4pt;z-index:251667456;visibility:visible;mso-wrap-style:square;mso-wrap-distance-left:9pt;mso-wrap-distance-top:0;mso-wrap-distance-right:9pt;mso-wrap-distance-bottom:0;mso-position-horizontal:absolute;mso-position-horizontal-relative:text;mso-position-vertical:absolute;mso-position-vertical-relative:page;v-text-anchor:middle" o:gfxdata="UEsDBBQABgAIAAAAIQC2gziS/gAAAOEBAAATAAAAW0NvbnRlbnRfVHlwZXNdLnhtbJSRQU7DMBBF&#10;90jcwfIWJU67QAgl6YK0S0CoHGBkTxKLZGx5TGhvj5O2G0SRWNoz/78nu9wcxkFMGNg6quQqL6RA&#10;0s5Y6ir5vt9lD1JwBDIwOMJKHpHlpr69KfdHjyxSmriSfYz+USnWPY7AufNIadK6MEJMx9ApD/oD&#10;OlTrorhX2lFEilmcO2RdNtjC5xDF9pCuTyYBB5bi6bQ4syoJ3g9WQ0ymaiLzg5KdCXlKLjvcW893&#10;SUOqXwnz5DrgnHtJTxOsQfEKIT7DmDSUCaxw7Rqn8787ZsmRM9e2VmPeBN4uqYvTtW7jvijg9N/y&#10;JsXecLq0q+WD6m8AAAD//wMAUEsDBBQABgAIAAAAIQA4/SH/1gAAAJQBAAALAAAAX3JlbHMvLnJl&#10;bHOkkMFqwzAMhu+DvYPRfXGawxijTi+j0GvpHsDYimMaW0Yy2fr2M4PBMnrbUb/Q94l/f/hMi1qR&#10;JVI2sOt6UJgd+ZiDgffL8ekFlFSbvV0oo4EbChzGx4f9GRdb25HMsYhqlCwG5lrLq9biZkxWOiqY&#10;22YiTra2kYMu1l1tQD30/bPm3wwYN0x18gb45AdQl1tp5j/sFB2T0FQ7R0nTNEV3j6o9feQzro1i&#10;OWA14Fm+Q8a1a8+Bvu/d/dMb2JY5uiPbhG/ktn4cqGU/er3pcvwCAAD//wMAUEsDBBQABgAIAAAA&#10;IQCAsI4YlQIAAJgFAAAOAAAAZHJzL2Uyb0RvYy54bWysVE1v2zAMvQ/YfxB0X/2BpGuDOkXWIsOA&#10;og3aDj0rspQYkyWNUmJnv36U/NG0zWnYRRYtPlJ8euTVdVsrshfgKqMLmp2llAjNTVnpTUF/Pi+/&#10;XFDiPNMlU0aLgh6Eo9fzz5+uGjsTudkaVQogGES7WWMLuvXezpLE8a2omTszVmg8lAZq5tGETVIC&#10;azB6rZI8Tc+TxkBpwXDhHP697Q7pPMaXUnD/IKUTnqiC4t18XCGu67Am8ys22wCz24r312D/cIua&#10;VRqTjqFumWdkB9WHUHXFwTgj/Rk3dWKkrLiINWA1WfqumqctsyLWguQ4O9Lk/l9Yfr9fAanKgk4p&#10;0azGJ3pE0pjeKEGmgZ7Guhl6PdkV9JbDbai1lVCHL1ZB2kjpYaRUtJ5w/Jnlkzw9R+Y5nk0ml9OL&#10;yHnyirbg/HdhahI2BQXMHplk+zvnMSO6Di4hmTOqKpeVUtGAzfpGAdmz8Lzpt3Q5RH/jpvRHZBCY&#10;GLG+zUKtmOsIiFZAJoGBrua48wclQjylH4VE6rDKPN44ivY1JuNcaH/ex43eASbx7iMwOwVUfrhM&#10;7xtgIop5BKangG8zjoiY1Wg/gutKGzgVoPw1Zu78h+q7mkP5vl23US/5II61KQ+oITBdcznLlxU+&#10;5R1zfsUAuwlfHyeEf8BFKtMU1PQ7SrYG/pz6H/xR5HhKSYPdWVD3e8dAUKJ+aJT/ZTaZhHaOxmT6&#10;NUcDjk/Wxyd6V98YVEiGs8jyuA3+Xg1bCaZ+wUGyCFnxiGmOuQvKPQzGje+mBo4iLhaL6IYtbJm/&#10;00+Wh+CB5yDV5/aFge317LET7s3QyWz2Ttadb0Bqs9h5I6uo+cB0x2v/Atj+UZ79qArz5diOXq8D&#10;df4XAAD//wMAUEsDBBQABgAIAAAAIQBWccAo4gAAAAsBAAAPAAAAZHJzL2Rvd25yZXYueG1sTI9N&#10;S8QwFEX3gv8hPMGdk7TSdlr7OhRBEEGk4wcuM0lMi01Smkyn/nvjalw+7uHe8+rdakayqNkPziIk&#10;GwZEWeHkYDXC2+vDzRaID9xKPjqrEH6Uh11zeVHzSrqT7dSyD5rEEusrjtCHMFWUetErw/3GTcrG&#10;7MvNhod4zprKmZ9iuRlpylhODR9sXOj5pO57Jb73R4OgW/Einj8fs1J3rRPv5VO3fOSI11drewck&#10;qDWcYfjTj+rQRKeDO1rpyYiQpUkeUYQiLTMgkSiSIgVyQNgydgu0qen/H5pfAAAA//8DAFBLAQIt&#10;ABQABgAIAAAAIQC2gziS/gAAAOEBAAATAAAAAAAAAAAAAAAAAAAAAABbQ29udGVudF9UeXBlc10u&#10;eG1sUEsBAi0AFAAGAAgAAAAhADj9If/WAAAAlAEAAAsAAAAAAAAAAAAAAAAALwEAAF9yZWxzLy5y&#10;ZWxzUEsBAi0AFAAGAAgAAAAhAICwjhiVAgAAmAUAAA4AAAAAAAAAAAAAAAAALgIAAGRycy9lMm9E&#10;b2MueG1sUEsBAi0AFAAGAAgAAAAhAFZxwCjiAAAACwEAAA8AAAAAAAAAAAAAAAAA7wQAAGRycy9k&#10;b3ducmV2LnhtbFBLBQYAAAAABAAEAPMAAAD+BQAAAAA=&#10;" fillcolor="#00b0f0" strokecolor="black [3213]" strokeweight="1pt">
+                <v:textbox>
+                  <w:txbxContent>
+                    <w:p>
+                      <w:pPr>
+                        <w:jc w:val="center"/>
+                        <w:rPr>
+                          <w:lang w:val="en-US"/>
+                        </w:rPr>
+                      </w:pPr>
+                      <w:r>
+                        <w:rPr>
+                          <w:lang w:val="en-US"/>
+                        </w:rPr>
+                        <w:t>Storage</w:t>
+                      </w:r>
+                    </w:p>
+                  </w:txbxContent>
+                </v:textbox>
+                <w10:wrap type="square" anchory="page"/>
+              </v:rect>
+            </w:pict>
+          </mc:Fallback>
+        </mc:AlternateContent>
+      </w:r>
+      <w:r>
+        <w:rPr>
+          <w:noProof/>
+          <w:lang w:eastAsia="en-SG"/>
+        </w:rPr>
+        <mc:AlternateContent>
+          <mc:Choice Requires="wps">
+            <w:drawing>
+              <wp:anchor distT="0" distB="0" distL="114300" distR="114300" simplePos="0" relativeHeight="251674624" behindDoc="0" locked="0" layoutInCell="1" allowOverlap="1" wp14:anchorId="58D24A2C" wp14:editId="16745420">
+                <wp:simplePos x="0" y="0"/>
+                <wp:positionH relativeFrom="column">
+                  <wp:posOffset>2895600</wp:posOffset>
+                </wp:positionH>
+                <wp:positionV relativeFrom="page">
+                  <wp:posOffset>4844143</wp:posOffset>
+                </wp:positionV>
+                <wp:extent cx="413385" cy="0"/>
+                <wp:effectExtent l="0" t="76200" r="24765" b="95250"/>
+                <wp:wrapNone/>
+                <wp:docPr id="9" name="Straight Arrow Connector 9"/>
+                <wp:cNvGraphicFramePr/>
+                <a:graphic xmlns:a="http://schemas.openxmlformats.org/drawingml/2006/main">
+                  <a:graphicData uri="http://schemas.microsoft.com/office/word/2010/wordprocessingShape">
+                    <wps:wsp>
+                      <wps:cNvCnPr/>
+                      <wps:spPr>
+                        <a:xfrm>
+                          <a:off x="0" y="0"/>
+                          <a:ext cx="413385" cy="0"/>
+                        </a:xfrm>
+                        <a:prstGeom prst="straightConnector1">
+                          <a:avLst/>
+                        </a:prstGeom>
+                        <a:ln>
+                          <a:tailEnd type="triangle"/>
+                        </a:ln>
+                      </wps:spPr>
+                      <wps:style>
+                        <a:lnRef idx="1">
+                          <a:schemeClr val="accent1"/>
+                        </a:lnRef>
+                        <a:fillRef idx="0">
+                          <a:schemeClr val="accent1"/>
+                        </a:fillRef>
+                        <a:effectRef idx="0">
+                          <a:schemeClr val="accent1"/>
+                        </a:effectRef>
+                        <a:fontRef idx="minor">
+                          <a:schemeClr val="tx1"/>
+                        </a:fontRef>
+                      </wps:style>
+                      <wps:bodyPr/>
+                    </wps:wsp>
+                  </a:graphicData>
+                </a:graphic>
+              </wp:anchor>
+            </w:drawing>
+          </mc:Choice>
+          <mc:Fallback>
+            <w:pict>
+              <v:shape w14:anchorId="05588546" id="Straight Arrow Connector 9" o:spid="_x0000_s1026" type="#_x0000_t32" style="position:absolute;margin-left:228pt;margin-top:381.45pt;width:32.55pt;height:0;z-index:251674624;visibility:visible;mso-wrap-style:square;mso-wrap-distance-left:9pt;mso-wrap-distance-top:0;mso-wrap-distance-right:9pt;mso-wrap-distance-bottom:0;mso-position-horizontal:absolute;mso-position-horizontal-relative:text;mso-position-vertical:absolute;mso-position-vertical-relative:page" o:gfxdata="UEsDBBQABgAIAAAAIQC2gziS/gAAAOEBAAATAAAAW0NvbnRlbnRfVHlwZXNdLnhtbJSRQU7DMBBF&#10;90jcwfIWJU67QAgl6YK0S0CoHGBkTxKLZGx5TGhvj5O2G0SRWNoz/78nu9wcxkFMGNg6quQqL6RA&#10;0s5Y6ir5vt9lD1JwBDIwOMJKHpHlpr69KfdHjyxSmriSfYz+USnWPY7AufNIadK6MEJMx9ApD/oD&#10;OlTrorhX2lFEilmcO2RdNtjC5xDF9pCuTyYBB5bi6bQ4syoJ3g9WQ0ymaiLzg5KdCXlKLjvcW893&#10;SUOqXwnz5DrgnHtJTxOsQfEKIT7DmDSUCaxw7Rqn8787ZsmRM9e2VmPeBN4uqYvTtW7jvijg9N/y&#10;JsXecLq0q+WD6m8AAAD//wMAUEsDBBQABgAIAAAAIQA4/SH/1gAAAJQBAAALAAAAX3JlbHMvLnJl&#10;bHOkkMFqwzAMhu+DvYPRfXGawxijTi+j0GvpHsDYimMaW0Yy2fr2M4PBMnrbUb/Q94l/f/hMi1qR&#10;JVI2sOt6UJgd+ZiDgffL8ekFlFSbvV0oo4EbChzGx4f9GRdb25HMsYhqlCwG5lrLq9biZkxWOiqY&#10;22YiTra2kYMu1l1tQD30/bPm3wwYN0x18gb45AdQl1tp5j/sFB2T0FQ7R0nTNEV3j6o9feQzro1i&#10;OWA14Fm+Q8a1a8+Bvu/d/dMb2JY5uiPbhG/ktn4cqGU/er3pcvwCAAD//wMAUEsDBBQABgAIAAAA&#10;IQCyi3Wf1AEAAP8DAAAOAAAAZHJzL2Uyb0RvYy54bWysU9uO0zAQfUfiHyy/07S7gHarpivUBV4Q&#10;VCx8gNcZN5Z803ho2r9n7KRZBAgJxMsktufMnHM83tydvBNHwGxjaOVqsZQCgo6dDYdWfv3y7sWN&#10;FJlU6JSLAVp5hizvts+fbYa0hqvYR9cBCi4S8npIreyJ0rppsu7Bq7yICQIfmoheES/x0HSoBq7u&#10;XXO1XL5uhohdwqghZ969Hw/lttY3BjR9MiYDCddK5kY1Yo2PJTbbjVofUKXe6omG+gcWXtnATedS&#10;94qU+Ib2l1Leaow5Glro6JtojNVQNbCa1fInNQ+9SlC1sDk5zTbl/1dWfzzuUdiulbdSBOX5ih4I&#10;lT30JN4gxkHsYghsY0RxW9waUl4zaBf2OK1y2mORfjLoy5dFiVN1+Dw7DCcSmjdfrq6vb15JoS9H&#10;zRMuYab3EL0oP63ME425/6oarI4fMnFnBl4ApakLJZKy7m3oBJ0TCyG0KhwcFNqcXlKaQn8kXP/o&#10;7GCEfwbDNjDFsU0dQNg5FEfFo6O0hkCruRJnF5ixzs3AZeX3R+CUX6BQh/NvwDOido6BZrC3IeLv&#10;utPpQtmM+RcHRt3FgsfYnetVVmt4yqpX04soY/zjusKf3u32OwAAAP//AwBQSwMEFAAGAAgAAAAh&#10;ADKTv/XfAAAACwEAAA8AAABkcnMvZG93bnJldi54bWxMj8FOwzAQRO9I/IO1SNxaJxENNI1TVZXo&#10;EdTCgd7ceGtHjddR7CaBr8dISHCcndHsm3I92ZYN2PvGkYB0ngBDqp1qSAt4f3uePQHzQZKSrSMU&#10;8Ike1tXtTSkL5Uba43AImsUS8oUUYELoCs59bdBKP3cdUvTOrrcyRNlrrno5xnLb8ixJcm5lQ/GD&#10;kR1uDdaXw9UKeNUfg81o1/Dz8vi10y/qYsYgxP3dtFkBCziFvzD84Ed0qCLTyV1JedYKeFjkcUsQ&#10;8JhnS2AxscjSFNjp98Krkv/fUH0DAAD//wMAUEsBAi0AFAAGAAgAAAAhALaDOJL+AAAA4QEAABMA&#10;AAAAAAAAAAAAAAAAAAAAAFtDb250ZW50X1R5cGVzXS54bWxQSwECLQAUAAYACAAAACEAOP0h/9YA&#10;AACUAQAACwAAAAAAAAAAAAAAAAAvAQAAX3JlbHMvLnJlbHNQSwECLQAUAAYACAAAACEAsot1n9QB&#10;AAD/AwAADgAAAAAAAAAAAAAAAAAuAgAAZHJzL2Uyb0RvYy54bWxQSwECLQAUAAYACAAAACEAMpO/&#10;9d8AAAALAQAADwAAAAAAAAAAAAAAAAAuBAAAZHJzL2Rvd25yZXYueG1sUEsFBgAAAAAEAAQA8wAA&#10;ADoFAAAAAA==&#10;" strokecolor="#5b9bd5 [3204]" strokeweight=".5pt">
+                <v:stroke endarrow="block" joinstyle="miter"/>
+                <w10:wrap anchory="page"/>
+              </v:shape>
+            </w:pict>
+          </mc:Fallback>
+        </mc:AlternateContent>
+      </w:r>
+      <w:r>
+        <w:rPr>
+          <w:noProof/>
+          <w:lang w:eastAsia="en-SG"/>
+        </w:rPr>
+        <mc:AlternateContent>
+          <mc:Choice Requires="wps">
+            <w:drawing>
+              <wp:anchor distT="0" distB="0" distL="114300" distR="114300" simplePos="0" relativeHeight="251672576" behindDoc="0" locked="0" layoutInCell="1" allowOverlap="1" wp14:anchorId="07CC16D0" wp14:editId="3B93CC1B">
+                <wp:simplePos x="0" y="0"/>
+                <wp:positionH relativeFrom="column">
+                  <wp:posOffset>1240971</wp:posOffset>
+                </wp:positionH>
+                <wp:positionV relativeFrom="page">
+                  <wp:posOffset>4816929</wp:posOffset>
+                </wp:positionV>
+                <wp:extent cx="413385" cy="0"/>
+                <wp:effectExtent l="0" t="76200" r="24765" b="95250"/>
+                <wp:wrapNone/>
+                <wp:docPr id="8" name="Straight Arrow Connector 8"/>
+                <wp:cNvGraphicFramePr/>
+                <a:graphic xmlns:a="http://schemas.openxmlformats.org/drawingml/2006/main">
+                  <a:graphicData uri="http://schemas.microsoft.com/office/word/2010/wordprocessingShape">
+                    <wps:wsp>
+                      <wps:cNvCnPr/>
+                      <wps:spPr>
+                        <a:xfrm>
+                          <a:off x="0" y="0"/>
+                          <a:ext cx="413385" cy="0"/>
+                        </a:xfrm>
+                        <a:prstGeom prst="straightConnector1">
+                          <a:avLst/>
+                        </a:prstGeom>
+                        <a:ln>
+                          <a:tailEnd type="triangle"/>
+                        </a:ln>
+                      </wps:spPr>
+                      <wps:style>
+                        <a:lnRef idx="1">
+                          <a:schemeClr val="accent1"/>
+                        </a:lnRef>
+                        <a:fillRef idx="0">
+                          <a:schemeClr val="accent1"/>
+                        </a:fillRef>
+                        <a:effectRef idx="0">
+                          <a:schemeClr val="accent1"/>
+                        </a:effectRef>
+                        <a:fontRef idx="minor">
+                          <a:schemeClr val="tx1"/>
+                        </a:fontRef>
+                      </wps:style>
+                      <wps:bodyPr/>
+                    </wps:wsp>
+                  </a:graphicData>
+                </a:graphic>
+              </wp:anchor>
+            </w:drawing>
+          </mc:Choice>
+          <mc:Fallback>
+            <w:pict>
+              <v:shape w14:anchorId="400616A7" id="Straight Arrow Connector 8" o:spid="_x0000_s1026" type="#_x0000_t32" style="position:absolute;margin-left:97.7pt;margin-top:379.3pt;width:32.55pt;height:0;z-index:251672576;visibility:visible;mso-wrap-style:square;mso-wrap-distance-left:9pt;mso-wrap-distance-top:0;mso-wrap-distance-right:9pt;mso-wrap-distance-bottom:0;mso-position-horizontal:absolute;mso-position-horizontal-relative:text;mso-position-vertical:absolute;mso-position-vertical-relative:page" o:gfxdata="UEsDBBQABgAIAAAAIQC2gziS/gAAAOEBAAATAAAAW0NvbnRlbnRfVHlwZXNdLnhtbJSRQU7DMBBF&#10;90jcwfIWJU67QAgl6YK0S0CoHGBkTxKLZGx5TGhvj5O2G0SRWNoz/78nu9wcxkFMGNg6quQqL6RA&#10;0s5Y6ir5vt9lD1JwBDIwOMJKHpHlpr69KfdHjyxSmriSfYz+USnWPY7AufNIadK6MEJMx9ApD/oD&#10;OlTrorhX2lFEilmcO2RdNtjC5xDF9pCuTyYBB5bi6bQ4syoJ3g9WQ0ymaiLzg5KdCXlKLjvcW893&#10;SUOqXwnz5DrgnHtJTxOsQfEKIT7DmDSUCaxw7Rqn8787ZsmRM9e2VmPeBN4uqYvTtW7jvijg9N/y&#10;JsXecLq0q+WD6m8AAAD//wMAUEsDBBQABgAIAAAAIQA4/SH/1gAAAJQBAAALAAAAX3JlbHMvLnJl&#10;bHOkkMFqwzAMhu+DvYPRfXGawxijTi+j0GvpHsDYimMaW0Yy2fr2M4PBMnrbUb/Q94l/f/hMi1qR&#10;JVI2sOt6UJgd+ZiDgffL8ekFlFSbvV0oo4EbChzGx4f9GRdb25HMsYhqlCwG5lrLq9biZkxWOiqY&#10;22YiTra2kYMu1l1tQD30/bPm3wwYN0x18gb45AdQl1tp5j/sFB2T0FQ7R0nTNEV3j6o9feQzro1i&#10;OWA14Fm+Q8a1a8+Bvu/d/dMb2JY5uiPbhG/ktn4cqGU/er3pcvwCAAD//wMAUEsDBBQABgAIAAAA&#10;IQCrijgu0wEAAP8DAAAOAAAAZHJzL2Uyb0RvYy54bWysU9uO0zAQfUfiHyy/07S7gKqq6Qp1gRcE&#10;FQsf4HXGjSXfNB6a9u8ZO2kWAUIC8TKJ7Tkz5xyPt3dn78QJMNsYWrlaLKWAoGNnw7GVX7+8e7GW&#10;IpMKnXIxQCsvkOXd7vmz7ZA2cBP76DpAwUVC3gyplT1R2jRN1j14lRcxQeBDE9Er4iUemw7VwNW9&#10;a26Wy9fNELFLGDXkzLv346Hc1frGgKZPxmQg4VrJ3KhGrPGxxGa3VZsjqtRbPdFQ/8DCKxu46Vzq&#10;XpES39D+UspbjTFHQwsdfRONsRqqBlazWv6k5qFXCaoWNien2ab8/8rqj6cDCtu1ki8qKM9X9ECo&#10;7LEn8QYxDmIfQ2AbI4p1cWtIecOgfTjgtMrpgEX62aAvXxYlztXhy+wwnElo3ny5ur1dv5JCX4+a&#10;J1zCTO8helF+WpknGnP/VTVYnT5k4s4MvAJKUxdKJGXd29AJuiQWQmhVODootDm9pDSF/ki4/tHF&#10;wQj/DIZtYIpjmzqAsHcoTopHR2kNgVZzJc4uMGOdm4HLyu+PwCm/QKEO59+AZ0TtHAPNYG9DxN91&#10;p/OVshnzrw6MuosFj7G71Kus1vCUVa+mF1HG+Md1hT+92913AAAA//8DAFBLAwQUAAYACAAAACEA&#10;wPyP6t4AAAALAQAADwAAAGRycy9kb3ducmV2LnhtbEyPwU7DMAyG70i8Q2QkbixdRcvWNZ0QEjuC&#10;GBzgljVeU61xqiZrC0+PkZDg+Nuffn8ut7PrxIhDaD0pWC4SEEi1Ny01Ct5eH29WIELUZHTnCRV8&#10;YoBtdXlR6sL4iV5w3MdGcAmFQiuwMfaFlKG26HRY+B6Jd0c/OB05Do00g5643HUyTZJcOt0SX7C6&#10;xweL9Wl/dgqem/fRpbRr5XH98bVrnszJTlGp66v5fgMi4hz/YPjRZ3Wo2Ongz2SC6Divs1tGFdxl&#10;qxwEE2meZCAOvxNZlfL/D9U3AAAA//8DAFBLAQItABQABgAIAAAAIQC2gziS/gAAAOEBAAATAAAA&#10;AAAAAAAAAAAAAAAAAABbQ29udGVudF9UeXBlc10ueG1sUEsBAi0AFAAGAAgAAAAhADj9If/WAAAA&#10;lAEAAAsAAAAAAAAAAAAAAAAALwEAAF9yZWxzLy5yZWxzUEsBAi0AFAAGAAgAAAAhAKuKOC7TAQAA&#10;/wMAAA4AAAAAAAAAAAAAAAAALgIAAGRycy9lMm9Eb2MueG1sUEsBAi0AFAAGAAgAAAAhAMD8j+re&#10;AAAACwEAAA8AAAAAAAAAAAAAAAAALQQAAGRycy9kb3ducmV2LnhtbFBLBQYAAAAABAAEAPMAAAA4&#10;BQAAAAA=&#10;" strokecolor="#5b9bd5 [3204]" strokeweight=".5pt">
+                <v:stroke endarrow="block" joinstyle="miter"/>
+                <w10:wrap anchory="page"/>
+              </v:shape>
+            </w:pict>
+          </mc:Fallback>
+        </mc:AlternateContent>
+      </w:r>
+      <w:r>
+        <w:rPr>
+          <w:noProof/>
+          <w:lang w:eastAsia="en-SG"/>
+        </w:rPr>
+        <mc:AlternateContent>
+          <mc:Choice Requires="wps">
+            <w:drawing>
+              <wp:anchor distT="0" distB="0" distL="114300" distR="114300" simplePos="0" relativeHeight="251665408" behindDoc="0" locked="0" layoutInCell="1" allowOverlap="1" wp14:anchorId="3009F789" wp14:editId="096A0070">
+                <wp:simplePos x="0" y="0"/>
+                <wp:positionH relativeFrom="column">
+                  <wp:posOffset>1653631</wp:posOffset>
+                </wp:positionH>
+                <wp:positionV relativeFrom="page">
+                  <wp:posOffset>4643120</wp:posOffset>
+                </wp:positionV>
+                <wp:extent cx="1242060" cy="449580"/>
+                <wp:effectExtent l="0" t="0" r="15240" b="26670"/>
+                <wp:wrapSquare wrapText="bothSides"/>
+                <wp:docPr id="4" name="Rectangle 4"/>
+                <wp:cNvGraphicFramePr/>
+                <a:graphic xmlns:a="http://schemas.openxmlformats.org/drawingml/2006/main">
+                  <a:graphicData uri="http://schemas.microsoft.com/office/word/2010/wordprocessingShape">
+                    <wps:wsp>
+                      <wps:cNvSpPr/>
+                      <wps:spPr>
+                        <a:xfrm>
+                          <a:off x="0" y="0"/>
+                          <a:ext cx="1242060" cy="449580"/>
+                        </a:xfrm>
+                        <a:prstGeom prst="rect">
+                          <a:avLst/>
+                        </a:prstGeom>
+                        <a:solidFill>
+                          <a:srgbClr val="FFC000"/>
+                        </a:solidFill>
+                        <a:ln>
+                          <a:solidFill>
+                            <a:schemeClr val="tx1"/>
+                          </a:solidFill>
+                        </a:ln>
+                      </wps:spPr>
+                      <wps:style>
+                        <a:lnRef idx="2">
+                          <a:schemeClr val="accent6"/>
+                        </a:lnRef>
+                        <a:fillRef idx="1">
+                          <a:schemeClr val="lt1"/>
+                        </a:fillRef>
+                        <a:effectRef idx="0">
+                          <a:schemeClr val="accent6"/>
+                        </a:effectRef>
+                        <a:fontRef idx="minor">
+                          <a:schemeClr val="dk1"/>
+                        </a:fontRef>
+                      </wps:style>
+                      <wps:txbx>
+                        <w:txbxContent>
+                          <w:p>
+                            <w:pPr>
+                              <w:jc w:val="center"/>
+                              <w:rPr>
+                                <w:lang w:val="en-US"/>
+                              </w:rPr>
+                            </w:pPr>
+                            <w:r>
+                              <w:rPr>
+                                <w:lang w:val="en-US"/>
+                              </w:rPr>
+                              <w:t>Logic</w:t>
+                            </w:r>
+                          </w:p>
+                        </w:txbxContent>
+                      </wps:txbx>
+                      <wps:bodyPr rot="0" spcFirstLastPara="0" vertOverflow="overflow" horzOverflow="overflow" vert="horz" wrap="square" lIns="91440" tIns="45720" rIns="91440" bIns="45720" numCol="1" spcCol="0" rtlCol="0" fromWordArt="0" anchor="ctr" anchorCtr="0" forceAA="0" compatLnSpc="1">
+                        <a:prstTxWarp prst="textNoShape">
+                          <a:avLst/>
+                        </a:prstTxWarp>
+                        <a:noAutofit/>
+                      </wps:bodyPr>
+                    </wps:wsp>
+                  </a:graphicData>
+                </a:graphic>
+              </wp:anchor>
+            </w:drawing>
+          </mc:Choice>
+          <mc:Fallback>
+            <w:pict>
+              <v:rect w14:anchorId="3009F789" id="Rectangle 4" o:spid="_x0000_s1029" style="position:absolute;left:0;text-align:left;margin-left:130.2pt;margin-top:365.6pt;width:97.8pt;height:35.4pt;z-index:251665408;visibility:visible;mso-wrap-style:square;mso-wrap-distance-left:9pt;mso-wrap-distance-top:0;mso-wrap-distance-right:9pt;mso-wrap-distance-bottom:0;mso-position-horizontal:absolute;mso-position-horizontal-relative:text;mso-position-vertical:absolute;mso-position-vertical-relative:page;v-text-anchor:middle" o:gfxdata="UEsDBBQABgAIAAAAIQC2gziS/gAAAOEBAAATAAAAW0NvbnRlbnRfVHlwZXNdLnhtbJSRQU7DMBBF&#10;90jcwfIWJU67QAgl6YK0S0CoHGBkTxKLZGx5TGhvj5O2G0SRWNoz/78nu9wcxkFMGNg6quQqL6RA&#10;0s5Y6ir5vt9lD1JwBDIwOMJKHpHlpr69KfdHjyxSmriSfYz+USnWPY7AufNIadK6MEJMx9ApD/oD&#10;OlTrorhX2lFEilmcO2RdNtjC5xDF9pCuTyYBB5bi6bQ4syoJ3g9WQ0ymaiLzg5KdCXlKLjvcW893&#10;SUOqXwnz5DrgnHtJTxOsQfEKIT7DmDSUCaxw7Rqn8787ZsmRM9e2VmPeBN4uqYvTtW7jvijg9N/y&#10;JsXecLq0q+WD6m8AAAD//wMAUEsDBBQABgAIAAAAIQA4/SH/1gAAAJQBAAALAAAAX3JlbHMvLnJl&#10;bHOkkMFqwzAMhu+DvYPRfXGawxijTi+j0GvpHsDYimMaW0Yy2fr2M4PBMnrbUb/Q94l/f/hMi1qR&#10;JVI2sOt6UJgd+ZiDgffL8ekFlFSbvV0oo4EbChzGx4f9GRdb25HMsYhqlCwG5lrLq9biZkxWOiqY&#10;22YiTra2kYMu1l1tQD30/bPm3wwYN0x18gb45AdQl1tp5j/sFB2T0FQ7R0nTNEV3j6o9feQzro1i&#10;OWA14Fm+Q8a1a8+Bvu/d/dMb2JY5uiPbhG/ktn4cqGU/er3pcvwCAAD//wMAUEsDBBQABgAIAAAA&#10;IQDcA49SlgIAAJgFAAAOAAAAZHJzL2Uyb0RvYy54bWysVE1v2zAMvQ/YfxB0X21nbtcGdYogRYYB&#10;RRu0HXpWZCkxJouapMTOfv0o+aNpm9OwiyxafKT49Mjrm7ZWZC+sq0AXNDtLKRGaQ1npTUF/Pi+/&#10;XFLiPNMlU6BFQQ/C0ZvZ50/XjZmKCWxBlcISDKLdtDEF3Xpvpkni+FbUzJ2BERoPJdiaeTTtJikt&#10;azB6rZJJml4kDdjSWODCOfx72x3SWYwvpeD+QUonPFEFxbv5uNq4rsOazK7ZdGOZ2Va8vwb7h1vU&#10;rNKYdAx1yzwjO1t9CFVX3IID6c841AlIWXERa8BqsvRdNU9bZkSsBclxZqTJ/b+w/H6/sqQqC5pT&#10;olmNT/SIpDG9UYLkgZ7GuCl6PZmV7S2H21BrK20dvlgFaSOlh5FS0XrC8Wc2ySfpBTLP8SzPr84v&#10;I+fJK9pY578LqEnYFNRi9sgk2985jxnRdXAJyRyoqlxWSkXDbtYLZcme4fMul4s0HaK/cVP6IzII&#10;TIxY32ahVsx1BEQrIJPAQFdz3PmDEiGe0o9CInVY5STeOIr2NSbjXGh/0ceN3gEm8e4jMDsFVH64&#10;TO8bYCKKeQSmp4BvM46ImBW0H8F1pcGeClD+GjN3/kP1Xc2hfN+u26iXr4M41lAeUEMWuuZyhi8r&#10;fMo75vyKWewmfH2cEP4BF6mgKSj0O0q2YP+c+h/8UeR4SkmD3VlQ93vHrKBE/dAo/6ssz0M7RyM/&#10;/zZBwx6frI9P9K5eACokw1lkeNwGf6+GrbRQv+AgmYeseMQ0x9wF5d4OxsJ3UwNHERfzeXTDFjbM&#10;3+knw0PwwHOQ6nP7wqzp9eyxE+5h6GQ2fSfrzjcgNcx3HmQVNR+Y7njtXwDbP8qzH1Vhvhzb0et1&#10;oM7+AgAA//8DAFBLAwQUAAYACAAAACEAdIKK9+MAAAALAQAADwAAAGRycy9kb3ducmV2LnhtbEyP&#10;XUvDQBBF3wX/wzKCb3a3MaYlzaQUQRFBJY1CH7fZbRLcj5jdtvHfOz7p4zCHe88t1pM17KTH0HuH&#10;MJ8JYNo1XvWuRXivH26WwEKUTknjnUb41gHW5eVFIXPlz67Sp21sGYW4kEuELsYh5zw0nbYyzPyg&#10;Hf0OfrQy0jm2XI3yTOHW8ESIjFvZO2ro5KDvO918bo8WoXp5+1jUX8NzvdmZIatS//h6eEK8vpo2&#10;K2BRT/EPhl99UoeSnPb+6FRgBiHJREoowuJ2ngAjIr3LaN0eYSkSAbws+P8N5Q8AAAD//wMAUEsB&#10;Ai0AFAAGAAgAAAAhALaDOJL+AAAA4QEAABMAAAAAAAAAAAAAAAAAAAAAAFtDb250ZW50X1R5cGVz&#10;XS54bWxQSwECLQAUAAYACAAAACEAOP0h/9YAAACUAQAACwAAAAAAAAAAAAAAAAAvAQAAX3JlbHMv&#10;LnJlbHNQSwECLQAUAAYACAAAACEA3AOPUpYCAACYBQAADgAAAAAAAAAAAAAAAAAuAgAAZHJzL2Uy&#10;b0RvYy54bWxQSwECLQAUAAYACAAAACEAdIKK9+MAAAALAQAADwAAAAAAAAAAAAAAAADwBAAAZHJz&#10;L2Rvd25yZXYueG1sUEsFBgAAAAAEAAQA8wAAAAAGAAAAAA==&#10;" fillcolor="#ffc000" strokecolor="black [3213]" strokeweight="1pt">
+                <v:textbox>
+                  <w:txbxContent>
+                    <w:p>
+                      <w:pPr>
+                        <w:jc w:val="center"/>
+                        <w:rPr>
+                          <w:lang w:val="en-US"/>
+                        </w:rPr>
+                      </w:pPr>
+                      <w:r>
+                        <w:rPr>
+                          <w:lang w:val="en-US"/>
+                        </w:rPr>
+                        <w:t>Logic</w:t>
+                      </w:r>
+                    </w:p>
+                  </w:txbxContent>
+                </v:textbox>
+                <w10:wrap type="square" anchory="page"/>
+              </v:rect>
+            </w:pict>
+          </mc:Fallback>
+        </mc:AlternateContent>
+      </w:r>
+      <w:r>
+        <w:t>GUI represents the graphical user interface seen by the user as he keys in his input.</w:t>
+      </w:r>
+    </w:p>
+    <w:p>
+      <w:pPr>
+        <w:pStyle w:val="ListParagraph"/>
+        <w:numPr>
+          <w:ilvl w:val="0"/>
+          <w:numId w:val="1"/>
+        </w:numPr>
+      </w:pPr>
+      <w:r>
+        <w:t>Logic consists of a Parser component.</w:t>
+      </w:r>
+    </w:p>
+    <w:p>
+      <w:pPr>
+        <w:pStyle w:val="ListParagraph"/>
+        <w:numPr>
+          <w:ilvl w:val="0"/>
+          <w:numId w:val="1"/>
+        </w:numPr>
+      </w:pPr>
+      <w:r>
+        <w:t>Parser decodes the user’s input and generates a Command object.</w:t>
+      </w:r>
+    </w:p>
+    <w:p>
+      <w:pPr>
+        <w:pStyle w:val="ListParagraph"/>
+        <w:numPr>
+          <w:ilvl w:val="0"/>
+          <w:numId w:val="1"/>
+        </w:numPr>
+      </w:pPr>
+      <w:r>
+        <w:t>Storage stores all tasks permanently in a text file called todothis.txt.</w:t>
+      </w:r>
+    </w:p>
+    <w:p>
+      <w:pPr>
+        <w:pStyle w:val="ListParagraph"/>
+        <w:numPr>
+          <w:ilvl w:val="0"/>
+          <w:numId w:val="1"/>
+        </w:numPr>
+      </w:pPr>
+      <w:r>
+        <w:t xml:space="preserve">Commons contain </w:t>
+      </w:r>
+      <w:r>
+        <w:t xml:space="preserve">classes of </w:t>
+      </w:r>
+      <w:r>
+        <w:t>static methods which are used by the other components.</w:t>
+      </w:r>
+    </w:p>
+    <w:p>
+      <w:pPr>
+        <w:pStyle w:val="ListParagraph"/>
+      </w:pPr>
+    </w:p>
+    <w:p>
+      <w:pPr>
+        <w:ind w:left="360"/>
+      </w:pPr>
+      <w:r>
+        <w:br/>
+      </w:r>
+    </w:p>
+    <w:p>
+      <w:pPr>
+        <w:ind w:left="360"/>
+      </w:pPr>
+    </w:p>
+    <w:p>
+      <w:pPr>
+        <w:ind w:left="360"/>
+      </w:pPr>
+      <w:bookmarkStart w:id="0" w:name="_GoBack"/>
+      <w:bookmarkEnd w:id="0"/>
+    </w:p>
+    <w:p>
+      <w:pPr>
+        <w:ind w:left="360"/>
+      </w:pPr>
+    </w:p>
+    <w:p>
+      <w:pPr>
+        <w:ind w:left="360"/>
+      </w:pPr>
+    </w:p>
+    <w:p>
+      <w:pPr>
+        <w:ind w:left="360"/>
+      </w:pPr>
+    </w:p>
+    <w:p>
+      <w:pPr>
+        <w:ind w:left="360"/>
+      </w:pPr>
+    </w:p>
+    <w:p>
+      <w:pPr>
+        <w:ind w:left="360"/>
+      </w:pPr>
+    </w:p>
+    <w:p>
+      <w:pPr>
+        <w:ind w:left="360"/>
+      </w:pPr>
+    </w:p>
+    <w:p>
+      <w:pPr>
+        <w:ind w:left="360"/>
+      </w:pPr>
+    </w:p>
+    <w:p>
+      <w:pPr>
+        <w:ind w:left="360"/>
+      </w:pPr>
+      <w:r>
+        <mc:AlternateContent>
+          <mc:Choice Requires="wps">
+            <w:drawing>
+              <wp:anchor distT="0" distB="0" distL="114300" distR="114300" simplePos="0" relativeHeight="251680768" behindDoc="0" locked="0" layoutInCell="1" allowOverlap="1" wp14:anchorId="5091C471" wp14:editId="032A0330">
+                <wp:simplePos x="0" y="0"/>
+                <wp:positionH relativeFrom="margin">
+                  <wp:posOffset>-803852</wp:posOffset>
+                </wp:positionH>
+                <wp:positionV relativeFrom="page">
+                  <wp:posOffset>2245995</wp:posOffset>
+                </wp:positionV>
+                <wp:extent cx="1242060" cy="1066800"/>
+                <wp:effectExtent l="0" t="0" r="15240" b="19050"/>
+                <wp:wrapSquare wrapText="bothSides"/>
+                <wp:docPr id="13" name="Rectangle 13"/>
+                <wp:cNvGraphicFramePr/>
+                <a:graphic xmlns:a="http://schemas.openxmlformats.org/drawingml/2006/main">
+                  <a:graphicData uri="http://schemas.microsoft.com/office/word/2010/wordprocessingShape">
+                    <wps:wsp>
+                      <wps:cNvSpPr/>
+                      <wps:spPr>
+                        <a:xfrm>
+                          <a:off x="0" y="0"/>
+                          <a:ext cx="1242060" cy="1066800"/>
+                        </a:xfrm>
+                        <a:prstGeom prst="rect">
+                          <a:avLst/>
+                        </a:prstGeom>
+                        <a:solidFill>
+                          <a:schemeClr val="tx2">
+                            <a:lumMod val="40000"/>
+                            <a:lumOff val="60000"/>
+                          </a:schemeClr>
+                        </a:solidFill>
+                        <a:ln>
+                          <a:solidFill>
+                            <a:schemeClr val="tx1"/>
+                          </a:solidFill>
+                        </a:ln>
+                      </wps:spPr>
+                      <wps:style>
+                        <a:lnRef idx="2">
+                          <a:schemeClr val="accent6"/>
+                        </a:lnRef>
+                        <a:fillRef idx="1">
+                          <a:schemeClr val="lt1"/>
+                        </a:fillRef>
+                        <a:effectRef idx="0">
+                          <a:schemeClr val="accent6"/>
+                        </a:effectRef>
+                        <a:fontRef idx="minor">
+                          <a:schemeClr val="dk1"/>
+                        </a:fontRef>
+                      </wps:style>
+                      <wps:txbx>
+                        <w:txbxContent>
+                          <w:p>
+                            <w:pPr>
+                              <w:jc w:val="center"/>
+                              <w:rPr>
+                                <w:lang w:val="en-US"/>
+                              </w:rPr>
+                            </w:pPr>
+                            <w:r>
+                              <w:rPr>
+                                <w:lang w:val="en-US"/>
+                              </w:rPr>
+                              <w:t xml:space="preserve">GUI </w:t>
+                            </w:r>
+                          </w:p>
+                        </w:txbxContent>
+                      </wps:txbx>
+                      <wps:bodyPr rot="0" spcFirstLastPara="0" vertOverflow="overflow" horzOverflow="overflow" vert="horz" wrap="square" lIns="91440" tIns="45720" rIns="91440" bIns="45720" numCol="1" spcCol="0" rtlCol="0" fromWordArt="0" anchor="ctr" anchorCtr="0" forceAA="0" compatLnSpc="1">
+                        <a:prstTxWarp prst="textNoShape">
+                          <a:avLst/>
+                        </a:prstTxWarp>
+                        <a:noAutofit/>
+                      </wps:bodyPr>
+                    </wps:wsp>
+                  </a:graphicData>
+                </a:graphic>
+                <wp14:sizeRelV relativeFrom="margin">
+                  <wp14:pctHeight>0</wp14:pctHeight>
+                </wp14:sizeRelV>
+              </wp:anchor>
+            </w:drawing>
+          </mc:Choice>
+          <mc:Fallback>
+            <w:pict>
+              <v:rect w14:anchorId="5091C471" id="Rectangle 13" o:spid="_x0000_s1030" style="position:absolute;left:0;text-align:left;margin-left:-63.3pt;margin-top:176.85pt;width:97.8pt;height:84pt;z-index:251680768;visibility:visible;mso-wrap-style:square;mso-height-percent:0;mso-wrap-distance-left:9pt;mso-wrap-distance-top:0;mso-wrap-distance-right:9pt;mso-wrap-distance-bottom:0;mso-position-horizontal:absolute;mso-position-horizontal-relative:margin;mso-position-vertical:absolute;mso-position-vertical-relative:page;mso-height-percent:0;mso-height-relative:margin;v-text-anchor:middle" o:gfxdata="UEsDBBQABgAIAAAAIQC2gziS/gAAAOEBAAATAAAAW0NvbnRlbnRfVHlwZXNdLnhtbJSRQU7DMBBF&#10;90jcwfIWJU67QAgl6YK0S0CoHGBkTxKLZGx5TGhvj5O2G0SRWNoz/78nu9wcxkFMGNg6quQqL6RA&#10;0s5Y6ir5vt9lD1JwBDIwOMJKHpHlpr69KfdHjyxSmriSfYz+USnWPY7AufNIadK6MEJMx9ApD/oD&#10;OlTrorhX2lFEilmcO2RdNtjC5xDF9pCuTyYBB5bi6bQ4syoJ3g9WQ0ymaiLzg5KdCXlKLjvcW893&#10;SUOqXwnz5DrgnHtJTxOsQfEKIT7DmDSUCaxw7Rqn8787ZsmRM9e2VmPeBN4uqYvTtW7jvijg9N/y&#10;JsXecLq0q+WD6m8AAAD//wMAUEsDBBQABgAIAAAAIQA4/SH/1gAAAJQBAAALAAAAX3JlbHMvLnJl&#10;bHOkkMFqwzAMhu+DvYPRfXGawxijTi+j0GvpHsDYimMaW0Yy2fr2M4PBMnrbUb/Q94l/f/hMi1qR&#10;JVI2sOt6UJgd+ZiDgffL8ekFlFSbvV0oo4EbChzGx4f9GRdb25HMsYhqlCwG5lrLq9biZkxWOiqY&#10;22YiTra2kYMu1l1tQD30/bPm3wwYN0x18gb45AdQl1tp5j/sFB2T0FQ7R0nTNEV3j6o9feQzro1i&#10;OWA14Fm+Q8a1a8+Bvu/d/dMb2JY5uiPbhG/ktn4cqGU/er3pcvwCAAD//wMAUEsDBBQABgAIAAAA&#10;IQBNCdfprgIAANUFAAAOAAAAZHJzL2Uyb0RvYy54bWysVE1v2zAMvQ/YfxB0X21nWdYFdYqgRYcB&#10;XVu0HXpWZCkxJomapMTOfn0p+SNpV2DAsBwckSIfySeSZ+etVmQnnK/BlLQ4ySkRhkNVm3VJfzxe&#10;fTilxAdmKqbAiJLuhafni/fvzho7FxPYgKqEIwhi/LyxJd2EYOdZ5vlGaOZPwAqDlxKcZgFFt84q&#10;xxpE1yqb5Pksa8BV1gEX3qP2sruki4QvpeDhVkovAlElxdxC+rr0XcVvtjhj87VjdlPzPg32D1lo&#10;VhsMOkJdssDI1tV/QOmaO/AgwwkHnYGUNRepBqymyF9V87BhVqRakBxvR5r8/4PlN7s7R+oK3+4j&#10;JYZpfKN7ZI2ZtRIEdUhQY/0c7R7sneslj8dYbSudjv9YB2kTqfuRVNEGwlFZTKaTfIbcc7wr8tns&#10;NE+0Zwd363z4KkCTeCipw/iJTLa79gFDoulgEqN5UHV1VSuVhNgp4kI5smP4xqGdJFe11d+h6nTT&#10;HH/dS6Ma+6FTzwY1wqd+iygp2IsAyvw9ZhHRI8whM5SiZxbJ6+hKp7BXIuIpcy8k8o4EdQmPGXTJ&#10;Mc6FCbMeN1lHN4lVj45FqvSVowpDMr1tdBNpEkbH/C3HlxFHjxQVTBiddW3AvQVQ/Rwjd/ZD9V3N&#10;sfzQrtrUbNNYWNSsoNpjAzroJtNbflVjE1wzH+6Yw1HExsH1Em7xIxU0JYX+RMkG3O+39NEeJwRv&#10;KWlwtEvqf22ZE5SobwZn50sxncZdkITpp88TFNzxzer4xmz1BWBnFbjILE/HaB/UcJQO9BNuoWWM&#10;ilfMcIxdUh7cIFyEbuXgHuNiuUxmOP+WhWvzYHkEjzzHJn9sn5iz/SQEHKIbGNYAm78aiM42ehpY&#10;bgPIOk3Lgdf+BXB3pPbs91xcTsdysjps48UzAAAA//8DAFBLAwQUAAYACAAAACEAzSxvzOEAAAAL&#10;AQAADwAAAGRycy9kb3ducmV2LnhtbEyPy0rEQBBF94L/0JTgbqbzIIkT0xlEEEQQmcfGXU26TILp&#10;6pDuycS/t105y6IO955bbRcziJkm11tWEK8jEMSN1T23Co6Hl9UDCOeRNQ6WScEPOdjWtzcVltpe&#10;eEfz3rcihLArUUHn/VhK6ZqODLq1HYnD78tOBn04p1bqCS8h3AwyiaJcGuw5NHQ40nNHzff+bBTo&#10;16zZzXlxTIvPA0UfC77j5k2p+7vl6RGEp8X/w/CnH9ShDk4ne2btxKBgFSd5HlgFaZYWIAKSb8K6&#10;k4IsiQuQdSWvN9S/AAAA//8DAFBLAQItABQABgAIAAAAIQC2gziS/gAAAOEBAAATAAAAAAAAAAAA&#10;AAAAAAAAAABbQ29udGVudF9UeXBlc10ueG1sUEsBAi0AFAAGAAgAAAAhADj9If/WAAAAlAEAAAsA&#10;AAAAAAAAAAAAAAAALwEAAF9yZWxzLy5yZWxzUEsBAi0AFAAGAAgAAAAhAE0J1+muAgAA1QUAAA4A&#10;AAAAAAAAAAAAAAAALgIAAGRycy9lMm9Eb2MueG1sUEsBAi0AFAAGAAgAAAAhAM0sb8zhAAAACwEA&#10;AA8AAAAAAAAAAAAAAAAACAUAAGRycy9kb3ducmV2LnhtbFBLBQYAAAAABAAEAPMAAAAWBgAAAAA=&#10;" fillcolor="#acb9ca [1311]" strokecolor="black [3213]" strokeweight="1pt">
+                <v:textbox>
+                  <w:txbxContent>
+                    <w:p>
+                      <w:pPr>
+                        <w:jc w:val="center"/>
+                        <w:rPr>
+                          <w:lang w:val="en-US"/>
+                        </w:rPr>
+                      </w:pPr>
+                      <w:r>
+                        <w:rPr>
+                          <w:lang w:val="en-US"/>
+                        </w:rPr>
+                        <w:t xml:space="preserve">GUI </w:t>
+                      </w:r>
+                    </w:p>
+                  </w:txbxContent>
+                </v:textbox>
+                <w10:wrap type="square" anchorx="margin" anchory="page"/>
+              </v:rect>
+            </w:pict>
+          </mc:Fallback>
+        </mc:AlternateContent>
+      </w:r>
+      <w:r>
+        <mc:AlternateContent>
+          <mc:Choice Requires="wps">
+            <w:drawing>
+              <wp:anchor distT="0" distB="0" distL="114300" distR="114300" simplePos="0" relativeHeight="251681792" behindDoc="0" locked="0" layoutInCell="1" allowOverlap="1" wp14:anchorId="057635CE" wp14:editId="22FAC3BB">
+                <wp:simplePos x="0" y="0"/>
+                <wp:positionH relativeFrom="column">
+                  <wp:posOffset>5338445</wp:posOffset>
+                </wp:positionH>
+                <wp:positionV relativeFrom="page">
+                  <wp:posOffset>2630747</wp:posOffset>
+                </wp:positionV>
+                <wp:extent cx="1242060" cy="449580"/>
+                <wp:effectExtent l="0" t="0" r="15240" b="26670"/>
+                <wp:wrapSquare wrapText="bothSides"/>
+                <wp:docPr id="14" name="Rectangle 14"/>
+                <wp:cNvGraphicFramePr/>
+                <a:graphic xmlns:a="http://schemas.openxmlformats.org/drawingml/2006/main">
+                  <a:graphicData uri="http://schemas.microsoft.com/office/word/2010/wordprocessingShape">
+                    <wps:wsp>
+                      <wps:cNvSpPr/>
+                      <wps:spPr>
+                        <a:xfrm>
+                          <a:off x="0" y="0"/>
+                          <a:ext cx="1242060" cy="449580"/>
+                        </a:xfrm>
+                        <a:prstGeom prst="rect">
+                          <a:avLst/>
+                        </a:prstGeom>
+                        <a:solidFill>
+                          <a:srgbClr val="00B0F0"/>
+                        </a:solidFill>
+                        <a:ln>
+                          <a:solidFill>
+                            <a:schemeClr val="tx1"/>
+                          </a:solidFill>
+                        </a:ln>
+                      </wps:spPr>
+                      <wps:style>
+                        <a:lnRef idx="2">
+                          <a:schemeClr val="accent6"/>
+                        </a:lnRef>
+                        <a:fillRef idx="1">
+                          <a:schemeClr val="lt1"/>
+                        </a:fillRef>
+                        <a:effectRef idx="0">
+                          <a:schemeClr val="accent6"/>
+                        </a:effectRef>
+                        <a:fontRef idx="minor">
+                          <a:schemeClr val="dk1"/>
+                        </a:fontRef>
+                      </wps:style>
+                      <wps:txbx>
+                        <w:txbxContent>
+                          <w:p>
+                            <w:pPr>
+                              <w:jc w:val="center"/>
+                              <w:rPr>
+                                <w:lang w:val="en-US"/>
+                              </w:rPr>
+                            </w:pPr>
+                            <w:r>
+                              <w:rPr>
+                                <w:lang w:val="en-US"/>
+                              </w:rPr>
+                              <w:t>Storage</w:t>
+                            </w:r>
+                          </w:p>
+                        </w:txbxContent>
+                      </wps:txbx>
+                      <wps:bodyPr rot="0" spcFirstLastPara="0" vertOverflow="overflow" horzOverflow="overflow" vert="horz" wrap="square" lIns="91440" tIns="45720" rIns="91440" bIns="45720" numCol="1" spcCol="0" rtlCol="0" fromWordArt="0" anchor="ctr" anchorCtr="0" forceAA="0" compatLnSpc="1">
+                        <a:prstTxWarp prst="textNoShape">
+                          <a:avLst/>
+                        </a:prstTxWarp>
+                        <a:noAutofit/>
+                      </wps:bodyPr>
+                    </wps:wsp>
+                  </a:graphicData>
+                </a:graphic>
+              </wp:anchor>
+            </w:drawing>
+          </mc:Choice>
+          <mc:Fallback>
+            <w:pict>
+              <v:rect w14:anchorId="057635CE" id="Rectangle 14" o:spid="_x0000_s1031" style="position:absolute;left:0;text-align:left;margin-left:420.35pt;margin-top:207.15pt;width:97.8pt;height:35.4pt;z-index:251681792;visibility:visible;mso-wrap-style:square;mso-wrap-distance-left:9pt;mso-wrap-distance-top:0;mso-wrap-distance-right:9pt;mso-wrap-distance-bottom:0;mso-position-horizontal:absolute;mso-position-horizontal-relative:text;mso-position-vertical:absolute;mso-position-vertical-relative:page;v-text-anchor:middle" o:gfxdata="UEsDBBQABgAIAAAAIQC2gziS/gAAAOEBAAATAAAAW0NvbnRlbnRfVHlwZXNdLnhtbJSRQU7DMBBF&#10;90jcwfIWJU67QAgl6YK0S0CoHGBkTxKLZGx5TGhvj5O2G0SRWNoz/78nu9wcxkFMGNg6quQqL6RA&#10;0s5Y6ir5vt9lD1JwBDIwOMJKHpHlpr69KfdHjyxSmriSfYz+USnWPY7AufNIadK6MEJMx9ApD/oD&#10;OlTrorhX2lFEilmcO2RdNtjC5xDF9pCuTyYBB5bi6bQ4syoJ3g9WQ0ymaiLzg5KdCXlKLjvcW893&#10;SUOqXwnz5DrgnHtJTxOsQfEKIT7DmDSUCaxw7Rqn8787ZsmRM9e2VmPeBN4uqYvTtW7jvijg9N/y&#10;JsXecLq0q+WD6m8AAAD//wMAUEsDBBQABgAIAAAAIQA4/SH/1gAAAJQBAAALAAAAX3JlbHMvLnJl&#10;bHOkkMFqwzAMhu+DvYPRfXGawxijTi+j0GvpHsDYimMaW0Yy2fr2M4PBMnrbUb/Q94l/f/hMi1qR&#10;JVI2sOt6UJgd+ZiDgffL8ekFlFSbvV0oo4EbChzGx4f9GRdb25HMsYhqlCwG5lrLq9biZkxWOiqY&#10;22YiTra2kYMu1l1tQD30/bPm3wwYN0x18gb45AdQl1tp5j/sFB2T0FQ7R0nTNEV3j6o9feQzro1i&#10;OWA14Fm+Q8a1a8+Bvu/d/dMb2JY5uiPbhG/ktn4cqGU/er3pcvwCAAD//wMAUEsDBBQABgAIAAAA&#10;IQD7baUHlwIAAJoFAAAOAAAAZHJzL2Uyb0RvYy54bWysVEtv2zAMvg/YfxB0X20HTtcGdYosRYYB&#10;RVu0HXpWZCkxJouapMTOfv0o+dG0zWnYxRZFfnx8Inl13daK7IV1FeiCZmcpJUJzKCu9KejP59WX&#10;C0qcZ7pkCrQo6EE4ej3//OmqMTMxgS2oUliCTrSbNaagW+/NLEkc34qauTMwQqNSgq2ZR9FuktKy&#10;Br3XKpmk6XnSgC2NBS6cw9ubTknn0b+Ugvt7KZ3wRBUUc/Pxa+N3Hb7J/IrNNpaZbcX7NNg/ZFGz&#10;SmPQ0dUN84zsbPXBVV1xCw6kP+NQJyBlxUWsAavJ0nfVPG2ZEbEWJMeZkSb3/9zyu/2DJVWJb5dT&#10;olmNb/SIrDG9UYLgHRLUGDdDuyfzYHvJ4TFU20pbhz/WQdpI6mEkVbSecLzMJvkkPUfuOery/HJ6&#10;EVlPXtHGOv9dQE3CoaAWw0cu2f7WeYyIpoNJCOZAVeWqUioKdrNeKkv2LDxw+i1dDd7fmCn9ERla&#10;TIxY32ahVox1BEQpIJPAQFdzPPmDEsGf0o9CInlY5SRmHNv21SfjXGh/3vuN1gEmMfcRmJ0CKj8k&#10;09sGmIjtPALTU8C3EUdEjAraj+C60mBPOSh/jZE7+6H6ruZQvm/XbeyY6dAcaygP2EUWuvFyhq8q&#10;fMpb5vwDszhP+Pq4I/w9fqSCpqDQnyjZgv1z6j7YY5ujlpIG57Og7veOWUGJ+qFxAC6zPA8DHYV8&#10;+nWCgj3WrI81elcvATskw21keDwGe6+Go7RQv+AqWYSoqGKaY+yCcm8HYem7vYHLiIvFIprhEBvm&#10;b/WT4cF54Dm06nP7wqzp+9njJNzBMMts9q6tO9uA1LDYeZBV7PnAdMdr/wK4AGJ79ssqbJhjOVq9&#10;rtT5XwAAAP//AwBQSwMEFAAGAAgAAAAhAKADmBDiAAAADAEAAA8AAABkcnMvZG93bnJldi54bWxM&#10;j11LwzAUhu8F/0M4gncuqetqV5uOIggiyOjcxMssOabFJilN1tV/b3ald+fj4T3PKTez6cmEo++c&#10;5ZAsGBC00qnOag779+e7HIgPwirRO4scftDDprq+KkWh3Nk2OO2CJjHE+kJwaEMYCkq9bNEIv3AD&#10;2rj7cqMRIbajpmoU5xhuenrPWEaN6Gy80IoBn1qU37uT4aBruZVvny+rtW5qJw/r12b6yDi/vZnr&#10;RyAB5/AHw0U/qkMVnY7uZJUnPYc8ZQ8R5ZAm6RLIhWDLLFbHOMpXCdCqpP+fqH4BAAD//wMAUEsB&#10;Ai0AFAAGAAgAAAAhALaDOJL+AAAA4QEAABMAAAAAAAAAAAAAAAAAAAAAAFtDb250ZW50X1R5cGVz&#10;XS54bWxQSwECLQAUAAYACAAAACEAOP0h/9YAAACUAQAACwAAAAAAAAAAAAAAAAAvAQAAX3JlbHMv&#10;LnJlbHNQSwECLQAUAAYACAAAACEA+22lB5cCAACaBQAADgAAAAAAAAAAAAAAAAAuAgAAZHJzL2Uy&#10;b0RvYy54bWxQSwECLQAUAAYACAAAACEAoAOYEOIAAAAMAQAADwAAAAAAAAAAAAAAAADxBAAAZHJz&#10;L2Rvd25yZXYueG1sUEsFBgAAAAAEAAQA8wAAAAAGAAAAAA==&#10;" fillcolor="#00b0f0" strokecolor="black [3213]" strokeweight="1pt">
+                <v:textbox>
+                  <w:txbxContent>
+                    <w:p>
+                      <w:pPr>
+                        <w:jc w:val="center"/>
+                        <w:rPr>
+                          <w:lang w:val="en-US"/>
+                        </w:rPr>
+                      </w:pPr>
+                      <w:r>
+                        <w:rPr>
+                          <w:lang w:val="en-US"/>
+                        </w:rPr>
+                        <w:t>Storage</w:t>
+                      </w:r>
+                    </w:p>
+                  </w:txbxContent>
+                </v:textbox>
+                <w10:wrap type="square" anchory="page"/>
+              </v:rect>
+            </w:pict>
+          </mc:Fallback>
+        </mc:AlternateContent>
+      </w:r>
+      <w:r>
+        <mc:AlternateContent>
+          <mc:Choice Requires="wps">
+            <w:drawing>
+              <wp:anchor distT="0" distB="0" distL="114300" distR="114300" simplePos="0" relativeHeight="251685888" behindDoc="0" locked="0" layoutInCell="1" allowOverlap="1" wp14:anchorId="093390A3" wp14:editId="1A407D6E">
+                <wp:simplePos x="0" y="0"/>
+                <wp:positionH relativeFrom="column">
+                  <wp:posOffset>2047240</wp:posOffset>
+                </wp:positionH>
+                <wp:positionV relativeFrom="page">
+                  <wp:posOffset>3272213</wp:posOffset>
+                </wp:positionV>
+                <wp:extent cx="1239520" cy="379730"/>
+                <wp:effectExtent l="0" t="0" r="17780" b="20320"/>
+                <wp:wrapSquare wrapText="bothSides"/>
+                <wp:docPr id="19" name="Rectangle 19"/>
+                <wp:cNvGraphicFramePr/>
+                <a:graphic xmlns:a="http://schemas.openxmlformats.org/drawingml/2006/main">
+                  <a:graphicData uri="http://schemas.microsoft.com/office/word/2010/wordprocessingShape">
+                    <wps:wsp>
+                      <wps:cNvSpPr/>
+                      <wps:spPr>
+                        <a:xfrm>
+                          <a:off x="0" y="0"/>
+                          <a:ext cx="1239520" cy="379730"/>
+                        </a:xfrm>
+                        <a:prstGeom prst="rect">
+                          <a:avLst/>
+                        </a:prstGeom>
+                        <a:solidFill>
+                          <a:srgbClr val="FFC000"/>
+                        </a:solidFill>
+                        <a:ln>
+                          <a:solidFill>
+                            <a:schemeClr val="tx1"/>
+                          </a:solidFill>
+                        </a:ln>
+                      </wps:spPr>
+                      <wps:style>
+                        <a:lnRef idx="2">
+                          <a:schemeClr val="accent6"/>
+                        </a:lnRef>
+                        <a:fillRef idx="1">
+                          <a:schemeClr val="lt1"/>
+                        </a:fillRef>
+                        <a:effectRef idx="0">
+                          <a:schemeClr val="accent6"/>
+                        </a:effectRef>
+                        <a:fontRef idx="minor">
+                          <a:schemeClr val="dk1"/>
+                        </a:fontRef>
+                      </wps:style>
+                      <wps:txbx>
+                        <w:txbxContent>
+                          <w:p>
+                            <w:pPr>
+                              <w:jc w:val="center"/>
+                              <w:rPr>
+                                <w:lang w:val="en-US"/>
+                              </w:rPr>
+                            </w:pPr>
+                            <w:proofErr w:type="spellStart"/>
+                            <w:r>
+                              <w:rPr>
+                                <w:lang w:val="en-US"/>
+                              </w:rPr>
+                              <w:t>TDTDateAndTime</w:t>
+                            </w:r>
+                            <w:proofErr w:type="spellEnd"/>
+                          </w:p>
+                        </w:txbxContent>
+                      </wps:txbx>
+                      <wps:bodyPr rot="0" spcFirstLastPara="0" vertOverflow="overflow" horzOverflow="overflow" vert="horz" wrap="square" lIns="91440" tIns="45720" rIns="91440" bIns="45720" numCol="1" spcCol="0" rtlCol="0" fromWordArt="0" anchor="ctr" anchorCtr="0" forceAA="0" compatLnSpc="1">
+                        <a:prstTxWarp prst="textNoShape">
+                          <a:avLst/>
+                        </a:prstTxWarp>
+                        <a:noAutofit/>
+                      </wps:bodyPr>
+                    </wps:wsp>
+                  </a:graphicData>
+                </a:graphic>
+                <wp14:sizeRelH relativeFrom="margin">
+                  <wp14:pctWidth>0</wp14:pctWidth>
+                </wp14:sizeRelH>
+                <wp14:sizeRelV relativeFrom="margin">
+                  <wp14:pctHeight>0</wp14:pctHeight>
+                </wp14:sizeRelV>
+              </wp:anchor>
+            </w:drawing>
+          </mc:Choice>
+          <mc:Fallback>
+            <w:pict>
+              <v:rect w14:anchorId="093390A3" id="Rectangle 19" o:spid="_x0000_s1032" style="position:absolute;left:0;text-align:left;margin-left:161.2pt;margin-top:257.65pt;width:97.6pt;height:29.9pt;z-index:251685888;visibility:visible;mso-wrap-style:square;mso-width-percent:0;mso-height-percent:0;mso-wrap-distance-left:9pt;mso-wrap-distance-top:0;mso-wrap-distance-right:9pt;mso-wrap-distance-bottom:0;mso-position-horizontal:absolute;mso-position-horizontal-relative:text;mso-position-vertical:absolute;mso-position-vertical-relative:page;mso-width-percent:0;mso-height-percent:0;mso-width-relative:margin;mso-height-relative:margin;v-text-anchor:middle" o:gfxdata="UEsDBBQABgAIAAAAIQC2gziS/gAAAOEBAAATAAAAW0NvbnRlbnRfVHlwZXNdLnhtbJSRQU7DMBBF&#10;90jcwfIWJU67QAgl6YK0S0CoHGBkTxKLZGx5TGhvj5O2G0SRWNoz/78nu9wcxkFMGNg6quQqL6RA&#10;0s5Y6ir5vt9lD1JwBDIwOMJKHpHlpr69KfdHjyxSmriSfYz+USnWPY7AufNIadK6MEJMx9ApD/oD&#10;OlTrorhX2lFEilmcO2RdNtjC5xDF9pCuTyYBB5bi6bQ4syoJ3g9WQ0ymaiLzg5KdCXlKLjvcW893&#10;SUOqXwnz5DrgnHtJTxOsQfEKIT7DmDSUCaxw7Rqn8787ZsmRM9e2VmPeBN4uqYvTtW7jvijg9N/y&#10;JsXecLq0q+WD6m8AAAD//wMAUEsDBBQABgAIAAAAIQA4/SH/1gAAAJQBAAALAAAAX3JlbHMvLnJl&#10;bHOkkMFqwzAMhu+DvYPRfXGawxijTi+j0GvpHsDYimMaW0Yy2fr2M4PBMnrbUb/Q94l/f/hMi1qR&#10;JVI2sOt6UJgd+ZiDgffL8ekFlFSbvV0oo4EbChzGx4f9GRdb25HMsYhqlCwG5lrLq9biZkxWOiqY&#10;22YiTra2kYMu1l1tQD30/bPm3wwYN0x18gb45AdQl1tp5j/sFB2T0FQ7R0nTNEV3j6o9feQzro1i&#10;OWA14Fm+Q8a1a8+Bvu/d/dMb2JY5uiPbhG/ktn4cqGU/er3pcvwCAAD//wMAUEsDBBQABgAIAAAA&#10;IQBAQJollgIAAJoFAAAOAAAAZHJzL2Uyb0RvYy54bWysVEtv2zAMvg/YfxB0X22nzwR1iiBFhgFF&#10;G7QdelZkKTEmi5qkxM5+/Sj5kbTNadjFFkV+JD+K5O1dUymyE9aVoHOanaWUCM2hKPU6pz9fF99u&#10;KHGe6YIp0CKne+Ho3fTrl9vaTMQINqAKYQk60W5Sm5xuvDeTJHF8IyrmzsAIjUoJtmIeRbtOCstq&#10;9F6pZJSmV0kNtjAWuHAOb+9bJZ1G/1IK7p+kdMITlVPMzcevjd9V+CbTWzZZW2Y2Je/SYP+QRcVK&#10;jUEHV/fMM7K15SdXVcktOJD+jEOVgJQlF5EDssnSD2xeNsyIyAWL48xQJvf/3PLH3dKSssC3G1Oi&#10;WYVv9IxVY3qtBME7LFBt3ATtXszSdpLDY2DbSFuFP/IgTSzqfiiqaDzheJmNzseXI6w9R9359fj6&#10;PFY9OaCNdf67gIqEQ04tho+1ZLsH5zEimvYmIZgDVRaLUqko2PVqrizZMXzgxWKepr33d2ZKf0aG&#10;FhMD1jdZ4IqxjoAoBWQSKtByjie/VyL4U/pZSCweshzFjGPbHnwyzoX2V53faB1gEnMfgNkpoPJ9&#10;Mp1tgInYzgMwPQV8H3FAxKig/QCuSg32lIPi1xC5te/Zt5wDfd+smtgxkVi4WUGxxy6y0I6XM3xR&#10;4lM+MOeXzOI84evjjvBP+JEK6pxCd6JkA/bPqftgj22OWkpqnM+cut9bZgUl6ofGARhnFxdhoKNw&#10;cXkdOswea1bHGr2t5oAdkuE2Mjweg71X/VFaqN5wlcxCVFQxzTF2Trm3vTD37d7AZcTFbBbNcIgN&#10;8w/6xfDgPNQ5tOpr88as6frZ4yQ8Qj/LbPKhrVvbgNQw23qQZez5Q127F8AFENuzW1ZhwxzL0eqw&#10;Uqd/AQAA//8DAFBLAwQUAAYACAAAACEA3BUZq+MAAAALAQAADwAAAGRycy9kb3ducmV2LnhtbEyP&#10;wUrDQBCG74LvsIzgzW6SNonEbEoRFBGspFHwuE22SXB3ds1u2/j2jie9zTAf/3x/uZ6NZic1+dGi&#10;gHgRAVPY2m7EXsBb83BzC8wHiZ3UFpWAb+VhXV1elLLo7BlrddqFnlEI+kIKGEJwBee+HZSRfmGd&#10;Qrod7GRkoHXqeTfJM4UbzZMoyriRI9KHQTp1P6j2c3c0AuqX1/e8+XLPzeZDu6xe2cft4UmI66t5&#10;cwcsqDn8wfCrT+pQkdPeHrHzTAtYJsmKUAFpnC6BEZHGeQZsT0OexsCrkv/vUP0AAAD//wMAUEsB&#10;Ai0AFAAGAAgAAAAhALaDOJL+AAAA4QEAABMAAAAAAAAAAAAAAAAAAAAAAFtDb250ZW50X1R5cGVz&#10;XS54bWxQSwECLQAUAAYACAAAACEAOP0h/9YAAACUAQAACwAAAAAAAAAAAAAAAAAvAQAAX3JlbHMv&#10;LnJlbHNQSwECLQAUAAYACAAAACEAQECaJZYCAACaBQAADgAAAAAAAAAAAAAAAAAuAgAAZHJzL2Uy&#10;b0RvYy54bWxQSwECLQAUAAYACAAAACEA3BUZq+MAAAALAQAADwAAAAAAAAAAAAAAAADwBAAAZHJz&#10;L2Rvd25yZXYueG1sUEsFBgAAAAAEAAQA8wAAAAAGAAAAAA==&#10;" fillcolor="#ffc000" strokecolor="black [3213]" strokeweight="1pt">
+                <v:textbox>
+                  <w:txbxContent>
+                    <w:p>
+                      <w:pPr>
+                        <w:jc w:val="center"/>
+                        <w:rPr>
+                          <w:lang w:val="en-US"/>
+                        </w:rPr>
+                      </w:pPr>
+                      <w:proofErr w:type="spellStart"/>
+                      <w:r>
+                        <w:rPr>
+                          <w:lang w:val="en-US"/>
+                        </w:rPr>
+                        <w:t>TDTDateAndTime</w:t>
+                      </w:r>
+                      <w:proofErr w:type="spellEnd"/>
+                    </w:p>
+                  </w:txbxContent>
+                </v:textbox>
+                <w10:wrap type="square" anchory="page"/>
+              </v:rect>
+            </w:pict>
+          </mc:Fallback>
+        </mc:AlternateContent>
+      </w:r>
+      <w:r>
+        <mc:AlternateContent>
+          <mc:Choice Requires="wps">
+            <w:drawing>
+              <wp:anchor distT="0" distB="0" distL="114300" distR="114300" simplePos="0" relativeHeight="251676672" behindDoc="0" locked="0" layoutInCell="1" allowOverlap="1" wp14:anchorId="3718B1FD" wp14:editId="49710642">
+                <wp:simplePos x="0" y="0"/>
+                <wp:positionH relativeFrom="column">
+                  <wp:posOffset>772795</wp:posOffset>
+                </wp:positionH>
+                <wp:positionV relativeFrom="paragraph">
+                  <wp:posOffset>492183</wp:posOffset>
+                </wp:positionV>
+                <wp:extent cx="4280535" cy="2403475"/>
+                <wp:effectExtent l="57150" t="57150" r="43815" b="53975"/>
+                <wp:wrapNone/>
+                <wp:docPr id="7" name="Rectangle 7"/>
+                <wp:cNvGraphicFramePr/>
+                <a:graphic xmlns:a="http://schemas.openxmlformats.org/drawingml/2006/main">
+                  <a:graphicData uri="http://schemas.microsoft.com/office/word/2010/wordprocessingShape">
+                    <wps:wsp>
+                      <wps:cNvSpPr/>
+                      <wps:spPr>
+                        <a:xfrm>
+                          <a:off x="0" y="0"/>
+                          <a:ext cx="4280535" cy="2403475"/>
+                        </a:xfrm>
+                        <a:prstGeom prst="rect">
+                          <a:avLst/>
+                        </a:prstGeom>
+                        <a:noFill/>
+                        <a:ln>
+                          <a:noFill/>
+                        </a:ln>
+                        <a:effectLst/>
+                        <a:scene3d>
+                          <a:camera prst="orthographicFront">
+                            <a:rot lat="0" lon="0" rev="0"/>
+                          </a:camera>
+                          <a:lightRig rig="chilly" dir="t">
+                            <a:rot lat="0" lon="0" rev="18480000"/>
+                          </a:lightRig>
+                        </a:scene3d>
+                        <a:sp3d prstMaterial="clear">
+                          <a:bevelT h="63500"/>
+                        </a:sp3d>
+                      </wps:spPr>
+                      <wps:style>
+                        <a:lnRef idx="2">
+                          <a:schemeClr val="accent1">
+                            <a:shade val="50000"/>
+                          </a:schemeClr>
+                        </a:lnRef>
+                        <a:fillRef idx="1">
+                          <a:schemeClr val="accent1"/>
+                        </a:fillRef>
+                        <a:effectRef idx="0">
+                          <a:schemeClr val="accent1"/>
+                        </a:effectRef>
+                        <a:fontRef idx="minor">
+                          <a:schemeClr val="lt1"/>
+                        </a:fontRef>
+                      </wps:style>
+                      <wps:bodyPr rot="0" spcFirstLastPara="0" vertOverflow="overflow" horzOverflow="overflow" vert="horz" wrap="square" lIns="91440" tIns="45720" rIns="91440" bIns="45720" numCol="1" spcCol="0" rtlCol="0" fromWordArt="0" anchor="ctr" anchorCtr="0" forceAA="0" compatLnSpc="1">
+                        <a:prstTxWarp prst="textNoShape">
+                          <a:avLst/>
+                        </a:prstTxWarp>
+                        <a:noAutofit/>
+                      </wps:bodyPr>
+                    </wps:wsp>
+                  </a:graphicData>
+                </a:graphic>
+              </wp:anchor>
+            </w:drawing>
+          </mc:Choice>
+          <mc:Fallback>
+            <w:pict>
+              <v:rect w14:anchorId="48DFB726" id="Rectangle 7" o:spid="_x0000_s1026" style="position:absolute;margin-left:60.85pt;margin-top:38.75pt;width:337.05pt;height:189.25pt;z-index:251676672;visibility:visible;mso-wrap-style:square;mso-wrap-distance-left:9pt;mso-wrap-distance-top:0;mso-wrap-distance-right:9pt;mso-wrap-distance-bottom:0;mso-position-horizontal:absolute;mso-position-horizontal-relative:text;mso-position-vertical:absolute;mso-position-vertical-relative:text;v-text-anchor:middle" o:gfxdata="UEsDBBQABgAIAAAAIQC2gziS/gAAAOEBAAATAAAAW0NvbnRlbnRfVHlwZXNdLnhtbJSRQU7DMBBF&#10;90jcwfIWJU67QAgl6YK0S0CoHGBkTxKLZGx5TGhvj5O2G0SRWNoz/78nu9wcxkFMGNg6quQqL6RA&#10;0s5Y6ir5vt9lD1JwBDIwOMJKHpHlpr69KfdHjyxSmriSfYz+USnWPY7AufNIadK6MEJMx9ApD/oD&#10;OlTrorhX2lFEilmcO2RdNtjC5xDF9pCuTyYBB5bi6bQ4syoJ3g9WQ0ymaiLzg5KdCXlKLjvcW893&#10;SUOqXwnz5DrgnHtJTxOsQfEKIT7DmDSUCaxw7Rqn8787ZsmRM9e2VmPeBN4uqYvTtW7jvijg9N/y&#10;JsXecLq0q+WD6m8AAAD//wMAUEsDBBQABgAIAAAAIQA4/SH/1gAAAJQBAAALAAAAX3JlbHMvLnJl&#10;bHOkkMFqwzAMhu+DvYPRfXGawxijTi+j0GvpHsDYimMaW0Yy2fr2M4PBMnrbUb/Q94l/f/hMi1qR&#10;JVI2sOt6UJgd+ZiDgffL8ekFlFSbvV0oo4EbChzGx4f9GRdb25HMsYhqlCwG5lrLq9biZkxWOiqY&#10;22YiTra2kYMu1l1tQD30/bPm3wwYN0x18gb45AdQl1tp5j/sFB2T0FQ7R0nTNEV3j6o9feQzro1i&#10;OWA14Fm+Q8a1a8+Bvu/d/dMb2JY5uiPbhG/ktn4cqGU/er3pcvwCAAD//wMAUEsDBBQABgAIAAAA&#10;IQAvJDv29wIAAGAGAAAOAAAAZHJzL2Uyb0RvYy54bWysVdtu2zAMfR+wfxD0vtq5NZlRpwhaZBjQ&#10;rUXboc+KLMcCZEmjlNu+fpTkOGk3bMCwPriSSB6Sh5dcXe9bRbYCnDS6pIOLnBKhuamkXpf02/Py&#10;w4wS55mumDJalPQgHL2ev393tbOFGJrGqEoAQRDtip0taeO9LbLM8Ua0zF0YKzQKawMt83iFdVYB&#10;2yF6q7Jhnl9mOwOVBcOFc/h6m4R0HvHrWnB/X9dOeKJKirH5+IX4XYVvNr9ixRqYbSTvwmD/EEXL&#10;pEanPdQt84xsQP4C1UoOxpnaX3DTZqauJRcxB8xmkL/J5qlhVsRckBxne5rc/4PlX7cPQGRV0ikl&#10;mrVYokckjem1EmQa6NlZV6DWk32A7ubwGHLd19CG/5gF2UdKDz2lYu8Jx8fxcJZPRhNKOMqG43w0&#10;nk4CanYyt+D8J2FaEg4lBXQfqWTbO+eT6lEleNNmKZXCd1Yo/eoBMdOLiIVP1qxwXGgxqoIqxwSB&#10;dY4M+MZ0pV+C0ckrGOwVlvoEWzamBWLbJYYuEkZ0L9eNf5RrAhKbnTcY1oGSSmJ7/QVrMBvPcvzr&#10;mFAdUKTlLFxnR1UM9gvzAiTDHuZKMIj0rMRWqGfSlPRyNOmhggnChKKlMsWTPyiRCHsUNVYbCzOM&#10;IHHOxI0Csg3ojCNXfpBEDatEekb4k4MwmcEiBqs0AgbkGpPvsTuAo+Zr7FTRTj+Ypmr1xvmfAkvG&#10;vUX0jJXrjVupTaLnTWYKs+o8J/0jSYmawNLKVAecBWyAWHRn+VJiR94x5x8Y4FbA/YGbzt/jp1Zm&#10;V1LTnShpDPz43XvQx2FFKSU73DIldd83DAQl6rPGMf44GI/DWoqX8WQ6xAucS1bnEr1pbwyWaYA7&#10;1fJ4DPpeHY81mPYFF+IieEUR0xx9Y9d4OF5ufNp+uFK5WCyiGq4iy/ydfrI8gAdWw8Q9718Y2G5a&#10;PE70V3PcSKx4M51JN1hqs9h4U8s4uideO75xjcXG6eYu7Mnze9Q6/TDMfwIAAP//AwBQSwMEFAAG&#10;AAgAAAAhAKW4ma/eAAAACgEAAA8AAABkcnMvZG93bnJldi54bWxMj8tOwzAQRfdI/IM1SOyo04o0&#10;JcSpAAkh1AWiwN6xp0lEPI5i59G/Z1jB8mqO7pxb7BfXiQmH0HpSsF4lIJCMty3VCj4/nm92IELU&#10;ZHXnCRWcMcC+vLwodG79TO84HWMtuIRCrhU0Mfa5lME06HRY+R6Jbyc/OB05DrW0g5653HVykyRb&#10;6XRL/KHRPT41aL6Po1Pw5U+PszMVvU7nt3Z8OQzG7A5KXV8tD/cgIi7xD4ZffVaHkp0qP5INouO8&#10;WWeMKsiyFAQD2V3KWyoFt+k2AVkW8v+E8gcAAP//AwBQSwECLQAUAAYACAAAACEAtoM4kv4AAADh&#10;AQAAEwAAAAAAAAAAAAAAAAAAAAAAW0NvbnRlbnRfVHlwZXNdLnhtbFBLAQItABQABgAIAAAAIQA4&#10;/SH/1gAAAJQBAAALAAAAAAAAAAAAAAAAAC8BAABfcmVscy8ucmVsc1BLAQItABQABgAIAAAAIQAv&#10;JDv29wIAAGAGAAAOAAAAAAAAAAAAAAAAAC4CAABkcnMvZTJvRG9jLnhtbFBLAQItABQABgAIAAAA&#10;IQCluJmv3gAAAAoBAAAPAAAAAAAAAAAAAAAAAFEFAABkcnMvZG93bnJldi54bWxQSwUGAAAAAAQA&#10;BADzAAAAXAYAAAAA&#10;" filled="f" stroked="f" strokeweight="1pt"/>
+            </w:pict>
+          </mc:Fallback>
+        </mc:AlternateContent>
+      </w:r>
+      <w:r>
+        <mc:AlternateContent>
+          <mc:Choice Requires="wps">
+            <w:drawing>
+              <wp:anchor distT="0" distB="0" distL="114300" distR="114300" simplePos="0" relativeHeight="251686912" behindDoc="0" locked="0" layoutInCell="1" allowOverlap="1" wp14:anchorId="1009F988" wp14:editId="69B68AEE">
+                <wp:simplePos x="0" y="0"/>
+                <wp:positionH relativeFrom="column">
+                  <wp:posOffset>3621405</wp:posOffset>
+                </wp:positionH>
+                <wp:positionV relativeFrom="page">
+                  <wp:posOffset>2611697</wp:posOffset>
+                </wp:positionV>
+                <wp:extent cx="900430" cy="379730"/>
+                <wp:effectExtent l="0" t="0" r="13970" b="20320"/>
+                <wp:wrapSquare wrapText="bothSides"/>
+                <wp:docPr id="20" name="Rectangle 20"/>
+                <wp:cNvGraphicFramePr/>
+                <a:graphic xmlns:a="http://schemas.openxmlformats.org/drawingml/2006/main">
+                  <a:graphicData uri="http://schemas.microsoft.com/office/word/2010/wordprocessingShape">
+                    <wps:wsp>
+                      <wps:cNvSpPr/>
+                      <wps:spPr>
+                        <a:xfrm>
+                          <a:off x="0" y="0"/>
+                          <a:ext cx="900430" cy="379730"/>
+                        </a:xfrm>
+                        <a:prstGeom prst="rect">
+                          <a:avLst/>
+                        </a:prstGeom>
+                        <a:solidFill>
+                          <a:srgbClr val="FFC000"/>
+                        </a:solidFill>
+                        <a:ln>
+                          <a:solidFill>
+                            <a:schemeClr val="tx1"/>
+                          </a:solidFill>
+                        </a:ln>
+                      </wps:spPr>
+                      <wps:style>
+                        <a:lnRef idx="2">
+                          <a:schemeClr val="accent6"/>
+                        </a:lnRef>
+                        <a:fillRef idx="1">
+                          <a:schemeClr val="lt1"/>
+                        </a:fillRef>
+                        <a:effectRef idx="0">
+                          <a:schemeClr val="accent6"/>
+                        </a:effectRef>
+                        <a:fontRef idx="minor">
+                          <a:schemeClr val="dk1"/>
+                        </a:fontRef>
+                      </wps:style>
+                      <wps:txbx>
+                        <w:txbxContent>
+                          <w:p>
+                            <w:pPr>
+                              <w:jc w:val="center"/>
+                              <w:rPr>
+                                <w:lang w:val="en-US"/>
+                              </w:rPr>
+                            </w:pPr>
+                            <w:r>
+                              <w:rPr>
+                                <w:lang w:val="en-US"/>
+                              </w:rPr>
+                              <w:t>Command</w:t>
+                            </w:r>
+                          </w:p>
+                        </w:txbxContent>
+                      </wps:txbx>
+                      <wps:bodyPr rot="0" spcFirstLastPara="0" vertOverflow="overflow" horzOverflow="overflow" vert="horz" wrap="square" lIns="91440" tIns="45720" rIns="91440" bIns="45720" numCol="1" spcCol="0" rtlCol="0" fromWordArt="0" anchor="ctr" anchorCtr="0" forceAA="0" compatLnSpc="1">
+                        <a:prstTxWarp prst="textNoShape">
+                          <a:avLst/>
+                        </a:prstTxWarp>
+                        <a:noAutofit/>
+                      </wps:bodyPr>
+                    </wps:wsp>
+                  </a:graphicData>
+                </a:graphic>
+                <wp14:sizeRelH relativeFrom="margin">
+                  <wp14:pctWidth>0</wp14:pctWidth>
+                </wp14:sizeRelH>
+                <wp14:sizeRelV relativeFrom="margin">
+                  <wp14:pctHeight>0</wp14:pctHeight>
+                </wp14:sizeRelV>
+              </wp:anchor>
+            </w:drawing>
+          </mc:Choice>
+          <mc:Fallback>
+            <w:pict>
+              <v:rect w14:anchorId="1009F988" id="Rectangle 20" o:spid="_x0000_s1033" style="position:absolute;left:0;text-align:left;margin-left:285.15pt;margin-top:205.65pt;width:70.9pt;height:29.9pt;z-index:251686912;visibility:visible;mso-wrap-style:square;mso-width-percent:0;mso-height-percent:0;mso-wrap-distance-left:9pt;mso-wrap-distance-top:0;mso-wrap-distance-right:9pt;mso-wrap-distance-bottom:0;mso-position-horizontal:absolute;mso-position-horizontal-relative:text;mso-position-vertical:absolute;mso-position-vertical-relative:page;mso-width-percent:0;mso-height-percent:0;mso-width-relative:margin;mso-height-relative:margin;v-text-anchor:middle" o:gfxdata="UEsDBBQABgAIAAAAIQC2gziS/gAAAOEBAAATAAAAW0NvbnRlbnRfVHlwZXNdLnhtbJSRQU7DMBBF&#10;90jcwfIWJU67QAgl6YK0S0CoHGBkTxKLZGx5TGhvj5O2G0SRWNoz/78nu9wcxkFMGNg6quQqL6RA&#10;0s5Y6ir5vt9lD1JwBDIwOMJKHpHlpr69KfdHjyxSmriSfYz+USnWPY7AufNIadK6MEJMx9ApD/oD&#10;OlTrorhX2lFEilmcO2RdNtjC5xDF9pCuTyYBB5bi6bQ4syoJ3g9WQ0ymaiLzg5KdCXlKLjvcW893&#10;SUOqXwnz5DrgnHtJTxOsQfEKIT7DmDSUCaxw7Rqn8787ZsmRM9e2VmPeBN4uqYvTtW7jvijg9N/y&#10;JsXecLq0q+WD6m8AAAD//wMAUEsDBBQABgAIAAAAIQA4/SH/1gAAAJQBAAALAAAAX3JlbHMvLnJl&#10;bHOkkMFqwzAMhu+DvYPRfXGawxijTi+j0GvpHsDYimMaW0Yy2fr2M4PBMnrbUb/Q94l/f/hMi1qR&#10;JVI2sOt6UJgd+ZiDgffL8ekFlFSbvV0oo4EbChzGx4f9GRdb25HMsYhqlCwG5lrLq9biZkxWOiqY&#10;22YiTra2kYMu1l1tQD30/bPm3wwYN0x18gb45AdQl1tp5j/sFB2T0FQ7R0nTNEV3j6o9feQzro1i&#10;OWA14Fm+Q8a1a8+Bvu/d/dMb2JY5uiPbhG/ktn4cqGU/er3pcvwCAAD//wMAUEsDBBQABgAIAAAA&#10;IQClYVzPkwIAAJkFAAAOAAAAZHJzL2Uyb0RvYy54bWysVEtvGjEQvlfqf7B8L7sQGhrEEiEiqkpR&#10;gpJUORuvDat6Pa5t2KW/vmPvA5JwqnrZHXvm++bhmZnd1qUiB2FdATqjw0FKidAc8kJvM/rzZfXl&#10;GyXOM50zBVpk9CgcvZ1//jSrzFSMYAcqF5YgiXbTymR0572ZJonjO1EyNwAjNCol2JJ5PNptkltW&#10;IXupklGaXicV2NxY4MI5vL1rlHQe+aUU3D9K6YQnKqMYm49fG7+b8E3mMzbdWmZ2BW/DYP8QRckK&#10;jU57qjvmGdnb4gNVWXALDqQfcCgTkLLgIuaA2QzTd9k875gRMRcsjjN9mdz/o+UPh7UlRZ7REZZH&#10;sxLf6AmrxvRWCYJ3WKDKuCnaPZu1bU8OxZBtLW0Z/pgHqWNRj31RRe0Jx8ubNB1fITdH1dXkZoIy&#10;siQnsLHOfxdQkiBk1KL3WEp2uHe+Me1Mgi8HqshXhVLxYLebpbLkwPB9V6tlmnbsb8yU/ogMHSZ6&#10;rK+HbVhnQAwyIJNQgCblKPmjEoFP6SchsXaY5ChGHLv2xMk4F9pft7zROsAkxt4Dh5eAynfBtLYB&#10;JmI398D0EvCtxx4RvYL2PbgsNNhLBPmv3nNj32Xf5BzS9/Wmjg0zCYmFmw3kR2wiC810OcNXBT7l&#10;PXN+zSyOE74+rgj/iB+poMootBIlO7B/Lt0He+xy1FJS4Xhm1P3eMysoUT809v/NcDwO8xwP46+T&#10;0L32XLM51+h9uQTskCEuI8OjGOy96kRpoXzFTbIIXlHFNEffGeXedoelb9YG7iIuFotohjNsmL/X&#10;z4YH8lDn0Kov9Suzpu1nj4PwAN0os+m7tm5sA1LDYu9BFrHnT3VtXwDnP05Nu6vCgjk/R6vTRp3/&#10;BQAA//8DAFBLAwQUAAYACAAAACEAew88A+EAAAALAQAADwAAAGRycy9kb3ducmV2LnhtbEyPTUvD&#10;QBCG74L/YRnBm91srY3EbEoRFBGspFHwuM1Ok+B+md228d87nvQ2Hw/vPFOuJmvYEcc4eCdBzDJg&#10;6FqvB9dJeGserm6BxaScVsY7lPCNEVbV+VmpCu1PrsbjNnWMQlwslIQ+pVBwHtserYozH9DRbu9H&#10;qxK1Y8f1qE4Ubg2fZ9mSWzU4utCrgPc9tp/bg5VQv7y+581XeG7WHyYs64V/3OyfpLy8mNZ3wBJO&#10;6Q+GX31Sh4qcdv7gdGRGwk2eXRMqYSEEFUTkYi6A7WiSCwG8Kvn/H6ofAAAA//8DAFBLAQItABQA&#10;BgAIAAAAIQC2gziS/gAAAOEBAAATAAAAAAAAAAAAAAAAAAAAAABbQ29udGVudF9UeXBlc10ueG1s&#10;UEsBAi0AFAAGAAgAAAAhADj9If/WAAAAlAEAAAsAAAAAAAAAAAAAAAAALwEAAF9yZWxzLy5yZWxz&#10;UEsBAi0AFAAGAAgAAAAhAKVhXM+TAgAAmQUAAA4AAAAAAAAAAAAAAAAALgIAAGRycy9lMm9Eb2Mu&#10;eG1sUEsBAi0AFAAGAAgAAAAhAHsPPAPhAAAACwEAAA8AAAAAAAAAAAAAAAAA7QQAAGRycy9kb3du&#10;cmV2LnhtbFBLBQYAAAAABAAEAPMAAAD7BQAAAAA=&#10;" fillcolor="#ffc000" strokecolor="black [3213]" strokeweight="1pt">
+                <v:textbox>
+                  <w:txbxContent>
+                    <w:p>
+                      <w:pPr>
+                        <w:jc w:val="center"/>
+                        <w:rPr>
+                          <w:lang w:val="en-US"/>
+                        </w:rPr>
+                      </w:pPr>
+                      <w:r>
+                        <w:rPr>
+                          <w:lang w:val="en-US"/>
+                        </w:rPr>
+                        <w:t>Command</w:t>
+                      </w:r>
+                    </w:p>
+                  </w:txbxContent>
+                </v:textbox>
+                <w10:wrap type="square" anchory="page"/>
+              </v:rect>
+            </w:pict>
+          </mc:Fallback>
+        </mc:AlternateContent>
+      </w:r>
+      <w:r>
+        <mc:AlternateContent>
+          <mc:Choice Requires="wps">
+            <w:drawing>
+              <wp:anchor distT="0" distB="0" distL="114300" distR="114300" simplePos="0" relativeHeight="251679744" behindDoc="0" locked="0" layoutInCell="1" allowOverlap="1" wp14:anchorId="1AFCB2F7" wp14:editId="6B6A73C9">
+                <wp:simplePos x="0" y="0"/>
+                <wp:positionH relativeFrom="column">
+                  <wp:posOffset>2228215</wp:posOffset>
+                </wp:positionH>
+                <wp:positionV relativeFrom="page">
+                  <wp:posOffset>2601653</wp:posOffset>
+                </wp:positionV>
+                <wp:extent cx="900430" cy="379730"/>
+                <wp:effectExtent l="0" t="0" r="13970" b="20320"/>
+                <wp:wrapSquare wrapText="bothSides"/>
+                <wp:docPr id="12" name="Rectangle 12"/>
+                <wp:cNvGraphicFramePr/>
+                <a:graphic xmlns:a="http://schemas.openxmlformats.org/drawingml/2006/main">
+                  <a:graphicData uri="http://schemas.microsoft.com/office/word/2010/wordprocessingShape">
+                    <wps:wsp>
+                      <wps:cNvSpPr/>
+                      <wps:spPr>
+                        <a:xfrm>
+                          <a:off x="0" y="0"/>
+                          <a:ext cx="900430" cy="379730"/>
+                        </a:xfrm>
+                        <a:prstGeom prst="rect">
+                          <a:avLst/>
+                        </a:prstGeom>
+                        <a:solidFill>
+                          <a:srgbClr val="FFC000"/>
+                        </a:solidFill>
+                        <a:ln>
+                          <a:solidFill>
+                            <a:schemeClr val="tx1"/>
+                          </a:solidFill>
+                        </a:ln>
+                      </wps:spPr>
+                      <wps:style>
+                        <a:lnRef idx="2">
+                          <a:schemeClr val="accent6"/>
+                        </a:lnRef>
+                        <a:fillRef idx="1">
+                          <a:schemeClr val="lt1"/>
+                        </a:fillRef>
+                        <a:effectRef idx="0">
+                          <a:schemeClr val="accent6"/>
+                        </a:effectRef>
+                        <a:fontRef idx="minor">
+                          <a:schemeClr val="dk1"/>
+                        </a:fontRef>
+                      </wps:style>
+                      <wps:txbx>
+                        <w:txbxContent>
+                          <w:p>
+                            <w:pPr>
+                              <w:jc w:val="center"/>
+                              <w:rPr>
+                                <w:lang w:val="en-US"/>
+                              </w:rPr>
+                            </w:pPr>
+                            <w:proofErr w:type="spellStart"/>
+                            <w:r>
+                              <w:rPr>
+                                <w:lang w:val="en-US"/>
+                              </w:rPr>
+                              <w:t>TDTParser</w:t>
+                            </w:r>
+                            <w:proofErr w:type="spellEnd"/>
+                          </w:p>
+                        </w:txbxContent>
+                      </wps:txbx>
+                      <wps:bodyPr rot="0" spcFirstLastPara="0" vertOverflow="overflow" horzOverflow="overflow" vert="horz" wrap="square" lIns="91440" tIns="45720" rIns="91440" bIns="45720" numCol="1" spcCol="0" rtlCol="0" fromWordArt="0" anchor="ctr" anchorCtr="0" forceAA="0" compatLnSpc="1">
+                        <a:prstTxWarp prst="textNoShape">
+                          <a:avLst/>
+                        </a:prstTxWarp>
+                        <a:noAutofit/>
+                      </wps:bodyPr>
+                    </wps:wsp>
+                  </a:graphicData>
+                </a:graphic>
+                <wp14:sizeRelH relativeFrom="margin">
+                  <wp14:pctWidth>0</wp14:pctWidth>
+                </wp14:sizeRelH>
+                <wp14:sizeRelV relativeFrom="margin">
+                  <wp14:pctHeight>0</wp14:pctHeight>
+                </wp14:sizeRelV>
+              </wp:anchor>
+            </w:drawing>
+          </mc:Choice>
+          <mc:Fallback>
+            <w:pict>
+              <v:rect w14:anchorId="1AFCB2F7" id="Rectangle 12" o:spid="_x0000_s1034" style="position:absolute;left:0;text-align:left;margin-left:175.45pt;margin-top:204.85pt;width:70.9pt;height:29.9pt;z-index:251679744;visibility:visible;mso-wrap-style:square;mso-width-percent:0;mso-height-percent:0;mso-wrap-distance-left:9pt;mso-wrap-distance-top:0;mso-wrap-distance-right:9pt;mso-wrap-distance-bottom:0;mso-position-horizontal:absolute;mso-position-horizontal-relative:text;mso-position-vertical:absolute;mso-position-vertical-relative:page;mso-width-percent:0;mso-height-percent:0;mso-width-relative:margin;mso-height-relative:margin;v-text-anchor:middle" o:gfxdata="UEsDBBQABgAIAAAAIQC2gziS/gAAAOEBAAATAAAAW0NvbnRlbnRfVHlwZXNdLnhtbJSRQU7DMBBF&#10;90jcwfIWJU67QAgl6YK0S0CoHGBkTxKLZGx5TGhvj5O2G0SRWNoz/78nu9wcxkFMGNg6quQqL6RA&#10;0s5Y6ir5vt9lD1JwBDIwOMJKHpHlpr69KfdHjyxSmriSfYz+USnWPY7AufNIadK6MEJMx9ApD/oD&#10;OlTrorhX2lFEilmcO2RdNtjC5xDF9pCuTyYBB5bi6bQ4syoJ3g9WQ0ymaiLzg5KdCXlKLjvcW893&#10;SUOqXwnz5DrgnHtJTxOsQfEKIT7DmDSUCaxw7Rqn8787ZsmRM9e2VmPeBN4uqYvTtW7jvijg9N/y&#10;JsXecLq0q+WD6m8AAAD//wMAUEsDBBQABgAIAAAAIQA4/SH/1gAAAJQBAAALAAAAX3JlbHMvLnJl&#10;bHOkkMFqwzAMhu+DvYPRfXGawxijTi+j0GvpHsDYimMaW0Yy2fr2M4PBMnrbUb/Q94l/f/hMi1qR&#10;JVI2sOt6UJgd+ZiDgffL8ekFlFSbvV0oo4EbChzGx4f9GRdb25HMsYhqlCwG5lrLq9biZkxWOiqY&#10;22YiTra2kYMu1l1tQD30/bPm3wwYN0x18gb45AdQl1tp5j/sFB2T0FQ7R0nTNEV3j6o9feQzro1i&#10;OWA14Fm+Q8a1a8+Bvu/d/dMb2JY5uiPbhG/ktn4cqGU/er3pcvwCAAD//wMAUEsDBBQABgAIAAAA&#10;IQCR52JIkgIAAJkFAAAOAAAAZHJzL2Uyb0RvYy54bWysVEtv2zAMvg/YfxB0X+2kWR9BnSJIkWFA&#10;0RVth54VWUqMSaImKbGzXz9KfiRtcxp2sUmRH9/kzW2jFdkJ5yswBR2d5ZQIw6GszLqgP1+WX64o&#10;8YGZkikwoqB74ent7POnm9pOxRg2oErhCBoxflrbgm5CsNMs83wjNPNnYIVBoQSnWUDWrbPSsRqt&#10;a5WN8/wiq8GV1gEX3uPrXSuks2RfSsHDDym9CEQVFGML6evSdxW/2eyGTdeO2U3FuzDYP0ShWWXQ&#10;6WDqjgVGtq76YEpX3IEHGc446AykrLhIOWA2o/xdNs8bZkXKBYvj7VAm///M8ofdoyNVib0bU2KY&#10;xh49YdWYWStB8A0LVFs/Rb1n++g6ziMZs22k0/GPeZAmFXU/FFU0gXB8vM7zyTmWnqPo/PL6Emm0&#10;kh3A1vnwTYAmkSioQ++plGx370Or2qtEXx5UVS4rpRLj1quFcmTHsL/L5SLPe+tv1JT5iIwTJgZs&#10;aEZdWEdADDIis1iANuVEhb0S0Z4yT0Ji7TDJcYo4Te3BJuNcmHDR2U3aESYx9gE4OgVUoQ+m040w&#10;kaZ5AOangG89DojkFUwYwLoy4E4ZKH8Nnlv9Pvs255h+aFZNGpirmFh8WUG5xyFy0G6Xt3xZYSvv&#10;mQ+PzOE6YffxRIQf+JEK6oJCR1GyAffn1HvUxylHKSU1rmdB/e8tc4IS9d3g/F+PJpO4z4mZfL0c&#10;I+OOJatjidnqBeCEjPAYWZ7IqB9UT0oH+hUvyTx6RREzHH0XlAfXM4vQng28RVzM50kNd9iycG+e&#10;LY/GY53jqL40r8zZbp4DLsID9KvMpu/GutWNSAPzbQBZpZk/1LXrAO5/2pruVsUDc8wnrcNFnf0F&#10;AAD//wMAUEsDBBQABgAIAAAAIQBlCWAI4gAAAAsBAAAPAAAAZHJzL2Rvd25yZXYueG1sTI9RS8Mw&#10;EMffBb9DOME3lzi7ztamYwiKCFO6KviYNVlbTC61ybb67T2f9O1/3I///a5YTc6yoxlD71HC9UwA&#10;M9h43WMr4a1+uLoFFqJCraxHI+HbBFiV52eFyrU/YWWO29gyKsGQKwldjEPOeWg641SY+cEg7fZ+&#10;dCrSOLZcj+pE5c7yuRApd6pHutCpwdx3pvncHpyEavP6vqy/hud6/WGHtEr848v+ScrLi2l9Byya&#10;Kf7B8KtP6lCS084fUAdmJdwsREaohERkS2BEJNmcwo5Cmi2AlwX//0P5AwAA//8DAFBLAQItABQA&#10;BgAIAAAAIQC2gziS/gAAAOEBAAATAAAAAAAAAAAAAAAAAAAAAABbQ29udGVudF9UeXBlc10ueG1s&#10;UEsBAi0AFAAGAAgAAAAhADj9If/WAAAAlAEAAAsAAAAAAAAAAAAAAAAALwEAAF9yZWxzLy5yZWxz&#10;UEsBAi0AFAAGAAgAAAAhAJHnYkiSAgAAmQUAAA4AAAAAAAAAAAAAAAAALgIAAGRycy9lMm9Eb2Mu&#10;eG1sUEsBAi0AFAAGAAgAAAAhAGUJYAjiAAAACwEAAA8AAAAAAAAAAAAAAAAA7AQAAGRycy9kb3du&#10;cmV2LnhtbFBLBQYAAAAABAAEAPMAAAD7BQAAAAA=&#10;" fillcolor="#ffc000" strokecolor="black [3213]" strokeweight="1pt">
+                <v:textbox>
+                  <w:txbxContent>
+                    <w:p>
+                      <w:pPr>
+                        <w:jc w:val="center"/>
+                        <w:rPr>
+                          <w:lang w:val="en-US"/>
+                        </w:rPr>
+                      </w:pPr>
+                      <w:proofErr w:type="spellStart"/>
+                      <w:r>
+                        <w:rPr>
+                          <w:lang w:val="en-US"/>
+                        </w:rPr>
+                        <w:t>TDTParser</w:t>
+                      </w:r>
+                      <w:proofErr w:type="spellEnd"/>
+                    </w:p>
+                  </w:txbxContent>
+                </v:textbox>
+                <w10:wrap type="square" anchory="page"/>
+              </v:rect>
+            </w:pict>
+          </mc:Fallback>
+        </mc:AlternateContent>
+      </w:r>
+      <w:r>
+        <mc:AlternateContent>
+          <mc:Choice Requires="wps">
+            <w:drawing>
+              <wp:anchor distT="0" distB="0" distL="114300" distR="114300" simplePos="0" relativeHeight="251678720" behindDoc="0" locked="0" layoutInCell="1" allowOverlap="1" wp14:anchorId="6DE8DFDA" wp14:editId="19E09586">
+                <wp:simplePos x="0" y="0"/>
+                <wp:positionH relativeFrom="column">
+                  <wp:posOffset>1030605</wp:posOffset>
+                </wp:positionH>
+                <wp:positionV relativeFrom="page">
+                  <wp:posOffset>2608003</wp:posOffset>
+                </wp:positionV>
+                <wp:extent cx="900430" cy="379730"/>
+                <wp:effectExtent l="0" t="0" r="13970" b="20320"/>
+                <wp:wrapSquare wrapText="bothSides"/>
+                <wp:docPr id="10" name="Rectangle 10"/>
+                <wp:cNvGraphicFramePr/>
+                <a:graphic xmlns:a="http://schemas.openxmlformats.org/drawingml/2006/main">
+                  <a:graphicData uri="http://schemas.microsoft.com/office/word/2010/wordprocessingShape">
+                    <wps:wsp>
+                      <wps:cNvSpPr/>
+                      <wps:spPr>
+                        <a:xfrm>
+                          <a:off x="0" y="0"/>
+                          <a:ext cx="900430" cy="379730"/>
+                        </a:xfrm>
+                        <a:prstGeom prst="rect">
+                          <a:avLst/>
+                        </a:prstGeom>
+                        <a:solidFill>
+                          <a:srgbClr val="FFC000"/>
+                        </a:solidFill>
+                        <a:ln>
+                          <a:solidFill>
+                            <a:schemeClr val="tx1"/>
+                          </a:solidFill>
+                        </a:ln>
+                      </wps:spPr>
+                      <wps:style>
+                        <a:lnRef idx="2">
+                          <a:schemeClr val="accent6"/>
+                        </a:lnRef>
+                        <a:fillRef idx="1">
+                          <a:schemeClr val="lt1"/>
+                        </a:fillRef>
+                        <a:effectRef idx="0">
+                          <a:schemeClr val="accent6"/>
+                        </a:effectRef>
+                        <a:fontRef idx="minor">
+                          <a:schemeClr val="dk1"/>
+                        </a:fontRef>
+                      </wps:style>
+                      <wps:txbx>
+                        <w:txbxContent>
+                          <w:p>
+                            <w:pPr>
+                              <w:jc w:val="center"/>
+                              <w:rPr>
+                                <w:lang w:val="en-US"/>
+                              </w:rPr>
+                            </w:pPr>
+                            <w:proofErr w:type="spellStart"/>
+                            <w:r>
+                              <w:rPr>
+                                <w:lang w:val="en-US"/>
+                              </w:rPr>
+                              <w:t>TDTLogic</w:t>
+                            </w:r>
+                            <w:proofErr w:type="spellEnd"/>
+                          </w:p>
+                        </w:txbxContent>
+                      </wps:txbx>
+                      <wps:bodyPr rot="0" spcFirstLastPara="0" vertOverflow="overflow" horzOverflow="overflow" vert="horz" wrap="square" lIns="91440" tIns="45720" rIns="91440" bIns="45720" numCol="1" spcCol="0" rtlCol="0" fromWordArt="0" anchor="ctr" anchorCtr="0" forceAA="0" compatLnSpc="1">
+                        <a:prstTxWarp prst="textNoShape">
+                          <a:avLst/>
+                        </a:prstTxWarp>
+                        <a:noAutofit/>
+                      </wps:bodyPr>
+                    </wps:wsp>
+                  </a:graphicData>
+                </a:graphic>
+                <wp14:sizeRelH relativeFrom="margin">
+                  <wp14:pctWidth>0</wp14:pctWidth>
+                </wp14:sizeRelH>
+                <wp14:sizeRelV relativeFrom="margin">
+                  <wp14:pctHeight>0</wp14:pctHeight>
+                </wp14:sizeRelV>
+              </wp:anchor>
+            </w:drawing>
+          </mc:Choice>
+          <mc:Fallback>
+            <w:pict>
+              <v:rect w14:anchorId="6DE8DFDA" id="Rectangle 10" o:spid="_x0000_s1035" style="position:absolute;left:0;text-align:left;margin-left:81.15pt;margin-top:205.35pt;width:70.9pt;height:29.9pt;z-index:251678720;visibility:visible;mso-wrap-style:square;mso-width-percent:0;mso-height-percent:0;mso-wrap-distance-left:9pt;mso-wrap-distance-top:0;mso-wrap-distance-right:9pt;mso-wrap-distance-bottom:0;mso-position-horizontal:absolute;mso-position-horizontal-relative:text;mso-position-vertical:absolute;mso-position-vertical-relative:page;mso-width-percent:0;mso-height-percent:0;mso-width-relative:margin;mso-height-relative:margin;v-text-anchor:middle" o:gfxdata="UEsDBBQABgAIAAAAIQC2gziS/gAAAOEBAAATAAAAW0NvbnRlbnRfVHlwZXNdLnhtbJSRQU7DMBBF&#10;90jcwfIWJU67QAgl6YK0S0CoHGBkTxKLZGx5TGhvj5O2G0SRWNoz/78nu9wcxkFMGNg6quQqL6RA&#10;0s5Y6ir5vt9lD1JwBDIwOMJKHpHlpr69KfdHjyxSmriSfYz+USnWPY7AufNIadK6MEJMx9ApD/oD&#10;OlTrorhX2lFEilmcO2RdNtjC5xDF9pCuTyYBB5bi6bQ4syoJ3g9WQ0ymaiLzg5KdCXlKLjvcW893&#10;SUOqXwnz5DrgnHtJTxOsQfEKIT7DmDSUCaxw7Rqn8787ZsmRM9e2VmPeBN4uqYvTtW7jvijg9N/y&#10;JsXecLq0q+WD6m8AAAD//wMAUEsDBBQABgAIAAAAIQA4/SH/1gAAAJQBAAALAAAAX3JlbHMvLnJl&#10;bHOkkMFqwzAMhu+DvYPRfXGawxijTi+j0GvpHsDYimMaW0Yy2fr2M4PBMnrbUb/Q94l/f/hMi1qR&#10;JVI2sOt6UJgd+ZiDgffL8ekFlFSbvV0oo4EbChzGx4f9GRdb25HMsYhqlCwG5lrLq9biZkxWOiqY&#10;22YiTra2kYMu1l1tQD30/bPm3wwYN0x18gb45AdQl1tp5j/sFB2T0FQ7R0nTNEV3j6o9feQzro1i&#10;OWA14Fm+Q8a1a8+Bvu/d/dMb2JY5uiPbhG/ktn4cqGU/er3pcvwCAAD//wMAUEsDBBQABgAIAAAA&#10;IQAXLfK+kwIAAJkFAAAOAAAAZHJzL2Uyb0RvYy54bWysVEtvGjEQvlfqf7B8L7sQmhSUJUJEVJVQ&#10;gpJUORuvDat6Pa5t2KW/vmPvA5JwqnrZ9Xjm++bhmbm9q0tFDsK6AnRGh4OUEqE55IXeZvTny/LL&#10;N0qcZzpnCrTI6FE4ejf7/Om2MlMxgh2oXFiCJNpNK5PRnfdmmiSO70TJ3ACM0KiUYEvmUbTbJLes&#10;QvZSJaM0vU4qsLmxwIVzeHvfKOks8kspuH+U0glPVEYxNh+/Nn434ZvMbtl0a5nZFbwNg/1DFCUr&#10;NDrtqe6ZZ2Rviw9UZcEtOJB+wKFMQMqCi5gDZjNM32XzvGNGxFywOM70ZXL/j5Y/HNaWFDm+HZZH&#10;sxLf6AmrxvRWCYJ3WKDKuCnaPZu1bSWHx5BtLW0Z/pgHqWNRj31RRe0Jx8tJmo6vkJuj6upmcoNn&#10;ZElOYGOd/y6gJOGQUYveYynZYeV8Y9qZBF8OVJEvC6WiYLebhbLkwPB9l8tFmnbsb8yU/ogMHSZ6&#10;rK+HbVhnQAwyIJNQgCblePJHJQKf0k9CYu0wyVGMOHbtiZNxLrS/bnmjdYBJjL0HDi8Ble+CaW0D&#10;TMRu7oHpJeBbjz0iegXte3BZaLCXCPJfvefGvsu+yTmk7+tNHRtmEhILNxvIj9hEFprpcoYvC3zK&#10;FXN+zSyOE74+rgj/iB+poMootCdKdmD/XLoP9tjlqKWkwvHMqPu9Z1ZQon5o7P/JcDwO8xyF8deb&#10;EQr2XLM51+h9uQDskCEuI8PjMdh71R2lhfIVN8k8eEUV0xx9Z5R72wkL36wN3EVczOfRDGfYML/S&#10;z4YH8lDn0Kov9Suzpu1nj4PwAN0os+m7tm5sA1LDfO9BFrHnT3VtXwDnP05Nu6vCgjmXo9Vpo87+&#10;AgAA//8DAFBLAwQUAAYACAAAACEAzk7GReEAAAALAQAADwAAAGRycy9kb3ducmV2LnhtbEyPTUvD&#10;QBCG74L/YRnBm91NGxOJ2ZQiKCKopFHwuM1Ok2D2w+y2jf/e8aTHd+bhnWfK9WxGdsQpDM5KSBYC&#10;GNrW6cF2Et6a+6sbYCEqq9XoLEr4xgDr6vysVIV2J1vjcRs7RiU2FEpCH6MvOA9tj0aFhfNoabd3&#10;k1GR4tRxPakTlZuRL4XIuFGDpQu98njXY/u5PRgJ9fPre958+adm8zH6rE7dw8v+UcrLi3lzCyzi&#10;HP9g+NUndajIaecOVgc2Us6WK0IlpInIgRGxEmkCbEeTXFwDr0r+/4fqBwAA//8DAFBLAQItABQA&#10;BgAIAAAAIQC2gziS/gAAAOEBAAATAAAAAAAAAAAAAAAAAAAAAABbQ29udGVudF9UeXBlc10ueG1s&#10;UEsBAi0AFAAGAAgAAAAhADj9If/WAAAAlAEAAAsAAAAAAAAAAAAAAAAALwEAAF9yZWxzLy5yZWxz&#10;UEsBAi0AFAAGAAgAAAAhABct8r6TAgAAmQUAAA4AAAAAAAAAAAAAAAAALgIAAGRycy9lMm9Eb2Mu&#10;eG1sUEsBAi0AFAAGAAgAAAAhAM5OxkXhAAAACwEAAA8AAAAAAAAAAAAAAAAA7QQAAGRycy9kb3du&#10;cmV2LnhtbFBLBQYAAAAABAAEAPMAAAD7BQAAAAA=&#10;" fillcolor="#ffc000" strokecolor="black [3213]" strokeweight="1pt">
+                <v:textbox>
+                  <w:txbxContent>
+                    <w:p>
+                      <w:pPr>
+                        <w:jc w:val="center"/>
+                        <w:rPr>
+                          <w:lang w:val="en-US"/>
+                        </w:rPr>
+                      </w:pPr>
+                      <w:proofErr w:type="spellStart"/>
+                      <w:r>
+                        <w:rPr>
+                          <w:lang w:val="en-US"/>
+                        </w:rPr>
+                        <w:t>TDTLogic</w:t>
+                      </w:r>
+                      <w:proofErr w:type="spellEnd"/>
+                    </w:p>
+                  </w:txbxContent>
+                </v:textbox>
+                <w10:wrap type="square" anchory="page"/>
+              </v:rect>
+            </w:pict>
+          </mc:Fallback>
+        </mc:AlternateContent>
+      </w:r>
+      <w:r>
+        <mc:AlternateContent>
+          <mc:Choice Requires="wps">
+            <w:drawing>
+              <wp:anchor distT="45720" distB="45720" distL="114300" distR="114300" simplePos="0" relativeHeight="251677696" behindDoc="0" locked="0" layoutInCell="1" allowOverlap="1" wp14:anchorId="57D4FBBD" wp14:editId="20CA5522">
+                <wp:simplePos x="0" y="0"/>
+                <wp:positionH relativeFrom="column">
+                  <wp:posOffset>4266507</wp:posOffset>
+                </wp:positionH>
+                <wp:positionV relativeFrom="paragraph">
+                  <wp:posOffset>146685</wp:posOffset>
+                </wp:positionV>
+                <wp:extent cx="720090" cy="325120"/>
+                <wp:effectExtent l="0" t="0" r="22860" b="17780"/>
+                <wp:wrapSquare wrapText="bothSides"/>
+                <wp:docPr id="217" name="Text Box 2"/>
+                <wp:cNvGraphicFramePr>
+                  <a:graphicFrameLocks xmlns:a="http://schemas.openxmlformats.org/drawingml/2006/main"/>
+                </wp:cNvGraphicFramePr>
+                <a:graphic xmlns:a="http://schemas.openxmlformats.org/drawingml/2006/main">
+                  <a:graphicData uri="http://schemas.microsoft.com/office/word/2010/wordprocessingShape">
+                    <wps:wsp>
+                      <wps:cNvSpPr txBox="1">
+                        <a:spLocks noChangeArrowheads="1"/>
+                      </wps:cNvSpPr>
+                      <wps:spPr bwMode="auto">
+                        <a:xfrm>
+                          <a:off x="0" y="0"/>
+                          <a:ext cx="720090" cy="325120"/>
+                        </a:xfrm>
+                        <a:prstGeom prst="rect">
+                          <a:avLst/>
+                        </a:prstGeom>
+                        <a:solidFill>
+                          <a:srgbClr val="FFFFFF"/>
+                        </a:solidFill>
+                        <a:ln w="9525">
+                          <a:solidFill>
+                            <a:srgbClr val="000000"/>
+                          </a:solidFill>
+                          <a:miter lim="800000"/>
+                          <a:headEnd/>
+                          <a:tailEnd/>
+                        </a:ln>
+                      </wps:spPr>
+                      <wps:txbx>
+                        <w:txbxContent>
+                          <w:p>
+                            <w:pPr>
+                              <w:jc w:val="center"/>
+                              <w:rPr>
+                                <w:lang w:val="en-US"/>
+                              </w:rPr>
+                            </w:pPr>
+                            <w:r>
+                              <w:rPr>
+                                <w:lang w:val="en-US"/>
+                              </w:rPr>
+                              <w:t>Logic</w:t>
+                            </w:r>
+                          </w:p>
+                        </w:txbxContent>
+                      </wps:txbx>
+                      <wps:bodyPr rot="0" vert="horz" wrap="square" lIns="91440" tIns="45720" rIns="91440" bIns="45720" anchor="t" anchorCtr="0">
+                        <a:noAutofit/>
+                      </wps:bodyPr>
+                    </wps:wsp>
+                  </a:graphicData>
+                </a:graphic>
+                <wp14:sizeRelH relativeFrom="margin">
+                  <wp14:pctWidth>0</wp14:pctWidth>
+                </wp14:sizeRelH>
+                <wp14:sizeRelV relativeFrom="margin">
+                  <wp14:pctHeight>0</wp14:pctHeight>
+                </wp14:sizeRelV>
+              </wp:anchor>
+            </w:drawing>
+          </mc:Choice>
+          <mc:Fallback>
+            <w:pict>
+              <v:shapetype w14:anchorId="57D4FBBD" id="_x0000_t202" coordsize="21600,21600" o:spt="202" path="m,l,21600r21600,l21600,xe">
+                <v:stroke joinstyle="miter"/>
+                <v:path gradientshapeok="t" o:connecttype="rect"/>
+              </v:shapetype>
+              <v:shape id="Text Box 2" o:spid="_x0000_s1036" type="#_x0000_t202" style="position:absolute;left:0;text-align:left;margin-left:335.95pt;margin-top:11.55pt;width:56.7pt;height:25.6pt;z-index:251677696;visibility:visible;mso-wrap-style:square;mso-width-percent:0;mso-height-percent:0;mso-wrap-distance-left:9pt;mso-wrap-distance-top:3.6pt;mso-wrap-distance-right:9pt;mso-wrap-distance-bottom:3.6pt;mso-position-horizontal:absolute;mso-position-horizontal-relative:text;mso-position-vertical:absolute;mso-position-vertical-relative:text;mso-width-percent:0;mso-height-percent:0;mso-width-relative:margin;mso-height-relative:margin;v-text-anchor:top" o:gfxdata="UEsDBBQABgAIAAAAIQC2gziS/gAAAOEBAAATAAAAW0NvbnRlbnRfVHlwZXNdLnhtbJSRQU7DMBBF&#10;90jcwfIWJU67QAgl6YK0S0CoHGBkTxKLZGx5TGhvj5O2G0SRWNoz/78nu9wcxkFMGNg6quQqL6RA&#10;0s5Y6ir5vt9lD1JwBDIwOMJKHpHlpr69KfdHjyxSmriSfYz+USnWPY7AufNIadK6MEJMx9ApD/oD&#10;OlTrorhX2lFEilmcO2RdNtjC5xDF9pCuTyYBB5bi6bQ4syoJ3g9WQ0ymaiLzg5KdCXlKLjvcW893&#10;SUOqXwnz5DrgnHtJTxOsQfEKIT7DmDSUCaxw7Rqn8787ZsmRM9e2VmPeBN4uqYvTtW7jvijg9N/y&#10;JsXecLq0q+WD6m8AAAD//wMAUEsDBBQABgAIAAAAIQA4/SH/1gAAAJQBAAALAAAAX3JlbHMvLnJl&#10;bHOkkMFqwzAMhu+DvYPRfXGawxijTi+j0GvpHsDYimMaW0Yy2fr2M4PBMnrbUb/Q94l/f/hMi1qR&#10;JVI2sOt6UJgd+ZiDgffL8ekFlFSbvV0oo4EbChzGx4f9GRdb25HMsYhqlCwG5lrLq9biZkxWOiqY&#10;22YiTra2kYMu1l1tQD30/bPm3wwYN0x18gb45AdQl1tp5j/sFB2T0FQ7R0nTNEV3j6o9feQzro1i&#10;OWA14Fm+Q8a1a8+Bvu/d/dMb2JY5uiPbhG/ktn4cqGU/er3pcvwCAAD//wMAUEsDBBQABgAIAAAA&#10;IQBsg8xbJgIAAE0EAAAOAAAAZHJzL2Uyb0RvYy54bWysVF1v2yAUfZ+0/4B4Xxx7ydpYcaouXaZJ&#10;3YfU7gfcYByjAdcDErv79b3gNI267WWaHxBwL4dzz7l4eTUYzQ7SeYW24vlkypm0AmtldxX/fr95&#10;c8mZD2Br0GhlxR+k51er16+WfVfKAlvUtXSMQKwv+67ibQhdmWVetNKAn2AnLQUbdAYCLd0uqx30&#10;hG50Vkyn77IeXd05FNJ72r0Zg3yV8JtGivC1abwMTFecuIU0ujRu45itllDuHHStEkca8A8sDChL&#10;l56gbiAA2zv1G5RRwqHHJkwEmgybRgmZaqBq8umLau5a6GSqhcTx3Ukm//9gxZfDN8dUXfEiv+DM&#10;giGT7uUQ2HscWBH16TtfUtpdR4lhoG3yOdXqu1sUPzyzuG7B7uS1c9i3Emril8eT2dnREcdHkG3/&#10;GWu6BvYBE9DQOBPFIzkYoZNPDydvIhVBmxfk9oIigkJvi3leJO8yKJ8Od86HjxINi5OKO7I+gcPh&#10;1odIBsqnlHiXR63qjdI6Ldxuu9aOHYDaZJO+xP9Fmrasr/hiXszH+v8KMU3fnyCMCtTvWpmKX56S&#10;oIyqfbB16sYASo9zoqztUcao3KhhGLZDcixPEkSNt1g/kLAOx/6m90iTFt0vznrq7Yr7n3twkjP9&#10;yZI5i3w2i48hLWZzkpYzdx7ZnkfACoKqeOBsnK5DekBROIvXZGKjksDPTI6cqWeT7sf3FR/F+Tpl&#10;Pf8FVo8AAAD//wMAUEsDBBQABgAIAAAAIQC9zERt4AAAAAkBAAAPAAAAZHJzL2Rvd25yZXYueG1s&#10;TI/BTsMwDIbvSLxDZCQuiKVdR9uVphNCArEbDATXrPHaisQpSdaVtyec4GbLn35/f72ZjWYTOj9Y&#10;EpAuEmBIrVUDdQLeXh+uS2A+SFJSW0IB3+hh05yf1bJS9kQvOO1Cx2II+UoK6EMYK85926ORfmFH&#10;pHg7WGdkiKvruHLyFMON5sskybmRA8UPvRzxvsf2c3c0AsrV0/Tht9nze5sf9DpcFdPjlxPi8mK+&#10;uwUWcA5/MPzqR3VootPeHkl5pgXkRbqOqIBllgKLQFHeZMD2cVhlwJua/2/Q/AAAAP//AwBQSwEC&#10;LQAUAAYACAAAACEAtoM4kv4AAADhAQAAEwAAAAAAAAAAAAAAAAAAAAAAW0NvbnRlbnRfVHlwZXNd&#10;LnhtbFBLAQItABQABgAIAAAAIQA4/SH/1gAAAJQBAAALAAAAAAAAAAAAAAAAAC8BAABfcmVscy8u&#10;cmVsc1BLAQItABQABgAIAAAAIQBsg8xbJgIAAE0EAAAOAAAAAAAAAAAAAAAAAC4CAABkcnMvZTJv&#10;RG9jLnhtbFBLAQItABQABgAIAAAAIQC9zERt4AAAAAkBAAAPAAAAAAAAAAAAAAAAAIAEAABkcnMv&#10;ZG93bnJldi54bWxQSwUGAAAAAAQABADzAAAAjQUAAAAA&#10;">
+                <v:textbox>
+                  <w:txbxContent>
+                    <w:p>
+                      <w:pPr>
+                        <w:jc w:val="center"/>
+                        <w:rPr>
+                          <w:lang w:val="en-US"/>
+                        </w:rPr>
+                      </w:pPr>
+                      <w:r>
+                        <w:rPr>
+                          <w:lang w:val="en-US"/>
+                        </w:rPr>
+                        <w:t>Logic</w:t>
+                      </w:r>
+                    </w:p>
+                  </w:txbxContent>
+                </v:textbox>
+                <w10:wrap type="square"/>
+              </v:shape>
+            </w:pict>
+          </mc:Fallback>
+        </mc:AlternateContent>
+      </w:r>
+      <w:r>
+        <mc:AlternateContent>
+          <mc:Choice Requires="wps">
+            <w:drawing>
+              <wp:anchor distT="0" distB="0" distL="114300" distR="114300" simplePos="0" relativeHeight="251682816" behindDoc="0" locked="0" layoutInCell="1" allowOverlap="1" wp14:anchorId="7A9BE773" wp14:editId="4A0B2A34">
+                <wp:simplePos x="0" y="0"/>
+                <wp:positionH relativeFrom="column">
+                  <wp:posOffset>428625</wp:posOffset>
+                </wp:positionH>
+                <wp:positionV relativeFrom="paragraph">
+                  <wp:posOffset>1579880</wp:posOffset>
+                </wp:positionV>
+                <wp:extent cx="339090" cy="0"/>
+                <wp:effectExtent l="0" t="76200" r="22860" b="95250"/>
+                <wp:wrapNone/>
+                <wp:docPr id="16" name="Straight Arrow Connector 16"/>
+                <wp:cNvGraphicFramePr/>
+                <a:graphic xmlns:a="http://schemas.openxmlformats.org/drawingml/2006/main">
+                  <a:graphicData uri="http://schemas.microsoft.com/office/word/2010/wordprocessingShape">
+                    <wps:wsp>
+                      <wps:cNvCnPr/>
+                      <wps:spPr>
+                        <a:xfrm>
+                          <a:off x="0" y="0"/>
+                          <a:ext cx="339090" cy="0"/>
+                        </a:xfrm>
+                        <a:prstGeom prst="straightConnector1">
+                          <a:avLst/>
+                        </a:prstGeom>
+                        <a:ln>
+                          <a:tailEnd type="triangle"/>
+                        </a:ln>
+                      </wps:spPr>
+                      <wps:style>
+                        <a:lnRef idx="1">
+                          <a:schemeClr val="accent1"/>
+                        </a:lnRef>
+                        <a:fillRef idx="0">
+                          <a:schemeClr val="accent1"/>
+                        </a:fillRef>
+                        <a:effectRef idx="0">
+                          <a:schemeClr val="accent1"/>
+                        </a:effectRef>
+                        <a:fontRef idx="minor">
+                          <a:schemeClr val="tx1"/>
+                        </a:fontRef>
+                      </wps:style>
+                      <wps:bodyPr/>
+                    </wps:wsp>
+                  </a:graphicData>
+                </a:graphic>
+              </wp:anchor>
+            </w:drawing>
+          </mc:Choice>
+          <mc:Fallback>
+            <w:pict>
+              <v:shapetype w14:anchorId="75869FB3" id="_x0000_t32" coordsize="21600,21600" o:spt="32" o:oned="t" path="m,l21600,21600e" filled="f">
+                <v:path arrowok="t" fillok="f" o:connecttype="none"/>
+                <o:lock v:ext="edit" shapetype="t"/>
+              </v:shapetype>
+              <v:shape id="Straight Arrow Connector 16" o:spid="_x0000_s1026" type="#_x0000_t32" style="position:absolute;margin-left:33.75pt;margin-top:124.4pt;width:26.7pt;height:0;z-index:251682816;visibility:visible;mso-wrap-style:square;mso-wrap-distance-left:9pt;mso-wrap-distance-top:0;mso-wrap-distance-right:9pt;mso-wrap-distance-bottom:0;mso-position-horizontal:absolute;mso-position-horizontal-relative:text;mso-position-vertical:absolute;mso-position-vertical-relative:text" o:gfxdata="UEsDBBQABgAIAAAAIQC2gziS/gAAAOEBAAATAAAAW0NvbnRlbnRfVHlwZXNdLnhtbJSRQU7DMBBF&#10;90jcwfIWJU67QAgl6YK0S0CoHGBkTxKLZGx5TGhvj5O2G0SRWNoz/78nu9wcxkFMGNg6quQqL6RA&#10;0s5Y6ir5vt9lD1JwBDIwOMJKHpHlpr69KfdHjyxSmriSfYz+USnWPY7AufNIadK6MEJMx9ApD/oD&#10;OlTrorhX2lFEilmcO2RdNtjC5xDF9pCuTyYBB5bi6bQ4syoJ3g9WQ0ymaiLzg5KdCXlKLjvcW893&#10;SUOqXwnz5DrgnHtJTxOsQfEKIT7DmDSUCaxw7Rqn8787ZsmRM9e2VmPeBN4uqYvTtW7jvijg9N/y&#10;JsXecLq0q+WD6m8AAAD//wMAUEsDBBQABgAIAAAAIQA4/SH/1gAAAJQBAAALAAAAX3JlbHMvLnJl&#10;bHOkkMFqwzAMhu+DvYPRfXGawxijTi+j0GvpHsDYimMaW0Yy2fr2M4PBMnrbUb/Q94l/f/hMi1qR&#10;JVI2sOt6UJgd+ZiDgffL8ekFlFSbvV0oo4EbChzGx4f9GRdb25HMsYhqlCwG5lrLq9biZkxWOiqY&#10;22YiTra2kYMu1l1tQD30/bPm3wwYN0x18gb45AdQl1tp5j/sFB2T0FQ7R0nTNEV3j6o9feQzro1i&#10;OWA14Fm+Q8a1a8+Bvu/d/dMb2JY5uiPbhG/ktn4cqGU/er3pcvwCAAD//wMAUEsDBBQABgAIAAAA&#10;IQCWPVJI1AEAAAEEAAAOAAAAZHJzL2Uyb0RvYy54bWysU9tuEzEQfUfiHyy/k920UkWjbKoqBV4Q&#10;RBQ+wPWOs5Z803jIJn/P2JtsESAkUF9m1/acmXOOx+u7o3fiAJhtDJ1cLlopIOjY27Dv5Lev79+8&#10;lSKTCr1yMUAnT5Dl3eb1q/WYVnAVh+h6QMFFQl6NqZMDUVo1TdYDeJUXMUHgQxPRK+Il7pse1cjV&#10;vWuu2vamGSP2CaOGnHn3YTqUm1rfGND02ZgMJFwnmRvViDU+ldhs1mq1R5UGq8801H+w8MoGbjqX&#10;elCkxHe0v5XyVmPM0dBCR99EY6yGqoHVLNtf1DwOKkHVwubkNNuUX66s/nTYobA9392NFEF5vqNH&#10;QmX3A4l7xDiKbQyBfYwoOIX9GlNeMWwbdnhe5bTDIv5o0JcvyxLH6vFp9hiOJDRvXl/ftrd8E/py&#10;1DzjEmb6ANGL8tPJfOYxE1hWi9XhYybuzMALoDR1oURS1r0LvaBTYiWEVoW9g0Kb00tKU+hPhOsf&#10;nRxM8C9g2AimOLWpIwhbh+KgeHiU1hBoOVfi7AIz1rkZ2FZ+fwWe8wsU6nj+C3hG1M4x0Az2NkT8&#10;U3c6XiibKf/iwKS7WPAU+1O9ymoNz1n16vwmyiD/vK7w55e7+QEAAP//AwBQSwMEFAAGAAgAAAAh&#10;AJoaLqDdAAAACgEAAA8AAABkcnMvZG93bnJldi54bWxMj8FOwzAMhu9IvENkJG4sXQVj6+pOCIkd&#10;QQwOcMsaL6nWOFWTtYWnJ5OQ4Gj70+/vLzeTa8VAfWg8I8xnGQji2uuGDcL729PNEkSIirVqPRPC&#10;FwXYVJcXpSq0H/mVhl00IoVwKBSCjbErpAy1JafCzHfE6XbwvVMxjb2RuldjCnetzLNsIZ1qOH2w&#10;qqNHS/Vxd3IIL+ZjcDlvG3lYfX5vzbM+2jEiXl9ND2sQkab4B8NZP6lDlZz2/sQ6iBZhcX+XSIT8&#10;dpkqnIE8W4HY/25kVcr/FaofAAAA//8DAFBLAQItABQABgAIAAAAIQC2gziS/gAAAOEBAAATAAAA&#10;AAAAAAAAAAAAAAAAAABbQ29udGVudF9UeXBlc10ueG1sUEsBAi0AFAAGAAgAAAAhADj9If/WAAAA&#10;lAEAAAsAAAAAAAAAAAAAAAAALwEAAF9yZWxzLy5yZWxzUEsBAi0AFAAGAAgAAAAhAJY9UkjUAQAA&#10;AQQAAA4AAAAAAAAAAAAAAAAALgIAAGRycy9lMm9Eb2MueG1sUEsBAi0AFAAGAAgAAAAhAJoaLqDd&#10;AAAACgEAAA8AAAAAAAAAAAAAAAAALgQAAGRycy9kb3ducmV2LnhtbFBLBQYAAAAABAAEAPMAAAA4&#10;BQAAAAA=&#10;" strokecolor="#5b9bd5 [3204]" strokeweight=".5pt">
+                <v:stroke endarrow="block" joinstyle="miter"/>
+              </v:shape>
+            </w:pict>
+          </mc:Fallback>
+        </mc:AlternateContent>
+      </w:r>
+      <w:r>
+        <mc:AlternateContent>
+          <mc:Choice Requires="wps">
+            <w:drawing>
+              <wp:anchor distT="0" distB="0" distL="114300" distR="114300" simplePos="0" relativeHeight="251683840" behindDoc="0" locked="0" layoutInCell="1" allowOverlap="1" wp14:anchorId="295ED772" wp14:editId="367BFFFD">
+                <wp:simplePos x="0" y="0"/>
+                <wp:positionH relativeFrom="column">
+                  <wp:posOffset>1931670</wp:posOffset>
+                </wp:positionH>
+                <wp:positionV relativeFrom="paragraph">
+                  <wp:posOffset>1593215</wp:posOffset>
+                </wp:positionV>
+                <wp:extent cx="283845" cy="0"/>
+                <wp:effectExtent l="0" t="76200" r="20955" b="95250"/>
+                <wp:wrapNone/>
+                <wp:docPr id="17" name="Straight Arrow Connector 17"/>
+                <wp:cNvGraphicFramePr/>
+                <a:graphic xmlns:a="http://schemas.openxmlformats.org/drawingml/2006/main">
+                  <a:graphicData uri="http://schemas.microsoft.com/office/word/2010/wordprocessingShape">
+                    <wps:wsp>
+                      <wps:cNvCnPr/>
+                      <wps:spPr>
+                        <a:xfrm>
+                          <a:off x="0" y="0"/>
+                          <a:ext cx="283845" cy="0"/>
+                        </a:xfrm>
+                        <a:prstGeom prst="straightConnector1">
+                          <a:avLst/>
+                        </a:prstGeom>
+                        <a:ln>
+                          <a:tailEnd type="triangle"/>
+                        </a:ln>
+                      </wps:spPr>
+                      <wps:style>
+                        <a:lnRef idx="1">
+                          <a:schemeClr val="accent1"/>
+                        </a:lnRef>
+                        <a:fillRef idx="0">
+                          <a:schemeClr val="accent1"/>
+                        </a:fillRef>
+                        <a:effectRef idx="0">
+                          <a:schemeClr val="accent1"/>
+                        </a:effectRef>
+                        <a:fontRef idx="minor">
+                          <a:schemeClr val="tx1"/>
+                        </a:fontRef>
+                      </wps:style>
+                      <wps:bodyPr/>
+                    </wps:wsp>
+                  </a:graphicData>
+                </a:graphic>
+              </wp:anchor>
+            </w:drawing>
+          </mc:Choice>
+          <mc:Fallback>
+            <w:pict>
+              <v:shape w14:anchorId="02DFBFD9" id="Straight Arrow Connector 17" o:spid="_x0000_s1026" type="#_x0000_t32" style="position:absolute;margin-left:152.1pt;margin-top:125.45pt;width:22.35pt;height:0;z-index:251683840;visibility:visible;mso-wrap-style:square;mso-wrap-distance-left:9pt;mso-wrap-distance-top:0;mso-wrap-distance-right:9pt;mso-wrap-distance-bottom:0;mso-position-horizontal:absolute;mso-position-horizontal-relative:text;mso-position-vertical:absolute;mso-position-vertical-relative:text" o:gfxdata="UEsDBBQABgAIAAAAIQC2gziS/gAAAOEBAAATAAAAW0NvbnRlbnRfVHlwZXNdLnhtbJSRQU7DMBBF&#10;90jcwfIWJU67QAgl6YK0S0CoHGBkTxKLZGx5TGhvj5O2G0SRWNoz/78nu9wcxkFMGNg6quQqL6RA&#10;0s5Y6ir5vt9lD1JwBDIwOMJKHpHlpr69KfdHjyxSmriSfYz+USnWPY7AufNIadK6MEJMx9ApD/oD&#10;OlTrorhX2lFEilmcO2RdNtjC5xDF9pCuTyYBB5bi6bQ4syoJ3g9WQ0ymaiLzg5KdCXlKLjvcW893&#10;SUOqXwnz5DrgnHtJTxOsQfEKIT7DmDSUCaxw7Rqn8787ZsmRM9e2VmPeBN4uqYvTtW7jvijg9N/y&#10;JsXecLq0q+WD6m8AAAD//wMAUEsDBBQABgAIAAAAIQA4/SH/1gAAAJQBAAALAAAAX3JlbHMvLnJl&#10;bHOkkMFqwzAMhu+DvYPRfXGawxijTi+j0GvpHsDYimMaW0Yy2fr2M4PBMnrbUb/Q94l/f/hMi1qR&#10;JVI2sOt6UJgd+ZiDgffL8ekFlFSbvV0oo4EbChzGx4f9GRdb25HMsYhqlCwG5lrLq9biZkxWOiqY&#10;22YiTra2kYMu1l1tQD30/bPm3wwYN0x18gb45AdQl1tp5j/sFB2T0FQ7R0nTNEV3j6o9feQzro1i&#10;OWA14Fm+Q8a1a8+Bvu/d/dMb2JY5uiPbhG/ktn4cqGU/er3pcvwCAAD//wMAUEsDBBQABgAIAAAA&#10;IQDBv8Fc1AEAAAEEAAAOAAAAZHJzL2Uyb0RvYy54bWysU9uO0zAQfUfiHyy/07TlVlVNV6gLvCCo&#10;WPYDvM64seSbxkPT/j1jp80iQCuBeJnE9pyZc47Hm5uTd+IImG0MrVzM5lJA0LGz4dDK+28fXqyk&#10;yKRCp1wM0MozZHmzff5sM6Q1LGMfXQcouEjI6yG1sidK66bJugev8iwmCHxoInpFvMRD06EauLp3&#10;zXI+f9MMEbuEUUPOvHs7HsptrW8MaPpiTAYSrpXMjWrEGh9KbLYbtT6gSr3VFxrqH1h4ZQM3nUrd&#10;KlLiO9rfSnmrMeZoaKajb6IxVkPVwGoW81/U3PUqQdXC5uQ02ZT/X1n9+bhHYTu+u7dSBOX5ju4I&#10;lT30JN4hxkHsYgjsY0TBKezXkPKaYbuwx8sqpz0W8SeDvnxZljhVj8+Tx3AioXlzuXq5evVaCn09&#10;ah5xCTN9hOhF+WllvvCYCCyqxer4KRN3ZuAVUJq6UCIp696HTtA5sRJCq8LBQaHN6SWlKfRHwvWP&#10;zg5G+FcwbARTHNvUEYSdQ3FUPDxKawi0mCpxdoEZ69wEnFd+TwIv+QUKdTz/BjwhaucYaAJ7GyL+&#10;qTudrpTNmH91YNRdLHiI3bleZbWG56x6dXkTZZB/Xlf448vd/gAAAP//AwBQSwMEFAAGAAgAAAAh&#10;AHjTw/DeAAAACwEAAA8AAABkcnMvZG93bnJldi54bWxMj01PwzAMhu9I/IfISNxYsm6grWs6ISR2&#10;BDE4wC1rvLRa41RN1hZ+PUZCgps/Hr1+XGwn34oB+9gE0jCfKRBIVbANOQ1vr483KxAxGbKmDYQa&#10;PjHCtry8KExuw0gvOOyTExxCMTca6pS6XMpY1ehNnIUOiXfH0HuTuO2dtL0ZOdy3MlPqTnrTEF+o&#10;TYcPNVan/dlreHbvg89o18jj+uNr557sqR6T1tdX0/0GRMIp/cHwo8/qULLTIZzJRtFqWKhlxqiG&#10;7FatQTCxWK64OPxOZFnI/z+U3wAAAP//AwBQSwECLQAUAAYACAAAACEAtoM4kv4AAADhAQAAEwAA&#10;AAAAAAAAAAAAAAAAAAAAW0NvbnRlbnRfVHlwZXNdLnhtbFBLAQItABQABgAIAAAAIQA4/SH/1gAA&#10;AJQBAAALAAAAAAAAAAAAAAAAAC8BAABfcmVscy8ucmVsc1BLAQItABQABgAIAAAAIQDBv8Fc1AEA&#10;AAEEAAAOAAAAAAAAAAAAAAAAAC4CAABkcnMvZTJvRG9jLnhtbFBLAQItABQABgAIAAAAIQB408Pw&#10;3gAAAAsBAAAPAAAAAAAAAAAAAAAAAC4EAABkcnMvZG93bnJldi54bWxQSwUGAAAAAAQABADzAAAA&#10;OQUAAAAA&#10;" strokecolor="#5b9bd5 [3204]" strokeweight=".5pt">
+                <v:stroke endarrow="block" joinstyle="miter"/>
+              </v:shape>
+            </w:pict>
+          </mc:Fallback>
+        </mc:AlternateContent>
+      </w:r>
+      <w:r>
+        <mc:AlternateContent>
+          <mc:Choice Requires="wps">
+            <w:drawing>
+              <wp:anchor distT="0" distB="0" distL="114300" distR="114300" simplePos="0" relativeHeight="251684864" behindDoc="0" locked="0" layoutInCell="1" allowOverlap="1" wp14:anchorId="4E186301" wp14:editId="189AEBE4">
+                <wp:simplePos x="0" y="0"/>
+                <wp:positionH relativeFrom="column">
+                  <wp:posOffset>5035550</wp:posOffset>
+                </wp:positionH>
+                <wp:positionV relativeFrom="paragraph">
+                  <wp:posOffset>1656080</wp:posOffset>
+                </wp:positionV>
+                <wp:extent cx="304800" cy="0"/>
+                <wp:effectExtent l="0" t="76200" r="19050" b="95250"/>
+                <wp:wrapNone/>
+                <wp:docPr id="18" name="Straight Arrow Connector 18"/>
+                <wp:cNvGraphicFramePr/>
+                <a:graphic xmlns:a="http://schemas.openxmlformats.org/drawingml/2006/main">
+                  <a:graphicData uri="http://schemas.microsoft.com/office/word/2010/wordprocessingShape">
+                    <wps:wsp>
+                      <wps:cNvCnPr/>
+                      <wps:spPr>
+                        <a:xfrm>
+                          <a:off x="0" y="0"/>
+                          <a:ext cx="304800" cy="0"/>
+                        </a:xfrm>
+                        <a:prstGeom prst="straightConnector1">
+                          <a:avLst/>
+                        </a:prstGeom>
+                        <a:ln>
+                          <a:tailEnd type="triangle"/>
+                        </a:ln>
+                      </wps:spPr>
+                      <wps:style>
+                        <a:lnRef idx="1">
+                          <a:schemeClr val="accent1"/>
+                        </a:lnRef>
+                        <a:fillRef idx="0">
+                          <a:schemeClr val="accent1"/>
+                        </a:fillRef>
+                        <a:effectRef idx="0">
+                          <a:schemeClr val="accent1"/>
+                        </a:effectRef>
+                        <a:fontRef idx="minor">
+                          <a:schemeClr val="tx1"/>
+                        </a:fontRef>
+                      </wps:style>
+                      <wps:bodyPr/>
+                    </wps:wsp>
+                  </a:graphicData>
+                </a:graphic>
+              </wp:anchor>
+            </w:drawing>
+          </mc:Choice>
+          <mc:Fallback>
+            <w:pict>
+              <v:shape w14:anchorId="0C5A690E" id="Straight Arrow Connector 18" o:spid="_x0000_s1026" type="#_x0000_t32" style="position:absolute;margin-left:396.5pt;margin-top:130.4pt;width:24pt;height:0;z-index:251684864;visibility:visible;mso-wrap-style:square;mso-wrap-distance-left:9pt;mso-wrap-distance-top:0;mso-wrap-distance-right:9pt;mso-wrap-distance-bottom:0;mso-position-horizontal:absolute;mso-position-horizontal-relative:text;mso-position-vertical:absolute;mso-position-vertical-relative:text" o:gfxdata="UEsDBBQABgAIAAAAIQC2gziS/gAAAOEBAAATAAAAW0NvbnRlbnRfVHlwZXNdLnhtbJSRQU7DMBBF&#10;90jcwfIWJU67QAgl6YK0S0CoHGBkTxKLZGx5TGhvj5O2G0SRWNoz/78nu9wcxkFMGNg6quQqL6RA&#10;0s5Y6ir5vt9lD1JwBDIwOMJKHpHlpr69KfdHjyxSmriSfYz+USnWPY7AufNIadK6MEJMx9ApD/oD&#10;OlTrorhX2lFEilmcO2RdNtjC5xDF9pCuTyYBB5bi6bQ4syoJ3g9WQ0ymaiLzg5KdCXlKLjvcW893&#10;SUOqXwnz5DrgnHtJTxOsQfEKIT7DmDSUCaxw7Rqn8787ZsmRM9e2VmPeBN4uqYvTtW7jvijg9N/y&#10;JsXecLq0q+WD6m8AAAD//wMAUEsDBBQABgAIAAAAIQA4/SH/1gAAAJQBAAALAAAAX3JlbHMvLnJl&#10;bHOkkMFqwzAMhu+DvYPRfXGawxijTi+j0GvpHsDYimMaW0Yy2fr2M4PBMnrbUb/Q94l/f/hMi1qR&#10;JVI2sOt6UJgd+ZiDgffL8ekFlFSbvV0oo4EbChzGx4f9GRdb25HMsYhqlCwG5lrLq9biZkxWOiqY&#10;22YiTra2kYMu1l1tQD30/bPm3wwYN0x18gb45AdQl1tp5j/sFB2T0FQ7R0nTNEV3j6o9feQzro1i&#10;OWA14Fm+Q8a1a8+Bvu/d/dMb2JY5uiPbhG/ktn4cqGU/er3pcvwCAAD//wMAUEsDBBQABgAIAAAA&#10;IQBAW1D20wEAAAEEAAAOAAAAZHJzL2Uyb0RvYy54bWysU9uO0zAQfUfiH6y806QLQquq6Qp1gRcE&#10;FQsf4HXGiSXfNB6a5u8ZO2kWAUIC8eLE9pyZc86M93cXZ8UZMJng22q7aSoBXoXO+L6tvn559+K2&#10;Eomk76QNHtpqglTdHZ4/249xBzdhCLYDFJzEp90Y22ogiru6TmoAJ9MmRPB8qQM6SbzFvu5Qjpzd&#10;2fqmaV7XY8AuYlCQEp/ez5fVoeTXGhR90joBCdtWzI3KimV9zGt92MtdjzIORi005D+wcNJ4Lrqm&#10;upckxTc0v6RyRmFIQdNGBVcHrY2CooHVbJuf1DwMMkLRwuakuNqU/l9a9fF8QmE67h13ykvHPXog&#10;lKYfSLxBDKM4Bu/Zx4CCQ9ivMaYdw47+hMsuxRNm8ReNLn9ZlrgUj6fVY7iQUHz4snl123An1PWq&#10;fsJFTPQeghP5p63SwmMlsC0Wy/OHRFyZgVdALmp9Xkka+9Z3gqbISgiN9L2FTJvDc0id6c+Eyx9N&#10;Fmb4Z9BsBFOcy5QRhKNFcZY8PFIp8LRdM3F0hmlj7QpsCr8/Apf4DIUynn8DXhGlcvC0gp3xAX9X&#10;nS5XynqOvzow684WPIZuKq0s1vCcFa+WN5EH+cd9gT+93MN3AAAA//8DAFBLAwQUAAYACAAAACEA&#10;AZezy94AAAALAQAADwAAAGRycy9kb3ducmV2LnhtbEyPwU7DMBBE70j8g7WVuFGnAZU2jVMhJHoE&#10;UTjAzY23dtR4HcVuEvh6FgkJjjs7mplXbiffigH72ARSsJhnIJDqYBqyCt5eH69XIGLSZHQbCBV8&#10;YoRtdXlR6sKEkV5w2CcrOIRioRW4lLpCylg79DrOQ4fEv2PovU589laaXo8c7luZZ9lSet0QNzjd&#10;4YPD+rQ/ewXP9n3wOe0aeVx/fO3skzm5MSl1NZvuNyASTunPDD/zeTpUvOkQzmSiaBXcrW+YJSnI&#10;lxkzsGN1u2Dl8KvIqpT/GapvAAAA//8DAFBLAQItABQABgAIAAAAIQC2gziS/gAAAOEBAAATAAAA&#10;AAAAAAAAAAAAAAAAAABbQ29udGVudF9UeXBlc10ueG1sUEsBAi0AFAAGAAgAAAAhADj9If/WAAAA&#10;lAEAAAsAAAAAAAAAAAAAAAAALwEAAF9yZWxzLy5yZWxzUEsBAi0AFAAGAAgAAAAhAEBbUPbTAQAA&#10;AQQAAA4AAAAAAAAAAAAAAAAALgIAAGRycy9lMm9Eb2MueG1sUEsBAi0AFAAGAAgAAAAhAAGXs8ve&#10;AAAACwEAAA8AAAAAAAAAAAAAAAAALQQAAGRycy9kb3ducmV2LnhtbFBLBQYAAAAABAAEAPMAAAA4&#10;BQAAAAA=&#10;" strokecolor="#5b9bd5 [3204]" strokeweight=".5pt">
+                <v:stroke endarrow="block" joinstyle="miter"/>
+              </v:shape>
+            </w:pict>
+          </mc:Fallback>
+        </mc:AlternateContent>
+      </w:r>
+      <w:r>
+        <mc:AlternateContent>
+          <mc:Choice Requires="wps">
+            <w:drawing>
+              <wp:anchor distT="0" distB="0" distL="114300" distR="114300" simplePos="0" relativeHeight="251687936" behindDoc="0" locked="0" layoutInCell="1" allowOverlap="1" wp14:anchorId="42D54BFB" wp14:editId="0BD0B607">
+                <wp:simplePos x="0" y="0"/>
+                <wp:positionH relativeFrom="column">
+                  <wp:posOffset>2666365</wp:posOffset>
+                </wp:positionH>
+                <wp:positionV relativeFrom="paragraph">
+                  <wp:posOffset>1731010</wp:posOffset>
+                </wp:positionV>
+                <wp:extent cx="0" cy="333375"/>
+                <wp:effectExtent l="76200" t="0" r="76200" b="47625"/>
+                <wp:wrapNone/>
+                <wp:docPr id="21" name="Straight Arrow Connector 21"/>
+                <wp:cNvGraphicFramePr/>
+                <a:graphic xmlns:a="http://schemas.openxmlformats.org/drawingml/2006/main">
+                  <a:graphicData uri="http://schemas.microsoft.com/office/word/2010/wordprocessingShape">
+                    <wps:wsp>
+                      <wps:cNvCnPr/>
+                      <wps:spPr>
+                        <a:xfrm>
+                          <a:off x="0" y="0"/>
+                          <a:ext cx="0" cy="333375"/>
+                        </a:xfrm>
+                        <a:prstGeom prst="straightConnector1">
+                          <a:avLst/>
+                        </a:prstGeom>
+                        <a:ln>
+                          <a:tailEnd type="triangle"/>
+                        </a:ln>
+                      </wps:spPr>
+                      <wps:style>
+                        <a:lnRef idx="1">
+                          <a:schemeClr val="accent1"/>
+                        </a:lnRef>
+                        <a:fillRef idx="0">
+                          <a:schemeClr val="accent1"/>
+                        </a:fillRef>
+                        <a:effectRef idx="0">
+                          <a:schemeClr val="accent1"/>
+                        </a:effectRef>
+                        <a:fontRef idx="minor">
+                          <a:schemeClr val="tx1"/>
+                        </a:fontRef>
+                      </wps:style>
+                      <wps:bodyPr/>
+                    </wps:wsp>
+                  </a:graphicData>
+                </a:graphic>
+              </wp:anchor>
+            </w:drawing>
+          </mc:Choice>
+          <mc:Fallback>
+            <w:pict>
+              <v:shape w14:anchorId="280C5CCB" id="Straight Arrow Connector 21" o:spid="_x0000_s1026" type="#_x0000_t32" style="position:absolute;margin-left:209.95pt;margin-top:136.3pt;width:0;height:26.25pt;z-index:251687936;visibility:visible;mso-wrap-style:square;mso-wrap-distance-left:9pt;mso-wrap-distance-top:0;mso-wrap-distance-right:9pt;mso-wrap-distance-bottom:0;mso-position-horizontal:absolute;mso-position-horizontal-relative:text;mso-position-vertical:absolute;mso-position-vertical-relative:text" o:gfxdata="UEsDBBQABgAIAAAAIQC2gziS/gAAAOEBAAATAAAAW0NvbnRlbnRfVHlwZXNdLnhtbJSRQU7DMBBF&#10;90jcwfIWJU67QAgl6YK0S0CoHGBkTxKLZGx5TGhvj5O2G0SRWNoz/78nu9wcxkFMGNg6quQqL6RA&#10;0s5Y6ir5vt9lD1JwBDIwOMJKHpHlpr69KfdHjyxSmriSfYz+USnWPY7AufNIadK6MEJMx9ApD/oD&#10;OlTrorhX2lFEilmcO2RdNtjC5xDF9pCuTyYBB5bi6bQ4syoJ3g9WQ0ymaiLzg5KdCXlKLjvcW893&#10;SUOqXwnz5DrgnHtJTxOsQfEKIT7DmDSUCaxw7Rqn8787ZsmRM9e2VmPeBN4uqYvTtW7jvijg9N/y&#10;JsXecLq0q+WD6m8AAAD//wMAUEsDBBQABgAIAAAAIQA4/SH/1gAAAJQBAAALAAAAX3JlbHMvLnJl&#10;bHOkkMFqwzAMhu+DvYPRfXGawxijTi+j0GvpHsDYimMaW0Yy2fr2M4PBMnrbUb/Q94l/f/hMi1qR&#10;JVI2sOt6UJgd+ZiDgffL8ekFlFSbvV0oo4EbChzGx4f9GRdb25HMsYhqlCwG5lrLq9biZkxWOiqY&#10;22YiTra2kYMu1l1tQD30/bPm3wwYN0x18gb45AdQl1tp5j/sFB2T0FQ7R0nTNEV3j6o9feQzro1i&#10;OWA14Fm+Q8a1a8+Bvu/d/dMb2JY5uiPbhG/ktn4cqGU/er3pcvwCAAD//wMAUEsDBBQABgAIAAAA&#10;IQByx8xG0wEAAAEEAAAOAAAAZHJzL2Uyb0RvYy54bWysU9uO0zAQfUfiHyy/07RFXFQ1XaEu8IKg&#10;YuEDvM64seSbxkPT/j1jJ80iQEi7Ig+OL3Nmzjkeb2/O3okTYLYxtHK1WEoBQcfOhmMrv3/78OKt&#10;FJlU6JSLAVp5gSxvds+fbYe0gXXso+sABScJeTOkVvZEadM0WffgVV7EBIEPTUSviJd4bDpUA2f3&#10;rlkvl6+bIWKXMGrImXdvx0O5q/mNAU1fjMlAwrWSuVEdsY73ZWx2W7U5okq91RMN9QQWXtnARedU&#10;t4qU+IH2j1Teaow5Glro6JtojNVQNbCa1fI3NXe9SlC1sDk5zTbl/5dWfz4dUNiuleuVFEF5vqM7&#10;QmWPPYl3iHEQ+xgC+xhRcAj7NaS8Ydg+HHBa5XTAIv5s0Jc/yxLn6vFl9hjOJPS4qXn3JX9vXpV0&#10;zQMuYaaPEL0ok1bmicdMYFUtVqdPmUbgFVCKulBGUta9D52gS2IlhFaFo4OpTglpCv2RcJ3RxcEI&#10;/wqGjWCKY5nagrB3KE6Km0dpDYGqAczYBY4uMGOdm4HLyu+fwCm+QKG252PAM6JWjoFmsLch4t+q&#10;0/lK2YzxVwdG3cWC+9hd6lVWa7jP6p1Mb6I08q/rCn94ubufAAAA//8DAFBLAwQUAAYACAAAACEA&#10;pdh7mt4AAAALAQAADwAAAGRycy9kb3ducmV2LnhtbEyPwU7DMAyG70i8Q2QkbixtgEFL3QkhseMQ&#10;gwPcsiZLqjVO1WRt4enJxAGOtj/9/v5qNbuOjXoIrSeEfJEB09R41ZJBeH97vroHFqIkJTtPGuFL&#10;B1jV52eVLJWf6FWP22hYCqFQSgQbY19yHhqrnQwL32tKt70fnIxpHAxXg5xSuOu4yLIld7Kl9MHK&#10;Xj9Z3Ry2R4fwYj5GJ2jd8n3x+b02G3WwU0S8vJgfH4BFPcc/GE76SR3q5LTzR1KBdQg3eVEkFEHc&#10;iSWwRPxudgjX4jYHXlf8f4f6BwAA//8DAFBLAQItABQABgAIAAAAIQC2gziS/gAAAOEBAAATAAAA&#10;AAAAAAAAAAAAAAAAAABbQ29udGVudF9UeXBlc10ueG1sUEsBAi0AFAAGAAgAAAAhADj9If/WAAAA&#10;lAEAAAsAAAAAAAAAAAAAAAAALwEAAF9yZWxzLy5yZWxzUEsBAi0AFAAGAAgAAAAhAHLHzEbTAQAA&#10;AQQAAA4AAAAAAAAAAAAAAAAALgIAAGRycy9lMm9Eb2MueG1sUEsBAi0AFAAGAAgAAAAhAKXYe5re&#10;AAAACwEAAA8AAAAAAAAAAAAAAAAALQQAAGRycy9kb3ducmV2LnhtbFBLBQYAAAAABAAEAPMAAAA4&#10;BQAAAAA=&#10;" strokecolor="#5b9bd5 [3204]" strokeweight=".5pt">
+                <v:stroke endarrow="block" joinstyle="miter"/>
+              </v:shape>
+            </w:pict>
+          </mc:Fallback>
+        </mc:AlternateContent>
+      </w:r>
+      <w:r>
+        <mc:AlternateContent>
+          <mc:Choice Requires="wps">
+            <w:drawing>
+              <wp:anchor distT="0" distB="0" distL="114300" distR="114300" simplePos="0" relativeHeight="251688960" behindDoc="0" locked="0" layoutInCell="1" allowOverlap="1" wp14:anchorId="472850E3" wp14:editId="70B3F545">
+                <wp:simplePos x="0" y="0"/>
+                <wp:positionH relativeFrom="column">
+                  <wp:posOffset>3130204</wp:posOffset>
+                </wp:positionH>
+                <wp:positionV relativeFrom="paragraph">
+                  <wp:posOffset>1600200</wp:posOffset>
+                </wp:positionV>
+                <wp:extent cx="477520" cy="0"/>
+                <wp:effectExtent l="0" t="76200" r="17780" b="95250"/>
+                <wp:wrapNone/>
+                <wp:docPr id="22" name="Straight Arrow Connector 22"/>
+                <wp:cNvGraphicFramePr/>
+                <a:graphic xmlns:a="http://schemas.openxmlformats.org/drawingml/2006/main">
+                  <a:graphicData uri="http://schemas.microsoft.com/office/word/2010/wordprocessingShape">
+                    <wps:wsp>
+                      <wps:cNvCnPr/>
+                      <wps:spPr>
+                        <a:xfrm>
+                          <a:off x="0" y="0"/>
+                          <a:ext cx="477520" cy="0"/>
+                        </a:xfrm>
+                        <a:prstGeom prst="straightConnector1">
+                          <a:avLst/>
+                        </a:prstGeom>
+                        <a:ln>
+                          <a:tailEnd type="triangle"/>
+                        </a:ln>
+                      </wps:spPr>
+                      <wps:style>
+                        <a:lnRef idx="1">
+                          <a:schemeClr val="accent1"/>
+                        </a:lnRef>
+                        <a:fillRef idx="0">
+                          <a:schemeClr val="accent1"/>
+                        </a:fillRef>
+                        <a:effectRef idx="0">
+                          <a:schemeClr val="accent1"/>
+                        </a:effectRef>
+                        <a:fontRef idx="minor">
+                          <a:schemeClr val="tx1"/>
+                        </a:fontRef>
+                      </wps:style>
+                      <wps:bodyPr/>
+                    </wps:wsp>
+                  </a:graphicData>
+                </a:graphic>
+              </wp:anchor>
+            </w:drawing>
+          </mc:Choice>
+          <mc:Fallback>
+            <w:pict>
+              <v:shape w14:anchorId="71D7779C" id="Straight Arrow Connector 22" o:spid="_x0000_s1026" type="#_x0000_t32" style="position:absolute;margin-left:246.45pt;margin-top:126pt;width:37.6pt;height:0;z-index:251688960;visibility:visible;mso-wrap-style:square;mso-wrap-distance-left:9pt;mso-wrap-distance-top:0;mso-wrap-distance-right:9pt;mso-wrap-distance-bottom:0;mso-position-horizontal:absolute;mso-position-horizontal-relative:text;mso-position-vertical:absolute;mso-position-vertical-relative:text" o:gfxdata="UEsDBBQABgAIAAAAIQC2gziS/gAAAOEBAAATAAAAW0NvbnRlbnRfVHlwZXNdLnhtbJSRQU7DMBBF&#10;90jcwfIWJU67QAgl6YK0S0CoHGBkTxKLZGx5TGhvj5O2G0SRWNoz/78nu9wcxkFMGNg6quQqL6RA&#10;0s5Y6ir5vt9lD1JwBDIwOMJKHpHlpr69KfdHjyxSmriSfYz+USnWPY7AufNIadK6MEJMx9ApD/oD&#10;OlTrorhX2lFEilmcO2RdNtjC5xDF9pCuTyYBB5bi6bQ4syoJ3g9WQ0ymaiLzg5KdCXlKLjvcW893&#10;SUOqXwnz5DrgnHtJTxOsQfEKIT7DmDSUCaxw7Rqn8787ZsmRM9e2VmPeBN4uqYvTtW7jvijg9N/y&#10;JsXecLq0q+WD6m8AAAD//wMAUEsDBBQABgAIAAAAIQA4/SH/1gAAAJQBAAALAAAAX3JlbHMvLnJl&#10;bHOkkMFqwzAMhu+DvYPRfXGawxijTi+j0GvpHsDYimMaW0Yy2fr2M4PBMnrbUb/Q94l/f/hMi1qR&#10;JVI2sOt6UJgd+ZiDgffL8ekFlFSbvV0oo4EbChzGx4f9GRdb25HMsYhqlCwG5lrLq9biZkxWOiqY&#10;22YiTra2kYMu1l1tQD30/bPm3wwYN0x18gb45AdQl1tp5j/sFB2T0FQ7R0nTNEV3j6o9feQzro1i&#10;OWA14Fm+Q8a1a8+Bvu/d/dMb2JY5uiPbhG/ktn4cqGU/er3pcvwCAAD//wMAUEsDBBQABgAIAAAA&#10;IQD9BziY1AEAAAEEAAAOAAAAZHJzL2Uyb0RvYy54bWysU9uO0zAQfUfiHyy/07QVsKhqukJd4AVB&#10;xcIHeJ1xY8k3jYem/XvGTppFC0IC8TKJ7Tkz5xyPt7dn78QJMNsYWrlaLKWAoGNnw7GV376+f/FG&#10;ikwqdMrFAK28QJa3u+fPtkPawDr20XWAgouEvBlSK3uitGmarHvwKi9igsCHJqJXxEs8Nh2qgat7&#10;16yXy9fNELFLGDXkzLt346Hc1frGgKbPxmQg4VrJ3KhGrPGhxGa3VZsjqtRbPdFQ/8DCKxu46Vzq&#10;TpES39H+UspbjTFHQwsdfRONsRqqBlazWj5Rc9+rBFULm5PTbFP+f2X1p9MBhe1auV5LEZTnO7on&#10;VPbYk3iLGAexjyGwjxEFp7BfQ8obhu3DAadVTgcs4s8GffmyLHGuHl9mj+FMQvPmy5ubV2u+CX09&#10;ah5xCTN9gOhF+WllnnjMBFbVYnX6mIk7M/AKKE1dKJGUde9CJ+iSWAmhVeHooNDm9JLSFPoj4fpH&#10;Fwcj/AsYNoIpjm3qCMLeoTgpHh6lNQRazZU4u8CMdW4GLiu/PwKn/AKFOp5/A54RtXMMNIO9DRF/&#10;153OV8pmzL86MOouFjzE7lKvslrDc1a9mt5EGeSf1xX++HJ3PwAAAP//AwBQSwMEFAAGAAgAAAAh&#10;AOUv8F7eAAAACwEAAA8AAABkcnMvZG93bnJldi54bWxMj8FOwzAMhu9IvENkJG4sXcWmtTSdEBI7&#10;ghgc4JY1XlKtcaomawtPj5GQ4Gj70+/vr7az78SIQ2wDKVguMhBITTAtWQVvr483GxAxaTK6C4QK&#10;PjHCtr68qHRpwkQvOO6TFRxCsdQKXEp9KWVsHHodF6FH4tsxDF4nHgcrzaAnDvedzLNsLb1uiT84&#10;3eODw+a0P3sFz/Z99DntWnksPr529smc3JSUur6a7+9AJJzTHww/+qwONTsdwplMFJ2C2yIvGFWQ&#10;r3IuxcRqvVmCOPxuZF3J/x3qbwAAAP//AwBQSwECLQAUAAYACAAAACEAtoM4kv4AAADhAQAAEwAA&#10;AAAAAAAAAAAAAAAAAAAAW0NvbnRlbnRfVHlwZXNdLnhtbFBLAQItABQABgAIAAAAIQA4/SH/1gAA&#10;AJQBAAALAAAAAAAAAAAAAAAAAC8BAABfcmVscy8ucmVsc1BLAQItABQABgAIAAAAIQD9BziY1AEA&#10;AAEEAAAOAAAAAAAAAAAAAAAAAC4CAABkcnMvZTJvRG9jLnhtbFBLAQItABQABgAIAAAAIQDlL/Be&#10;3gAAAAsBAAAPAAAAAAAAAAAAAAAAAC4EAABkcnMvZG93bnJldi54bWxQSwUGAAAAAAQABADzAAAA&#10;OQUAAAAA&#10;" strokecolor="#5b9bd5 [3204]" strokeweight=".5pt">
+                <v:stroke endarrow="block" joinstyle="miter"/>
+              </v:shape>
+            </w:pict>
+          </mc:Fallback>
+        </mc:AlternateContent>
+      </w:r>
+    </w:p>
     <w:sectPr>
       <w:pgSz w:w="11906" w:h="16838"/>
       <w:pgMar w:top="1440" w:right="1440" w:bottom="1440" w:left="1440" w:header="708" w:footer="708" w:gutter="0"/>
@@ -153,6 +2267,127 @@
     </w:sectPr>
   </w:body>
 </w:document>
+</file>
+
+<file path=word/numbering.xml><?xml version="1.0" encoding="utf-8"?>
+<w:numbering xmlns:wpc="http://schemas.microsoft.com/office/word/2010/wordprocessingCanvas" xmlns:mc="http://schemas.openxmlformats.org/markup-compatibility/2006" xmlns:o="urn:schemas-microsoft-com:office:office" xmlns:r="http://schemas.openxmlformats.org/officeDocument/2006/relationships" xmlns:m="http://schemas.openxmlformats.org/officeDocument/2006/math" xmlns:v="urn:schemas-microsoft-com:vml" xmlns:wp14="http://schemas.microsoft.com/office/word/2010/wordprocessingDrawing" xmlns:wp="http://schemas.openxmlformats.org/drawingml/2006/wordprocessingDrawing" xmlns:w10="urn:schemas-microsoft-com:office:word" xmlns:w="http://schemas.openxmlformats.org/wordprocessingml/2006/main" xmlns:w14="http://schemas.microsoft.com/office/word/2010/wordml" xmlns:w15="http://schemas.microsoft.com/office/word/2012/wordml" xmlns:wpg="http://schemas.microsoft.com/office/word/2010/wordprocessingGroup" xmlns:wpi="http://schemas.microsoft.com/office/word/2010/wordprocessingInk" xmlns:wne="http://schemas.microsoft.com/office/word/2006/wordml" xmlns:wps="http://schemas.microsoft.com/office/word/2010/wordprocessingShape" mc:Ignorable="w14 w15 wp14">
+  <w:abstractNum w:abstractNumId="0">
+    <w:nsid w:val="7B887255"/>
+    <w:multiLevelType w:val="hybridMultilevel"/>
+    <w:tmpl w:val="CDCCBD30"/>
+    <w:lvl w:ilvl="0" w:tplc="48090001">
+      <w:start w:val="1"/>
+      <w:numFmt w:val="bullet"/>
+      <w:lvlText w:val=""/>
+      <w:lvlJc w:val="left"/>
+      <w:pPr>
+        <w:ind w:left="720" w:hanging="360"/>
+      </w:pPr>
+      <w:rPr>
+        <w:rFonts w:ascii="Symbol" w:hAnsi="Symbol" w:hint="default"/>
+      </w:rPr>
+    </w:lvl>
+    <w:lvl w:ilvl="1" w:tplc="48090003" w:tentative="1">
+      <w:start w:val="1"/>
+      <w:numFmt w:val="bullet"/>
+      <w:lvlText w:val="o"/>
+      <w:lvlJc w:val="left"/>
+      <w:pPr>
+        <w:ind w:left="1440" w:hanging="360"/>
+      </w:pPr>
+      <w:rPr>
+        <w:rFonts w:ascii="Courier New" w:hAnsi="Courier New" w:cs="Courier New" w:hint="default"/>
+      </w:rPr>
+    </w:lvl>
+    <w:lvl w:ilvl="2" w:tplc="48090005" w:tentative="1">
+      <w:start w:val="1"/>
+      <w:numFmt w:val="bullet"/>
+      <w:lvlText w:val=""/>
+      <w:lvlJc w:val="left"/>
+      <w:pPr>
+        <w:ind w:left="2160" w:hanging="360"/>
+      </w:pPr>
+      <w:rPr>
+        <w:rFonts w:ascii="Wingdings" w:hAnsi="Wingdings" w:hint="default"/>
+      </w:rPr>
+    </w:lvl>
+    <w:lvl w:ilvl="3" w:tplc="48090001" w:tentative="1">
+      <w:start w:val="1"/>
+      <w:numFmt w:val="bullet"/>
+      <w:lvlText w:val=""/>
+      <w:lvlJc w:val="left"/>
+      <w:pPr>
+        <w:ind w:left="2880" w:hanging="360"/>
+      </w:pPr>
+      <w:rPr>
+        <w:rFonts w:ascii="Symbol" w:hAnsi="Symbol" w:hint="default"/>
+      </w:rPr>
+    </w:lvl>
+    <w:lvl w:ilvl="4" w:tplc="48090003" w:tentative="1">
+      <w:start w:val="1"/>
+      <w:numFmt w:val="bullet"/>
+      <w:lvlText w:val="o"/>
+      <w:lvlJc w:val="left"/>
+      <w:pPr>
+        <w:ind w:left="3600" w:hanging="360"/>
+      </w:pPr>
+      <w:rPr>
+        <w:rFonts w:ascii="Courier New" w:hAnsi="Courier New" w:cs="Courier New" w:hint="default"/>
+      </w:rPr>
+    </w:lvl>
+    <w:lvl w:ilvl="5" w:tplc="48090005" w:tentative="1">
+      <w:start w:val="1"/>
+      <w:numFmt w:val="bullet"/>
+      <w:lvlText w:val=""/>
+      <w:lvlJc w:val="left"/>
+      <w:pPr>
+        <w:ind w:left="4320" w:hanging="360"/>
+      </w:pPr>
+      <w:rPr>
+        <w:rFonts w:ascii="Wingdings" w:hAnsi="Wingdings" w:hint="default"/>
+      </w:rPr>
+    </w:lvl>
+    <w:lvl w:ilvl="6" w:tplc="48090001" w:tentative="1">
+      <w:start w:val="1"/>
+      <w:numFmt w:val="bullet"/>
+      <w:lvlText w:val=""/>
+      <w:lvlJc w:val="left"/>
+      <w:pPr>
+        <w:ind w:left="5040" w:hanging="360"/>
+      </w:pPr>
+      <w:rPr>
+        <w:rFonts w:ascii="Symbol" w:hAnsi="Symbol" w:hint="default"/>
+      </w:rPr>
+    </w:lvl>
+    <w:lvl w:ilvl="7" w:tplc="48090003" w:tentative="1">
+      <w:start w:val="1"/>
+      <w:numFmt w:val="bullet"/>
+      <w:lvlText w:val="o"/>
+      <w:lvlJc w:val="left"/>
+      <w:pPr>
+        <w:ind w:left="5760" w:hanging="360"/>
+      </w:pPr>
+      <w:rPr>
+        <w:rFonts w:ascii="Courier New" w:hAnsi="Courier New" w:cs="Courier New" w:hint="default"/>
+      </w:rPr>
+    </w:lvl>
+    <w:lvl w:ilvl="8" w:tplc="48090005" w:tentative="1">
+      <w:start w:val="1"/>
+      <w:numFmt w:val="bullet"/>
+      <w:lvlText w:val=""/>
+      <w:lvlJc w:val="left"/>
+      <w:pPr>
+        <w:ind w:left="6480" w:hanging="360"/>
+      </w:pPr>
+      <w:rPr>
+        <w:rFonts w:ascii="Wingdings" w:hAnsi="Wingdings" w:hint="default"/>
+      </w:rPr>
+    </w:lvl>
+  </w:abstractNum>
+  <w:num w:numId="1">
+    <w:abstractNumId w:val="0"/>
+  </w:num>
+</w:numbering>
 </file>
 
 <file path=word/styles.xml><?xml version="1.0" encoding="utf-8"?>
@@ -576,6 +2811,17 @@
     <w:semiHidden/>
     <w:unhideWhenUsed/>
   </w:style>
+  <w:style w:type="paragraph" w:styleId="ListParagraph">
+    <w:name w:val="List Paragraph"/>
+    <w:basedOn w:val="Normal"/>
+    <w:uiPriority w:val="34"/>
+    <w:qFormat/>
+    <w:rsid w:val="006E34DB"/>
+    <w:pPr>
+      <w:ind w:left="720"/>
+      <w:contextualSpacing/>
+    </w:pPr>
+  </w:style>
 </w:styles>
 </file>
 

</xml_diff>